<commit_message>
r4 Install Instructions add-in
</commit_message>
<xml_diff>
--- a/Documentation/CA PPM v14 - Strategic_Alignment_v4-Installation.docx
+++ b/Documentation/CA PPM v14 - Strategic_Alignment_v4-Installation.docx
@@ -32,6 +32,7 @@
       <w:r>
         <w:rPr>
           <w:rStyle w:val="StyleBodyCalibri"/>
+          <w:noProof/>
         </w:rPr>
         <w:drawing>
           <wp:inline distT="0" distB="0" distL="0" distR="0" wp14:anchorId="4BAED1BD" wp14:editId="0CB12AE3">
@@ -349,8 +350,6 @@
         </w:rPr>
       </w:pPr>
     </w:p>
-    <w:bookmarkStart w:id="2" w:name="_GoBack"/>
-    <w:bookmarkEnd w:id="2"/>
     <w:p>
       <w:pPr>
         <w:pStyle w:val="TOC1"/>
@@ -1300,27 +1299,22 @@
       <w:pPr>
         <w:pStyle w:val="Heading1"/>
       </w:pPr>
-      <w:bookmarkStart w:id="3" w:name="_Toc408959841"/>
+      <w:bookmarkStart w:id="2" w:name="_Toc408959841"/>
       <w:r>
         <w:lastRenderedPageBreak/>
         <w:t>Installation Instructions</w:t>
       </w:r>
+      <w:bookmarkEnd w:id="2"/>
+    </w:p>
+    <w:p>
+      <w:pPr>
+        <w:pStyle w:val="Heading2"/>
+      </w:pPr>
+      <w:bookmarkStart w:id="3" w:name="_Toc408959842"/>
+      <w:r>
+        <w:t>Pre-reqs</w:t>
+      </w:r>
       <w:bookmarkEnd w:id="3"/>
-    </w:p>
-    <w:p>
-      <w:pPr>
-        <w:pStyle w:val="Heading2"/>
-      </w:pPr>
-      <w:bookmarkStart w:id="4" w:name="_Toc408959842"/>
-      <w:r>
-        <w:t>Pre-</w:t>
-      </w:r>
-      <w:proofErr w:type="spellStart"/>
-      <w:r>
-        <w:t>reqs</w:t>
-      </w:r>
-      <w:bookmarkEnd w:id="4"/>
-      <w:proofErr w:type="spellEnd"/>
     </w:p>
     <w:p>
       <w:pPr>
@@ -1361,35 +1355,7 @@
         <w:rPr>
           <w:rStyle w:val="StyleBodyCalibri"/>
         </w:rPr>
-        <w:t>You have a user called “</w:t>
-      </w:r>
-      <w:proofErr w:type="spellStart"/>
-      <w:r>
-        <w:rPr>
-          <w:rStyle w:val="StyleBodyCalibri"/>
-        </w:rPr>
-        <w:t>xog</w:t>
-      </w:r>
-      <w:proofErr w:type="spellEnd"/>
-      <w:r>
-        <w:rPr>
-          <w:rStyle w:val="StyleBodyCalibri"/>
-        </w:rPr>
-        <w:t>” that has a password “</w:t>
-      </w:r>
-      <w:proofErr w:type="spellStart"/>
-      <w:r>
-        <w:rPr>
-          <w:rStyle w:val="StyleBodyCalibri"/>
-        </w:rPr>
-        <w:t>gox</w:t>
-      </w:r>
-      <w:proofErr w:type="spellEnd"/>
-      <w:r>
-        <w:rPr>
-          <w:rStyle w:val="StyleBodyCalibri"/>
-        </w:rPr>
-        <w:t xml:space="preserve">” with </w:t>
+        <w:t xml:space="preserve">You have a user called “xog” that has a password “gox” with </w:t>
       </w:r>
       <w:r>
         <w:rPr>
@@ -1402,21 +1368,7 @@
         <w:rPr>
           <w:rStyle w:val="StyleBodyCalibri"/>
         </w:rPr>
-        <w:t xml:space="preserve"> to </w:t>
-      </w:r>
-      <w:proofErr w:type="spellStart"/>
-      <w:r>
-        <w:rPr>
-          <w:rStyle w:val="StyleBodyCalibri"/>
-        </w:rPr>
-        <w:t>xog</w:t>
-      </w:r>
-      <w:proofErr w:type="spellEnd"/>
-      <w:r>
-        <w:rPr>
-          <w:rStyle w:val="StyleBodyCalibri"/>
-        </w:rPr>
-        <w:t xml:space="preserve"> stuff in.</w:t>
+        <w:t xml:space="preserve"> to xog stuff in.</w:t>
       </w:r>
       <w:r>
         <w:rPr>
@@ -1478,11 +1430,11 @@
       <w:pPr>
         <w:pStyle w:val="Heading2"/>
       </w:pPr>
-      <w:bookmarkStart w:id="5" w:name="_Toc408959843"/>
+      <w:bookmarkStart w:id="4" w:name="_Toc408959843"/>
       <w:r>
         <w:t>Installing the Application</w:t>
       </w:r>
-      <w:bookmarkEnd w:id="5"/>
+      <w:bookmarkEnd w:id="4"/>
     </w:p>
     <w:p>
       <w:pPr>
@@ -1770,21 +1722,7 @@
         <w:rPr>
           <w:rStyle w:val="StyleBodyCalibri"/>
         </w:rPr>
-        <w:t>default is the ‘</w:t>
-      </w:r>
-      <w:proofErr w:type="spellStart"/>
-      <w:r>
-        <w:rPr>
-          <w:rStyle w:val="StyleBodyCalibri"/>
-        </w:rPr>
-        <w:t>xog</w:t>
-      </w:r>
-      <w:proofErr w:type="spellEnd"/>
-      <w:r>
-        <w:rPr>
-          <w:rStyle w:val="StyleBodyCalibri"/>
-        </w:rPr>
-        <w:t>’ user</w:t>
+        <w:t>default is the ‘xog’ user</w:t>
       </w:r>
       <w:r>
         <w:rPr>
@@ -1813,21 +1751,7 @@
         <w:rPr>
           <w:rStyle w:val="StyleBodyCalibri"/>
         </w:rPr>
-        <w:t>default is ‘</w:t>
-      </w:r>
-      <w:proofErr w:type="spellStart"/>
-      <w:r>
-        <w:rPr>
-          <w:rStyle w:val="StyleBodyCalibri"/>
-        </w:rPr>
-        <w:t>gox</w:t>
-      </w:r>
-      <w:proofErr w:type="spellEnd"/>
-      <w:r>
-        <w:rPr>
-          <w:rStyle w:val="StyleBodyCalibri"/>
-        </w:rPr>
-        <w:t>’</w:t>
+        <w:t>default is ‘gox’</w:t>
       </w:r>
       <w:r>
         <w:rPr>
@@ -1987,21 +1911,7 @@
         <w:rPr>
           <w:rStyle w:val="StyleBodyCalibri"/>
         </w:rPr>
-        <w:t xml:space="preserve">Security warnings for Pages and </w:t>
-      </w:r>
-      <w:proofErr w:type="spellStart"/>
-      <w:r>
-        <w:rPr>
-          <w:rStyle w:val="StyleBodyCalibri"/>
-        </w:rPr>
-        <w:t>Portlets</w:t>
-      </w:r>
-      <w:proofErr w:type="spellEnd"/>
-      <w:r>
-        <w:rPr>
-          <w:rStyle w:val="StyleBodyCalibri"/>
-        </w:rPr>
-        <w:t xml:space="preserve"> are normal – they will be corrected when the Groups are loaded. Security warnings for Groups are also normal – they will be corrected when Seed Data is loaded.</w:t>
+        <w:t>Security warnings for Pages and Portlets are normal – they will be corrected when the Groups are loaded. Security warnings for Groups are also normal – they will be corrected when Seed Data is loaded.</w:t>
       </w:r>
     </w:p>
     <w:p>
@@ -2045,12 +1955,12 @@
       <w:pPr>
         <w:pStyle w:val="Heading2"/>
       </w:pPr>
-      <w:bookmarkStart w:id="6" w:name="_Toc408959844"/>
+      <w:bookmarkStart w:id="5" w:name="_Toc408959844"/>
       <w:r>
         <w:lastRenderedPageBreak/>
         <w:t>Post-installation procedures</w:t>
       </w:r>
-      <w:bookmarkEnd w:id="6"/>
+      <w:bookmarkEnd w:id="5"/>
     </w:p>
     <w:p>
       <w:pPr>
@@ -2229,7 +2139,19 @@
         <w:rPr>
           <w:rStyle w:val="StyleBodyCalibri"/>
         </w:rPr>
-        <w:t>There are known issues with Links. You will need to make some adjustments manually:</w:t>
+        <w:t>There are known issues with Link</w:t>
+      </w:r>
+      <w:r>
+        <w:rPr>
+          <w:rStyle w:val="StyleBodyCalibri"/>
+        </w:rPr>
+        <w:t>s and Action</w:t>
+      </w:r>
+      <w:r>
+        <w:rPr>
+          <w:rStyle w:val="StyleBodyCalibri"/>
+        </w:rPr>
+        <w:t>s. You will need to make some adjustments manually:</w:t>
       </w:r>
     </w:p>
     <w:p>
@@ -2246,7 +2168,7 @@
         <w:rPr>
           <w:rStyle w:val="StyleBodyCalibri"/>
         </w:rPr>
-        <w:t>Open the “Strategic Indicator” object</w:t>
+        <w:t>Open the “Strategic Item” object</w:t>
       </w:r>
     </w:p>
     <w:p>
@@ -2263,7 +2185,7 @@
         <w:rPr>
           <w:rStyle w:val="StyleBodyCalibri"/>
         </w:rPr>
-        <w:t>Click Views</w:t>
+        <w:t>Click Actions</w:t>
       </w:r>
     </w:p>
     <w:p>
@@ -2280,7 +2202,7 @@
         <w:rPr>
           <w:rStyle w:val="StyleBodyCalibri"/>
         </w:rPr>
-        <w:t>Click Fields for the List View</w:t>
+        <w:t>Open the “Generate Portfolios” action.</w:t>
       </w:r>
     </w:p>
     <w:p>
@@ -2297,7 +2219,7 @@
         <w:rPr>
           <w:rStyle w:val="StyleBodyCalibri"/>
         </w:rPr>
-        <w:t>Click Properties for the Measurements virtual attribute</w:t>
+        <w:t xml:space="preserve">Notice the Process name is not there. Correct that situation, selecting the Process called “Generate Portfolio”. </w:t>
       </w:r>
     </w:p>
     <w:p>
@@ -2307,34 +2229,14 @@
           <w:numId w:val="11"/>
         </w:numPr>
         <w:rPr>
-          <w:rFonts w:asciiTheme="minorHAnsi" w:hAnsiTheme="minorHAnsi"/>
-          <w:sz w:val="22"/>
-        </w:rPr>
-      </w:pPr>
-      <w:r>
-        <w:rPr>
-          <w:rStyle w:val="StyleBodyCalibri"/>
-        </w:rPr>
-        <w:t xml:space="preserve">Choose the Correct Link: </w:t>
-      </w:r>
-      <w:r>
-        <w:t xml:space="preserve">General </w:t>
-      </w:r>
-      <w:proofErr w:type="spellStart"/>
-      <w:r>
-        <w:t>SubPage</w:t>
-      </w:r>
-      <w:proofErr w:type="spellEnd"/>
-      <w:r>
-        <w:t xml:space="preserve"> Strategic KPI </w:t>
-      </w:r>
-      <w:proofErr w:type="spellStart"/>
-      <w:r>
-        <w:t>KPI</w:t>
-      </w:r>
-      <w:proofErr w:type="spellEnd"/>
-      <w:r>
-        <w:t xml:space="preserve"> Measurement List link</w:t>
+          <w:rStyle w:val="StyleBodyCalibri"/>
+        </w:rPr>
+      </w:pPr>
+      <w:r>
+        <w:rPr>
+          <w:rStyle w:val="StyleBodyCalibri"/>
+        </w:rPr>
+        <w:t>The “Map to Attribute” attribute must be left “blank” – that means it will map to ODF_PK</w:t>
       </w:r>
     </w:p>
     <w:p>
@@ -2351,7 +2253,7 @@
         <w:rPr>
           <w:rStyle w:val="StyleBodyCalibri"/>
         </w:rPr>
-        <w:t>Click Properties for the Targets virtual attribute</w:t>
+        <w:t>Repeat steps c and d for process “Recalculate KPIs and Item Status now”</w:t>
       </w:r>
     </w:p>
     <w:p>
@@ -2361,34 +2263,14 @@
           <w:numId w:val="11"/>
         </w:numPr>
         <w:rPr>
-          <w:rFonts w:asciiTheme="minorHAnsi" w:hAnsiTheme="minorHAnsi"/>
-          <w:sz w:val="22"/>
-        </w:rPr>
-      </w:pPr>
-      <w:r>
-        <w:rPr>
-          <w:rStyle w:val="StyleBodyCalibri"/>
-        </w:rPr>
-        <w:t xml:space="preserve">Choose the Correct Link: </w:t>
-      </w:r>
-      <w:r>
-        <w:t xml:space="preserve">General </w:t>
-      </w:r>
-      <w:proofErr w:type="spellStart"/>
-      <w:r>
-        <w:t>SubPage</w:t>
-      </w:r>
-      <w:proofErr w:type="spellEnd"/>
-      <w:r>
-        <w:t xml:space="preserve"> Strategic KPI </w:t>
-      </w:r>
-      <w:proofErr w:type="spellStart"/>
-      <w:r>
-        <w:t>KPI</w:t>
-      </w:r>
-      <w:proofErr w:type="spellEnd"/>
-      <w:r>
-        <w:t xml:space="preserve"> Targets List link</w:t>
+          <w:rStyle w:val="StyleBodyCalibri"/>
+        </w:rPr>
+      </w:pPr>
+      <w:r>
+        <w:rPr>
+          <w:rStyle w:val="StyleBodyCalibri"/>
+        </w:rPr>
+        <w:t>Open the “Strategic Indicator” object</w:t>
       </w:r>
     </w:p>
     <w:p>
@@ -2405,7 +2287,7 @@
         <w:rPr>
           <w:rStyle w:val="StyleBodyCalibri"/>
         </w:rPr>
-        <w:t>Save and Return</w:t>
+        <w:t>Click Views</w:t>
       </w:r>
     </w:p>
     <w:p>
@@ -2422,13 +2304,7 @@
         <w:rPr>
           <w:rStyle w:val="StyleBodyCalibri"/>
         </w:rPr>
-        <w:t>Open the Query “Indicators By Strategic Item”</w:t>
-      </w:r>
-      <w:r>
-        <w:rPr>
-          <w:rStyle w:val="StyleBodyCalibri"/>
-        </w:rPr>
-        <w:t xml:space="preserve"> and click “Links”</w:t>
+        <w:t>Click Fields for the List View</w:t>
       </w:r>
     </w:p>
     <w:p>
@@ -2445,35 +2321,7 @@
         <w:rPr>
           <w:rStyle w:val="StyleBodyCalibri"/>
         </w:rPr>
-        <w:t xml:space="preserve">Correct the link for “Measurements”: Strategic Indicator </w:t>
-      </w:r>
-      <w:proofErr w:type="spellStart"/>
-      <w:r>
-        <w:rPr>
-          <w:rStyle w:val="StyleBodyCalibri"/>
-        </w:rPr>
-        <w:t>Indicator</w:t>
-      </w:r>
-      <w:proofErr w:type="spellEnd"/>
-      <w:r>
-        <w:rPr>
-          <w:rStyle w:val="StyleBodyCalibri"/>
-        </w:rPr>
-        <w:t xml:space="preserve"> Measurements List Link. The Parameter is “</w:t>
-      </w:r>
-      <w:proofErr w:type="spellStart"/>
-      <w:r>
-        <w:rPr>
-          <w:rStyle w:val="StyleBodyCalibri"/>
-        </w:rPr>
-        <w:t>itemintlid</w:t>
-      </w:r>
-      <w:proofErr w:type="spellEnd"/>
-      <w:r>
-        <w:rPr>
-          <w:rStyle w:val="StyleBodyCalibri"/>
-        </w:rPr>
-        <w:t>”</w:t>
+        <w:t>Click Properties for the Measurements virtual attribute</w:t>
       </w:r>
     </w:p>
     <w:p>
@@ -2483,42 +2331,18 @@
           <w:numId w:val="11"/>
         </w:numPr>
         <w:rPr>
-          <w:rStyle w:val="StyleBodyCalibri"/>
-        </w:rPr>
-      </w:pPr>
-      <w:r>
-        <w:rPr>
-          <w:rStyle w:val="StyleBodyCalibri"/>
-        </w:rPr>
-        <w:t xml:space="preserve">Correct the link for “Targets”: Strategic Indicator </w:t>
-      </w:r>
-      <w:proofErr w:type="spellStart"/>
-      <w:r>
-        <w:rPr>
-          <w:rStyle w:val="StyleBodyCalibri"/>
-        </w:rPr>
-        <w:t>Indicator</w:t>
-      </w:r>
-      <w:proofErr w:type="spellEnd"/>
-      <w:r>
-        <w:rPr>
-          <w:rStyle w:val="StyleBodyCalibri"/>
-        </w:rPr>
-        <w:t xml:space="preserve"> Targets List Link. The Parameter is “</w:t>
-      </w:r>
-      <w:proofErr w:type="spellStart"/>
-      <w:r>
-        <w:rPr>
-          <w:rStyle w:val="StyleBodyCalibri"/>
-        </w:rPr>
-        <w:t>itemintlid</w:t>
-      </w:r>
-      <w:proofErr w:type="spellEnd"/>
-      <w:r>
-        <w:rPr>
-          <w:rStyle w:val="StyleBodyCalibri"/>
-        </w:rPr>
-        <w:t>”</w:t>
+          <w:rFonts w:asciiTheme="minorHAnsi" w:hAnsiTheme="minorHAnsi"/>
+          <w:sz w:val="22"/>
+        </w:rPr>
+      </w:pPr>
+      <w:r>
+        <w:rPr>
+          <w:rStyle w:val="StyleBodyCalibri"/>
+        </w:rPr>
+        <w:t xml:space="preserve">Choose the Correct Link: </w:t>
+      </w:r>
+      <w:r>
+        <w:t>General SubPage Strategic KPI KPI Measurement List link</w:t>
       </w:r>
     </w:p>
     <w:p>
@@ -2535,7 +2359,143 @@
         <w:rPr>
           <w:rStyle w:val="StyleBodyCalibri"/>
         </w:rPr>
-        <w:t>Repeat steps j and k for the following queries:</w:t>
+        <w:t>Click Properties for the Targets virtual attribute</w:t>
+      </w:r>
+    </w:p>
+    <w:p>
+      <w:pPr>
+        <w:numPr>
+          <w:ilvl w:val="1"/>
+          <w:numId w:val="11"/>
+        </w:numPr>
+        <w:rPr>
+          <w:rFonts w:asciiTheme="minorHAnsi" w:hAnsiTheme="minorHAnsi"/>
+          <w:sz w:val="22"/>
+        </w:rPr>
+      </w:pPr>
+      <w:r>
+        <w:rPr>
+          <w:rStyle w:val="StyleBodyCalibri"/>
+        </w:rPr>
+        <w:t xml:space="preserve">Choose the Correct Link: </w:t>
+      </w:r>
+      <w:r>
+        <w:t>General SubPage Strategic KPI KPI Targets List link</w:t>
+      </w:r>
+    </w:p>
+    <w:p>
+      <w:pPr>
+        <w:numPr>
+          <w:ilvl w:val="1"/>
+          <w:numId w:val="11"/>
+        </w:numPr>
+        <w:rPr>
+          <w:rStyle w:val="StyleBodyCalibri"/>
+        </w:rPr>
+      </w:pPr>
+      <w:r>
+        <w:rPr>
+          <w:rStyle w:val="StyleBodyCalibri"/>
+        </w:rPr>
+        <w:t>Save and Return</w:t>
+      </w:r>
+    </w:p>
+    <w:p>
+      <w:pPr>
+        <w:numPr>
+          <w:ilvl w:val="1"/>
+          <w:numId w:val="11"/>
+        </w:numPr>
+        <w:rPr>
+          <w:rStyle w:val="StyleBodyCalibri"/>
+        </w:rPr>
+      </w:pPr>
+      <w:r>
+        <w:rPr>
+          <w:rStyle w:val="StyleBodyCalibri"/>
+        </w:rPr>
+        <w:t>Open the Query “Indicators By Strategic Item”</w:t>
+      </w:r>
+      <w:r>
+        <w:rPr>
+          <w:rStyle w:val="StyleBodyCalibri"/>
+        </w:rPr>
+        <w:t xml:space="preserve"> and click “Links”</w:t>
+      </w:r>
+    </w:p>
+    <w:p>
+      <w:pPr>
+        <w:numPr>
+          <w:ilvl w:val="1"/>
+          <w:numId w:val="11"/>
+        </w:numPr>
+        <w:rPr>
+          <w:rStyle w:val="StyleBodyCalibri"/>
+        </w:rPr>
+      </w:pPr>
+      <w:r>
+        <w:rPr>
+          <w:rStyle w:val="StyleBodyCalibri"/>
+        </w:rPr>
+        <w:t>Correct the link for “Measurements”: Strategic Indicator Indicator Measurements List Link. The Parameter is “itemintlid”</w:t>
+      </w:r>
+    </w:p>
+    <w:p>
+      <w:pPr>
+        <w:numPr>
+          <w:ilvl w:val="1"/>
+          <w:numId w:val="11"/>
+        </w:numPr>
+        <w:rPr>
+          <w:rStyle w:val="StyleBodyCalibri"/>
+        </w:rPr>
+      </w:pPr>
+      <w:r>
+        <w:rPr>
+          <w:rStyle w:val="StyleBodyCalibri"/>
+        </w:rPr>
+        <w:t>Correct the link for “Targets”: Strategic Indicator Indicator Targets List Link. The Parameter is “itemintlid”</w:t>
+      </w:r>
+    </w:p>
+    <w:p>
+      <w:pPr>
+        <w:numPr>
+          <w:ilvl w:val="1"/>
+          <w:numId w:val="11"/>
+        </w:numPr>
+        <w:rPr>
+          <w:rStyle w:val="StyleBodyCalibri"/>
+        </w:rPr>
+      </w:pPr>
+      <w:r>
+        <w:rPr>
+          <w:rStyle w:val="StyleBodyCalibri"/>
+        </w:rPr>
+        <w:t xml:space="preserve">Repeat steps </w:t>
+      </w:r>
+      <w:r>
+        <w:rPr>
+          <w:rStyle w:val="StyleBodyCalibri"/>
+        </w:rPr>
+        <w:t>p</w:t>
+      </w:r>
+      <w:r>
+        <w:rPr>
+          <w:rStyle w:val="StyleBodyCalibri"/>
+        </w:rPr>
+        <w:t xml:space="preserve"> and </w:t>
+      </w:r>
+      <w:r>
+        <w:rPr>
+          <w:rStyle w:val="StyleBodyCalibri"/>
+        </w:rPr>
+        <w:t>q</w:t>
+      </w:r>
+      <w:r>
+        <w:rPr>
+          <w:rStyle w:val="StyleBodyCalibri"/>
+        </w:rPr>
+        <w:t xml:space="preserve"> for the following queries:</w:t>
       </w:r>
     </w:p>
     <w:p>
@@ -2592,19 +2552,7 @@
         <w:rPr>
           <w:rStyle w:val="StyleBodyCalibri"/>
         </w:rPr>
-        <w:t>“Strategic Indicator Hierarchy</w:t>
-      </w:r>
-      <w:r>
-        <w:rPr>
-          <w:rStyle w:val="StyleBodyCalibri"/>
-        </w:rPr>
-        <w:t xml:space="preserve"> by Indicator</w:t>
-      </w:r>
-      <w:r>
-        <w:rPr>
-          <w:rStyle w:val="StyleBodyCalibri"/>
-        </w:rPr>
-        <w:t>”</w:t>
+        <w:t>“Strategic Indicator Hierarchy by Indicator”</w:t>
       </w:r>
     </w:p>
     <w:p>
@@ -2621,19 +2569,7 @@
         <w:rPr>
           <w:rStyle w:val="StyleBodyCalibri"/>
         </w:rPr>
-        <w:t xml:space="preserve">Open the Query </w:t>
-      </w:r>
-      <w:r>
-        <w:rPr>
-          <w:rStyle w:val="StyleBodyCalibri"/>
-        </w:rPr>
-        <w:t>“Perspective Hierarchy with Indicators”</w:t>
-      </w:r>
-      <w:r>
-        <w:rPr>
-          <w:rStyle w:val="StyleBodyCalibri"/>
-        </w:rPr>
-        <w:t xml:space="preserve"> and click “Links”</w:t>
+        <w:t>Open the Query “Perspective Hierarchy with Indicators” and click “Links”</w:t>
       </w:r>
     </w:p>
     <w:p>
@@ -2667,19 +2603,7 @@
         <w:rPr>
           <w:rStyle w:val="StyleBodyCalibri"/>
         </w:rPr>
-        <w:t>Name: “</w:t>
-      </w:r>
-      <w:r>
-        <w:rPr>
-          <w:rStyle w:val="StyleBodyCalibri"/>
-        </w:rPr>
-        <w:t>Measurements</w:t>
-      </w:r>
-      <w:r>
-        <w:rPr>
-          <w:rStyle w:val="StyleBodyCalibri"/>
-        </w:rPr>
-        <w:t>”</w:t>
+        <w:t>Name: “Measurements”</w:t>
       </w:r>
     </w:p>
     <w:p>
@@ -2696,16 +2620,8 @@
         <w:rPr>
           <w:rStyle w:val="StyleBodyCalibri"/>
         </w:rPr>
-        <w:t xml:space="preserve">Code: </w:t>
-      </w:r>
-      <w:proofErr w:type="spellStart"/>
-      <w:r>
-        <w:rPr>
-          <w:rStyle w:val="StyleBodyCalibri"/>
-        </w:rPr>
-        <w:t>strat_measurements</w:t>
-      </w:r>
-      <w:proofErr w:type="spellEnd"/>
+        <w:t>Code: strat_measurements</w:t>
+      </w:r>
     </w:p>
     <w:p>
       <w:pPr>
@@ -2721,21 +2637,7 @@
         <w:rPr>
           <w:rStyle w:val="StyleBodyCalibri"/>
         </w:rPr>
-        <w:t xml:space="preserve">Action: Strategic Indicator </w:t>
-      </w:r>
-      <w:proofErr w:type="spellStart"/>
-      <w:r>
-        <w:rPr>
-          <w:rStyle w:val="StyleBodyCalibri"/>
-        </w:rPr>
-        <w:t>Indicator</w:t>
-      </w:r>
-      <w:proofErr w:type="spellEnd"/>
-      <w:r>
-        <w:rPr>
-          <w:rStyle w:val="StyleBodyCalibri"/>
-        </w:rPr>
-        <w:t xml:space="preserve"> Measurements List Link</w:t>
+        <w:t>Action: Strategic Indicator Indicator Measurements List Link</w:t>
       </w:r>
     </w:p>
     <w:p>
@@ -2752,16 +2654,8 @@
         <w:rPr>
           <w:rStyle w:val="StyleBodyCalibri"/>
         </w:rPr>
-        <w:t xml:space="preserve">Internal ID: </w:t>
-      </w:r>
-      <w:proofErr w:type="spellStart"/>
-      <w:r>
-        <w:rPr>
-          <w:rStyle w:val="StyleBodyCalibri"/>
-        </w:rPr>
-        <w:t>itemintlid</w:t>
-      </w:r>
-      <w:proofErr w:type="spellEnd"/>
+        <w:t>Internal ID: itemintlid</w:t>
+      </w:r>
     </w:p>
     <w:p>
       <w:pPr>
@@ -2770,14 +2664,12 @@
           <w:rStyle w:val="StyleBodyCalibri"/>
         </w:rPr>
       </w:pPr>
-      <w:proofErr w:type="gramStart"/>
       <w:r>
         <w:rPr>
           <w:rStyle w:val="StyleBodyCalibri"/>
         </w:rPr>
         <w:t>and</w:t>
       </w:r>
-      <w:proofErr w:type="gramEnd"/>
     </w:p>
     <w:p>
       <w:pPr>
@@ -2793,13 +2685,7 @@
         <w:rPr>
           <w:rStyle w:val="StyleBodyCalibri"/>
         </w:rPr>
-        <w:t>Name: “</w:t>
-      </w:r>
-      <w:r>
-        <w:rPr>
-          <w:rStyle w:val="StyleBodyCalibri"/>
-        </w:rPr>
-        <w:t>Targets”</w:t>
+        <w:t>Name: “Targets”</w:t>
       </w:r>
     </w:p>
     <w:p>
@@ -2816,22 +2702,8 @@
         <w:rPr>
           <w:rStyle w:val="StyleBodyCalibri"/>
         </w:rPr>
-        <w:t xml:space="preserve">Code: </w:t>
-      </w:r>
-      <w:proofErr w:type="spellStart"/>
-      <w:r>
-        <w:rPr>
-          <w:rStyle w:val="StyleBodyCalibri"/>
-        </w:rPr>
-        <w:t>strat_</w:t>
-      </w:r>
-      <w:r>
-        <w:rPr>
-          <w:rStyle w:val="StyleBodyCalibri"/>
-        </w:rPr>
-        <w:t>targets</w:t>
-      </w:r>
-      <w:proofErr w:type="spellEnd"/>
+        <w:t>Code: strat_targets</w:t>
+      </w:r>
     </w:p>
     <w:p>
       <w:pPr>
@@ -2847,27 +2719,8 @@
         <w:rPr>
           <w:rStyle w:val="StyleBodyCalibri"/>
         </w:rPr>
-        <w:t xml:space="preserve">Action: Strategic Indicator </w:t>
-      </w:r>
-      <w:proofErr w:type="spellStart"/>
-      <w:r>
-        <w:rPr>
-          <w:rStyle w:val="StyleBodyCalibri"/>
-        </w:rPr>
-        <w:t>Indicator</w:t>
-      </w:r>
-      <w:proofErr w:type="spellEnd"/>
-      <w:r>
-        <w:rPr>
-          <w:rStyle w:val="StyleBodyCalibri"/>
-        </w:rPr>
-        <w:t xml:space="preserve"> Targets List Link</w:t>
-      </w:r>
-      <w:r>
-        <w:rPr>
-          <w:rStyle w:val="StyleBodyCalibri"/>
-        </w:rPr>
-        <w:t xml:space="preserve"> </w:t>
+        <w:lastRenderedPageBreak/>
+        <w:t xml:space="preserve">Action: Strategic Indicator Indicator Targets List Link </w:t>
       </w:r>
     </w:p>
     <w:p>
@@ -2884,16 +2737,8 @@
         <w:rPr>
           <w:rStyle w:val="StyleBodyCalibri"/>
         </w:rPr>
-        <w:t xml:space="preserve">Internal ID: </w:t>
-      </w:r>
-      <w:proofErr w:type="spellStart"/>
-      <w:r>
-        <w:rPr>
-          <w:rStyle w:val="StyleBodyCalibri"/>
-        </w:rPr>
-        <w:t>itemintlid</w:t>
-      </w:r>
-      <w:proofErr w:type="spellEnd"/>
+        <w:t>Internal ID: itemintlid</w:t>
+      </w:r>
     </w:p>
     <w:p>
       <w:pPr>
@@ -2909,21 +2754,7 @@
         <w:rPr>
           <w:rStyle w:val="StyleBodyCalibri"/>
         </w:rPr>
-        <w:t xml:space="preserve">Open the </w:t>
-      </w:r>
-      <w:proofErr w:type="spellStart"/>
-      <w:r>
-        <w:rPr>
-          <w:rStyle w:val="StyleBodyCalibri"/>
-        </w:rPr>
-        <w:t>Portlet</w:t>
-      </w:r>
-      <w:proofErr w:type="spellEnd"/>
-      <w:r>
-        <w:rPr>
-          <w:rStyle w:val="StyleBodyCalibri"/>
-        </w:rPr>
-        <w:t xml:space="preserve"> “Perspective Hierarchy with Indicators”</w:t>
+        <w:t>Open the Portlet “Perspective Hierarchy with Indicators”</w:t>
       </w:r>
       <w:r>
         <w:rPr>
@@ -3003,7 +2834,6 @@
         <w:rPr>
           <w:rStyle w:val="StyleBodyCalibri"/>
         </w:rPr>
-        <w:lastRenderedPageBreak/>
         <w:t>Name: “Strategic Top-Down Planning”</w:t>
       </w:r>
     </w:p>
@@ -3021,16 +2851,8 @@
         <w:rPr>
           <w:rStyle w:val="StyleBodyCalibri"/>
         </w:rPr>
-        <w:t xml:space="preserve">Code: </w:t>
-      </w:r>
-      <w:proofErr w:type="spellStart"/>
-      <w:r>
-        <w:rPr>
-          <w:rStyle w:val="StyleBodyCalibri"/>
-        </w:rPr>
-        <w:t>strat_topdown_planning</w:t>
-      </w:r>
-      <w:proofErr w:type="spellEnd"/>
+        <w:t>Code: strat_topdown_planning</w:t>
+      </w:r>
     </w:p>
     <w:p>
       <w:pPr>
@@ -3063,16 +2885,8 @@
         <w:rPr>
           <w:rStyle w:val="StyleBodyCalibri"/>
         </w:rPr>
-        <w:t xml:space="preserve">Strategic Item Internal ID: </w:t>
-      </w:r>
-      <w:proofErr w:type="spellStart"/>
-      <w:r>
-        <w:rPr>
-          <w:rStyle w:val="StyleBodyCalibri"/>
-        </w:rPr>
-        <w:t>itemintlid</w:t>
-      </w:r>
-      <w:proofErr w:type="spellEnd"/>
+        <w:t>Strategic Item Internal ID: itemintlid</w:t>
+      </w:r>
     </w:p>
     <w:p>
       <w:pPr>
@@ -3088,21 +2902,7 @@
         <w:rPr>
           <w:rStyle w:val="StyleBodyCalibri"/>
         </w:rPr>
-        <w:t xml:space="preserve">Open </w:t>
-      </w:r>
-      <w:proofErr w:type="spellStart"/>
-      <w:r>
-        <w:rPr>
-          <w:rStyle w:val="StyleBodyCalibri"/>
-        </w:rPr>
-        <w:t>Portlet</w:t>
-      </w:r>
-      <w:proofErr w:type="spellEnd"/>
-      <w:r>
-        <w:rPr>
-          <w:rStyle w:val="StyleBodyCalibri"/>
-        </w:rPr>
-        <w:t xml:space="preserve"> “Strategic Top-Down Benefits” and go to “Fields” in “List Column Section”</w:t>
+        <w:t>Open Portlet “Strategic Top-Down Benefits” and go to “Fields” in “List Column Section”</w:t>
       </w:r>
     </w:p>
     <w:p>
@@ -3136,35 +2936,33 @@
         <w:rPr>
           <w:rStyle w:val="StyleBodyCalibri"/>
         </w:rPr>
-        <w:t xml:space="preserve">Repeat step </w:t>
-      </w:r>
-      <w:proofErr w:type="spellStart"/>
-      <w:r>
-        <w:rPr>
-          <w:rStyle w:val="StyleBodyCalibri"/>
-        </w:rPr>
-        <w:t>p</w:t>
-      </w:r>
-      <w:proofErr w:type="spellEnd"/>
-      <w:r>
-        <w:rPr>
-          <w:rStyle w:val="StyleBodyCalibri"/>
-        </w:rPr>
-        <w:t xml:space="preserve"> for </w:t>
-      </w:r>
-      <w:proofErr w:type="spellStart"/>
-      <w:r>
-        <w:rPr>
-          <w:rStyle w:val="StyleBodyCalibri"/>
-        </w:rPr>
-        <w:t>portlets</w:t>
-      </w:r>
-      <w:proofErr w:type="spellEnd"/>
-      <w:r>
-        <w:rPr>
-          <w:rStyle w:val="StyleBodyCalibri"/>
-        </w:rPr>
-        <w:t>:</w:t>
+        <w:t>Repeat step</w:t>
+      </w:r>
+      <w:r>
+        <w:rPr>
+          <w:rStyle w:val="StyleBodyCalibri"/>
+        </w:rPr>
+        <w:t xml:space="preserve"> y and</w:t>
+      </w:r>
+      <w:bookmarkStart w:id="6" w:name="_GoBack"/>
+      <w:bookmarkEnd w:id="6"/>
+      <w:r>
+        <w:rPr>
+          <w:rStyle w:val="StyleBodyCalibri"/>
+        </w:rPr>
+        <w:t xml:space="preserve"> </w:t>
+      </w:r>
+      <w:r>
+        <w:rPr>
+          <w:rStyle w:val="StyleBodyCalibri"/>
+        </w:rPr>
+        <w:t>z</w:t>
+      </w:r>
+      <w:r>
+        <w:rPr>
+          <w:rStyle w:val="StyleBodyCalibri"/>
+        </w:rPr>
+        <w:t xml:space="preserve"> for portlets:</w:t>
       </w:r>
     </w:p>
     <w:p>
@@ -3203,10 +3001,7 @@
     </w:p>
     <w:p>
       <w:pPr>
-        <w:numPr>
-          <w:ilvl w:val="2"/>
-          <w:numId w:val="11"/>
-        </w:numPr>
+        <w:ind w:left="1440"/>
         <w:rPr>
           <w:rStyle w:val="StyleBodyCalibri"/>
         </w:rPr>
@@ -3243,21 +3038,7 @@
         <w:rPr>
           <w:rStyle w:val="StyleBodyCalibri"/>
         </w:rPr>
-        <w:t xml:space="preserve">Go to </w:t>
-      </w:r>
-      <w:proofErr w:type="spellStart"/>
-      <w:r>
-        <w:rPr>
-          <w:rStyle w:val="StyleBodyCalibri"/>
-        </w:rPr>
-        <w:t>Portlet</w:t>
-      </w:r>
-      <w:proofErr w:type="spellEnd"/>
-      <w:r>
-        <w:rPr>
-          <w:rStyle w:val="StyleBodyCalibri"/>
-        </w:rPr>
-        <w:t xml:space="preserve"> Pages</w:t>
+        <w:t>Go to Portlet Pages</w:t>
       </w:r>
     </w:p>
     <w:p>
@@ -3325,21 +3106,7 @@
         <w:rPr>
           <w:rStyle w:val="StyleBodyCalibri"/>
         </w:rPr>
-        <w:t xml:space="preserve">Repeat the same process for the “Hierarchy” tab of the “Strategic Indicator Default Layout” </w:t>
-      </w:r>
-      <w:proofErr w:type="spellStart"/>
-      <w:r>
-        <w:rPr>
-          <w:rStyle w:val="StyleBodyCalibri"/>
-        </w:rPr>
-        <w:t>Portlet</w:t>
-      </w:r>
-      <w:proofErr w:type="spellEnd"/>
-      <w:r>
-        <w:rPr>
-          <w:rStyle w:val="StyleBodyCalibri"/>
-        </w:rPr>
-        <w:t xml:space="preserve"> Page</w:t>
+        <w:t>Repeat the same process for the “Hierarchy” tab of the “Strategic Indicator Default Layout” Portlet Page</w:t>
       </w:r>
     </w:p>
     <w:p>
@@ -3422,7 +3189,7 @@
           </mc:Choice>
           <mc:Fallback>
             <w:pict>
-              <v:rect w14:anchorId="27A0F6F3" id="Rectangle 71" o:spid="_x0000_s1026" style="position:absolute;margin-left:444.9pt;margin-top:43.2pt;width:51.7pt;height:64.6pt;z-index:251838976;visibility:visible;mso-wrap-style:square;mso-width-percent:0;mso-height-percent:0;mso-wrap-distance-left:9pt;mso-wrap-distance-top:0;mso-wrap-distance-right:9pt;mso-wrap-distance-bottom:0;mso-position-horizontal:absolute;mso-position-horizontal-relative:text;mso-position-vertical:absolute;mso-position-vertical-relative:text;mso-width-percent:0;mso-height-percent:0;mso-width-relative:page;mso-height-relative:page;v-text-anchor:top" o:gfxdata="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" filled="f" strokecolor="#943634" strokeweight="3pt"/>
+              <v:rect w14:anchorId="61F0047C" id="Rectangle 71" o:spid="_x0000_s1026" style="position:absolute;margin-left:444.9pt;margin-top:43.2pt;width:51.7pt;height:64.6pt;z-index:251838976;visibility:visible;mso-wrap-style:square;mso-width-percent:0;mso-height-percent:0;mso-wrap-distance-left:9pt;mso-wrap-distance-top:0;mso-wrap-distance-right:9pt;mso-wrap-distance-bottom:0;mso-position-horizontal:absolute;mso-position-horizontal-relative:text;mso-position-vertical:absolute;mso-position-vertical-relative:text;mso-width-percent:0;mso-height-percent:0;mso-width-relative:page;mso-height-relative:page;v-text-anchor:top" o:gfxdata="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" filled="f" strokecolor="#943634" strokeweight="3pt"/>
             </w:pict>
           </mc:Fallback>
         </mc:AlternateContent>
@@ -3541,14 +3308,12 @@
           <w:rStyle w:val="StyleBodyCalibri"/>
         </w:rPr>
       </w:pPr>
-      <w:proofErr w:type="spellStart"/>
       <w:r>
         <w:rPr>
           <w:rStyle w:val="StyleBodyCalibri"/>
         </w:rPr>
         <w:t>Portlet</w:t>
       </w:r>
-      <w:proofErr w:type="spellEnd"/>
       <w:r>
         <w:rPr>
           <w:rStyle w:val="StyleBodyCalibri"/>
@@ -3573,19 +3338,11 @@
           <w:rStyle w:val="StyleBodyCalibri"/>
         </w:rPr>
       </w:pPr>
-      <w:proofErr w:type="spellStart"/>
-      <w:r>
-        <w:rPr>
-          <w:rStyle w:val="StyleBodyCalibri"/>
-        </w:rPr>
-        <w:t>Portlet</w:t>
-      </w:r>
-      <w:proofErr w:type="spellEnd"/>
-      <w:r>
-        <w:rPr>
-          <w:rStyle w:val="StyleBodyCalibri"/>
-        </w:rPr>
-        <w:t>: Strategic Indicator Hierarchy</w:t>
+      <w:r>
+        <w:rPr>
+          <w:rStyle w:val="StyleBodyCalibri"/>
+        </w:rPr>
+        <w:t>Portlet: Strategic Indicator Hierarchy</w:t>
       </w:r>
     </w:p>
     <w:p>
@@ -3603,6 +3360,7 @@
       </w:pPr>
       <w:bookmarkStart w:id="7" w:name="_Toc408959845"/>
       <w:r>
+        <w:lastRenderedPageBreak/>
         <w:t>Installing Demo Data</w:t>
       </w:r>
       <w:bookmarkEnd w:id="7"/>
@@ -3716,7 +3474,6 @@
         <w:rPr>
           <w:rStyle w:val="StyleBodyCalibri"/>
         </w:rPr>
-        <w:lastRenderedPageBreak/>
         <w:t>Locate the line where the PORTNUMBER variable is set and replace it with the appropriate value (normally, it’s 80)</w:t>
       </w:r>
     </w:p>
@@ -3734,21 +3491,7 @@
         <w:rPr>
           <w:rStyle w:val="StyleBodyCalibri"/>
         </w:rPr>
-        <w:t>Locate the line where the USERNAME variable is set and replace it with the username you will use (default is the ‘</w:t>
-      </w:r>
-      <w:proofErr w:type="spellStart"/>
-      <w:r>
-        <w:rPr>
-          <w:rStyle w:val="StyleBodyCalibri"/>
-        </w:rPr>
-        <w:t>xog</w:t>
-      </w:r>
-      <w:proofErr w:type="spellEnd"/>
-      <w:r>
-        <w:rPr>
-          <w:rStyle w:val="StyleBodyCalibri"/>
-        </w:rPr>
-        <w:t>’ user)</w:t>
+        <w:t>Locate the line where the USERNAME variable is set and replace it with the username you will use (default is the ‘xog’ user)</w:t>
       </w:r>
     </w:p>
     <w:p>
@@ -3765,21 +3508,7 @@
         <w:rPr>
           <w:rStyle w:val="StyleBodyCalibri"/>
         </w:rPr>
-        <w:t>Locate the line where the PASSWORD variable is set and replace it with the password for that user (default is ‘</w:t>
-      </w:r>
-      <w:proofErr w:type="spellStart"/>
-      <w:r>
-        <w:rPr>
-          <w:rStyle w:val="StyleBodyCalibri"/>
-        </w:rPr>
-        <w:t>gox</w:t>
-      </w:r>
-      <w:proofErr w:type="spellEnd"/>
-      <w:r>
-        <w:rPr>
-          <w:rStyle w:val="StyleBodyCalibri"/>
-        </w:rPr>
-        <w:t>’)</w:t>
+        <w:t>Locate the line where the PASSWORD variable is set and replace it with the password for that user (default is ‘gox’)</w:t>
       </w:r>
     </w:p>
     <w:p>
@@ -4025,7 +3754,7 @@
           </mc:Choice>
           <mc:Fallback>
             <w:pict>
-              <v:rect w14:anchorId="1289820E" id="Rectangle 71" o:spid="_x0000_s1026" style="position:absolute;margin-left:251.05pt;margin-top:69.7pt;width:77.55pt;height:48.05pt;z-index:251535872;visibility:visible;mso-wrap-style:square;mso-width-percent:0;mso-height-percent:0;mso-wrap-distance-left:9pt;mso-wrap-distance-top:0;mso-wrap-distance-right:9pt;mso-wrap-distance-bottom:0;mso-position-horizontal:absolute;mso-position-horizontal-relative:text;mso-position-vertical:absolute;mso-position-vertical-relative:text;mso-width-percent:0;mso-height-percent:0;mso-width-relative:page;mso-height-relative:page;v-text-anchor:top" o:gfxdata="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" filled="f" strokecolor="#943634" strokeweight="3pt"/>
+              <v:rect w14:anchorId="773F39F7" id="Rectangle 71" o:spid="_x0000_s1026" style="position:absolute;margin-left:251.05pt;margin-top:69.7pt;width:77.55pt;height:48.05pt;z-index:251535872;visibility:visible;mso-wrap-style:square;mso-width-percent:0;mso-height-percent:0;mso-wrap-distance-left:9pt;mso-wrap-distance-top:0;mso-wrap-distance-right:9pt;mso-wrap-distance-bottom:0;mso-position-horizontal:absolute;mso-position-horizontal-relative:text;mso-position-vertical:absolute;mso-position-vertical-relative:text;mso-width-percent:0;mso-height-percent:0;mso-width-relative:page;mso-height-relative:page;v-text-anchor:top" o:gfxdata="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" filled="f" strokecolor="#943634" strokeweight="3pt"/>
             </w:pict>
           </mc:Fallback>
         </mc:AlternateContent>
@@ -4103,7 +3832,7 @@
           </mc:Choice>
           <mc:Fallback>
             <w:pict>
-              <v:rect w14:anchorId="25F1121F" id="Rectangle 71" o:spid="_x0000_s1026" style="position:absolute;margin-left:42.45pt;margin-top:116.75pt;width:33.25pt;height:17.6pt;z-index:251545088;visibility:visible;mso-wrap-style:square;mso-width-percent:0;mso-height-percent:0;mso-wrap-distance-left:9pt;mso-wrap-distance-top:0;mso-wrap-distance-right:9pt;mso-wrap-distance-bottom:0;mso-position-horizontal:absolute;mso-position-horizontal-relative:text;mso-position-vertical:absolute;mso-position-vertical-relative:text;mso-width-percent:0;mso-height-percent:0;mso-width-relative:page;mso-height-relative:page;v-text-anchor:top" o:gfxdata="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" filled="f" strokecolor="#943634" strokeweight="3pt"/>
+              <v:rect w14:anchorId="5861F2D4" id="Rectangle 71" o:spid="_x0000_s1026" style="position:absolute;margin-left:42.45pt;margin-top:116.75pt;width:33.25pt;height:17.6pt;z-index:251545088;visibility:visible;mso-wrap-style:square;mso-width-percent:0;mso-height-percent:0;mso-wrap-distance-left:9pt;mso-wrap-distance-top:0;mso-wrap-distance-right:9pt;mso-wrap-distance-bottom:0;mso-position-horizontal:absolute;mso-position-horizontal-relative:text;mso-position-vertical:absolute;mso-position-vertical-relative:text;mso-width-percent:0;mso-height-percent:0;mso-width-relative:page;mso-height-relative:page;v-text-anchor:top" o:gfxdata="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" filled="f" strokecolor="#943634" strokeweight="3pt"/>
             </w:pict>
           </mc:Fallback>
         </mc:AlternateContent>
@@ -4181,7 +3910,7 @@
           </mc:Choice>
           <mc:Fallback>
             <w:pict>
-              <v:rect w14:anchorId="5D4D751B" id="Rectangle 71" o:spid="_x0000_s1026" style="position:absolute;margin-left:40.8pt;margin-top:68.95pt;width:154.5pt;height:48.05pt;z-index:251512320;visibility:visible;mso-wrap-style:square;mso-width-percent:0;mso-height-percent:0;mso-wrap-distance-left:9pt;mso-wrap-distance-top:0;mso-wrap-distance-right:9pt;mso-wrap-distance-bottom:0;mso-position-horizontal:absolute;mso-position-horizontal-relative:text;mso-position-vertical:absolute;mso-position-vertical-relative:text;mso-width-percent:0;mso-height-percent:0;mso-width-relative:page;mso-height-relative:page;v-text-anchor:top" o:gfxdata="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" filled="f" strokecolor="#943634" strokeweight="3pt"/>
+              <v:rect w14:anchorId="697D48A6" id="Rectangle 71" o:spid="_x0000_s1026" style="position:absolute;margin-left:40.8pt;margin-top:68.95pt;width:154.5pt;height:48.05pt;z-index:251512320;visibility:visible;mso-wrap-style:square;mso-width-percent:0;mso-height-percent:0;mso-wrap-distance-left:9pt;mso-wrap-distance-top:0;mso-wrap-distance-right:9pt;mso-wrap-distance-bottom:0;mso-position-horizontal:absolute;mso-position-horizontal-relative:text;mso-position-vertical:absolute;mso-position-vertical-relative:text;mso-width-percent:0;mso-height-percent:0;mso-width-relative:page;mso-height-relative:page;v-text-anchor:top" o:gfxdata="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" filled="f" strokecolor="#943634" strokeweight="3pt"/>
             </w:pict>
           </mc:Fallback>
         </mc:AlternateContent>
@@ -4270,6 +3999,7 @@
         <w:rPr>
           <w:rFonts w:asciiTheme="minorHAnsi" w:hAnsiTheme="minorHAnsi"/>
         </w:rPr>
+        <w:lastRenderedPageBreak/>
         <w:br w:type="page"/>
       </w:r>
     </w:p>
@@ -4380,7 +4110,7 @@
           </mc:Choice>
           <mc:Fallback>
             <w:pict>
-              <v:rect w14:anchorId="708E02E4" id="Rectangle 61" o:spid="_x0000_s1026" style="position:absolute;margin-left:427.4pt;margin-top:127.35pt;width:36pt;height:41.55pt;z-index:251485696;visibility:visible;mso-wrap-style:square;mso-width-percent:0;mso-height-percent:0;mso-wrap-distance-left:9pt;mso-wrap-distance-top:0;mso-wrap-distance-right:9pt;mso-wrap-distance-bottom:0;mso-position-horizontal:absolute;mso-position-horizontal-relative:text;mso-position-vertical:absolute;mso-position-vertical-relative:text;mso-width-percent:0;mso-height-percent:0;mso-width-relative:page;mso-height-relative:page;v-text-anchor:top" o:gfxdata="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" filled="f" strokecolor="#943634" strokeweight="3pt"/>
+              <v:rect w14:anchorId="093A968E" id="Rectangle 61" o:spid="_x0000_s1026" style="position:absolute;margin-left:427.4pt;margin-top:127.35pt;width:36pt;height:41.55pt;z-index:251485696;visibility:visible;mso-wrap-style:square;mso-width-percent:0;mso-height-percent:0;mso-wrap-distance-left:9pt;mso-wrap-distance-top:0;mso-wrap-distance-right:9pt;mso-wrap-distance-bottom:0;mso-position-horizontal:absolute;mso-position-horizontal-relative:text;mso-position-vertical:absolute;mso-position-vertical-relative:text;mso-width-percent:0;mso-height-percent:0;mso-width-relative:page;mso-height-relative:page;v-text-anchor:top" o:gfxdata="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" filled="f" strokecolor="#943634" strokeweight="3pt"/>
             </w:pict>
           </mc:Fallback>
         </mc:AlternateContent>
@@ -4451,21 +4181,7 @@
         <w:rPr>
           <w:rFonts w:asciiTheme="minorHAnsi" w:hAnsiTheme="minorHAnsi"/>
         </w:rPr>
-        <w:t xml:space="preserve">Change the Cycle Action to “Close” for all three Cycles and </w:t>
-      </w:r>
-      <w:proofErr w:type="gramStart"/>
-      <w:r>
-        <w:rPr>
-          <w:rFonts w:asciiTheme="minorHAnsi" w:hAnsiTheme="minorHAnsi"/>
-        </w:rPr>
-        <w:t>Save</w:t>
-      </w:r>
-      <w:proofErr w:type="gramEnd"/>
-      <w:r>
-        <w:rPr>
-          <w:rFonts w:asciiTheme="minorHAnsi" w:hAnsiTheme="minorHAnsi"/>
-        </w:rPr>
-        <w:t>.</w:t>
+        <w:t>Change the Cycle Action to “Close” for all three Cycles and Save.</w:t>
       </w:r>
     </w:p>
     <w:p>
@@ -4479,6 +4195,7 @@
       <w:r>
         <w:rPr>
           <w:rFonts w:asciiTheme="minorHAnsi" w:hAnsiTheme="minorHAnsi"/>
+          <w:noProof/>
         </w:rPr>
         <mc:AlternateContent>
           <mc:Choice Requires="wps">
@@ -4548,7 +4265,7 @@
           </mc:Choice>
           <mc:Fallback>
             <w:pict>
-              <v:rect w14:anchorId="6B6663CC" id="Rectangle 71" o:spid="_x0000_s1026" style="position:absolute;margin-left:37.8pt;margin-top:51.35pt;width:154.5pt;height:48.05pt;z-index:251637248;visibility:visible;mso-wrap-style:square;mso-width-percent:0;mso-height-percent:0;mso-wrap-distance-left:9pt;mso-wrap-distance-top:0;mso-wrap-distance-right:9pt;mso-wrap-distance-bottom:0;mso-position-horizontal:absolute;mso-position-horizontal-relative:text;mso-position-vertical:absolute;mso-position-vertical-relative:text;mso-width-percent:0;mso-height-percent:0;mso-width-relative:page;mso-height-relative:page;v-text-anchor:top" o:gfxdata="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" filled="f" strokecolor="#943634" strokeweight="3pt"/>
+              <v:rect w14:anchorId="6F05E9AD" id="Rectangle 71" o:spid="_x0000_s1026" style="position:absolute;margin-left:37.8pt;margin-top:51.35pt;width:154.5pt;height:48.05pt;z-index:251637248;visibility:visible;mso-wrap-style:square;mso-width-percent:0;mso-height-percent:0;mso-wrap-distance-left:9pt;mso-wrap-distance-top:0;mso-wrap-distance-right:9pt;mso-wrap-distance-bottom:0;mso-position-horizontal:absolute;mso-position-horizontal-relative:text;mso-position-vertical:absolute;mso-position-vertical-relative:text;mso-width-percent:0;mso-height-percent:0;mso-width-relative:page;mso-height-relative:page;v-text-anchor:top" o:gfxdata="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" filled="f" strokecolor="#943634" strokeweight="3pt"/>
             </w:pict>
           </mc:Fallback>
         </mc:AlternateContent>
@@ -4556,6 +4273,7 @@
       <w:r>
         <w:rPr>
           <w:rFonts w:asciiTheme="minorHAnsi" w:hAnsiTheme="minorHAnsi"/>
+          <w:noProof/>
         </w:rPr>
         <mc:AlternateContent>
           <mc:Choice Requires="wps">
@@ -4625,7 +4343,7 @@
           </mc:Choice>
           <mc:Fallback>
             <w:pict>
-              <v:rect w14:anchorId="7094ADE0" id="Rectangle 71" o:spid="_x0000_s1026" style="position:absolute;margin-left:248.05pt;margin-top:51.85pt;width:77.5pt;height:48.05pt;z-index:251729408;visibility:visible;mso-wrap-style:square;mso-width-percent:0;mso-height-percent:0;mso-wrap-distance-left:9pt;mso-wrap-distance-top:0;mso-wrap-distance-right:9pt;mso-wrap-distance-bottom:0;mso-position-horizontal:absolute;mso-position-horizontal-relative:text;mso-position-vertical:absolute;mso-position-vertical-relative:text;mso-width-percent:0;mso-height-percent:0;mso-width-relative:page;mso-height-relative:page;v-text-anchor:top" o:gfxdata="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" filled="f" strokecolor="#943634" strokeweight="3pt"/>
+              <v:rect w14:anchorId="271EA171" id="Rectangle 71" o:spid="_x0000_s1026" style="position:absolute;margin-left:248.05pt;margin-top:51.85pt;width:77.5pt;height:48.05pt;z-index:251729408;visibility:visible;mso-wrap-style:square;mso-width-percent:0;mso-height-percent:0;mso-wrap-distance-left:9pt;mso-wrap-distance-top:0;mso-wrap-distance-right:9pt;mso-wrap-distance-bottom:0;mso-position-horizontal:absolute;mso-position-horizontal-relative:text;mso-position-vertical:absolute;mso-position-vertical-relative:text;mso-width-percent:0;mso-height-percent:0;mso-width-relative:page;mso-height-relative:page;v-text-anchor:top" o:gfxdata="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" filled="f" strokecolor="#943634" strokeweight="3pt"/>
             </w:pict>
           </mc:Fallback>
         </mc:AlternateContent>
@@ -4633,6 +4351,7 @@
       <w:r>
         <w:rPr>
           <w:rFonts w:asciiTheme="minorHAnsi" w:hAnsiTheme="minorHAnsi"/>
+          <w:noProof/>
         </w:rPr>
         <mc:AlternateContent>
           <mc:Choice Requires="wps">
@@ -4702,7 +4421,7 @@
           </mc:Choice>
           <mc:Fallback>
             <w:pict>
-              <v:rect w14:anchorId="78355990" id="Rectangle 71" o:spid="_x0000_s1026" style="position:absolute;margin-left:39.5pt;margin-top:99pt;width:33.25pt;height:17.6pt;z-index:251821568;visibility:visible;mso-wrap-style:square;mso-width-percent:0;mso-height-percent:0;mso-wrap-distance-left:9pt;mso-wrap-distance-top:0;mso-wrap-distance-right:9pt;mso-wrap-distance-bottom:0;mso-position-horizontal:absolute;mso-position-horizontal-relative:text;mso-position-vertical:absolute;mso-position-vertical-relative:text;mso-width-percent:0;mso-height-percent:0;mso-width-relative:page;mso-height-relative:page;v-text-anchor:top" o:gfxdata="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" filled="f" strokecolor="#943634" strokeweight="3pt"/>
+              <v:rect w14:anchorId="398E0997" id="Rectangle 71" o:spid="_x0000_s1026" style="position:absolute;margin-left:39.5pt;margin-top:99pt;width:33.25pt;height:17.6pt;z-index:251821568;visibility:visible;mso-wrap-style:square;mso-width-percent:0;mso-height-percent:0;mso-wrap-distance-left:9pt;mso-wrap-distance-top:0;mso-wrap-distance-right:9pt;mso-wrap-distance-bottom:0;mso-position-horizontal:absolute;mso-position-horizontal-relative:text;mso-position-vertical:absolute;mso-position-vertical-relative:text;mso-width-percent:0;mso-height-percent:0;mso-width-relative:page;mso-height-relative:page;v-text-anchor:top" o:gfxdata="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" filled="f" strokecolor="#943634" strokeweight="3pt"/>
             </w:pict>
           </mc:Fallback>
         </mc:AlternateContent>
@@ -4869,7 +4588,7 @@
           </mc:Choice>
           <mc:Fallback>
             <w:pict>
-              <v:rect w14:anchorId="1F553FF7" id="Rectangle 73" o:spid="_x0000_s1026" style="position:absolute;margin-left:454.1pt;margin-top:130.3pt;width:47.1pt;height:39.2pt;z-index:251525632;visibility:visible;mso-wrap-style:square;mso-width-percent:0;mso-height-percent:0;mso-wrap-distance-left:9pt;mso-wrap-distance-top:0;mso-wrap-distance-right:9pt;mso-wrap-distance-bottom:0;mso-position-horizontal:absolute;mso-position-horizontal-relative:text;mso-position-vertical:absolute;mso-position-vertical-relative:text;mso-width-percent:0;mso-height-percent:0;mso-width-relative:page;mso-height-relative:page;v-text-anchor:top" o:gfxdata="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" filled="f" strokecolor="#943634" strokeweight="3pt"/>
+              <v:rect w14:anchorId="3CD0C773" id="Rectangle 73" o:spid="_x0000_s1026" style="position:absolute;margin-left:454.1pt;margin-top:130.3pt;width:47.1pt;height:39.2pt;z-index:251525632;visibility:visible;mso-wrap-style:square;mso-width-percent:0;mso-height-percent:0;mso-wrap-distance-left:9pt;mso-wrap-distance-top:0;mso-wrap-distance-right:9pt;mso-wrap-distance-bottom:0;mso-position-horizontal:absolute;mso-position-horizontal-relative:text;mso-position-vertical:absolute;mso-position-vertical-relative:text;mso-width-percent:0;mso-height-percent:0;mso-width-relative:page;mso-height-relative:page;v-text-anchor:top" o:gfxdata="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" filled="f" strokecolor="#943634" strokeweight="3pt"/>
             </w:pict>
           </mc:Fallback>
         </mc:AlternateContent>
@@ -5099,19 +4818,8 @@
                 <w:sz w:val="16"/>
                 <w:szCs w:val="16"/>
               </w:rPr>
-              <w:t xml:space="preserve">Master – </w:t>
-            </w:r>
-            <w:proofErr w:type="spellStart"/>
-            <w:r>
-              <w:rPr>
-                <w:rFonts w:asciiTheme="minorHAnsi" w:hAnsiTheme="minorHAnsi"/>
-                <w:b/>
-                <w:sz w:val="16"/>
-                <w:szCs w:val="16"/>
-              </w:rPr>
-              <w:t>Subobject</w:t>
-            </w:r>
-            <w:proofErr w:type="spellEnd"/>
+              <w:t>Master – Subobject</w:t>
+            </w:r>
           </w:p>
         </w:tc>
         <w:tc>
@@ -5198,7 +4906,6 @@
                 <w:szCs w:val="16"/>
               </w:rPr>
             </w:pPr>
-            <w:proofErr w:type="spellStart"/>
             <w:r>
               <w:rPr>
                 <w:rFonts w:asciiTheme="minorHAnsi" w:hAnsiTheme="minorHAnsi"/>
@@ -5207,7 +4914,6 @@
               </w:rPr>
               <w:t>strat_dim</w:t>
             </w:r>
-            <w:proofErr w:type="spellEnd"/>
           </w:p>
         </w:tc>
         <w:tc>
@@ -5436,7 +5142,6 @@
                 <w:szCs w:val="16"/>
               </w:rPr>
             </w:pPr>
-            <w:proofErr w:type="spellStart"/>
             <w:r>
               <w:rPr>
                 <w:rFonts w:asciiTheme="minorHAnsi" w:hAnsiTheme="minorHAnsi"/>
@@ -5445,7 +5150,6 @@
               </w:rPr>
               <w:t>strat_scope</w:t>
             </w:r>
-            <w:proofErr w:type="spellEnd"/>
           </w:p>
         </w:tc>
         <w:tc>
@@ -5508,23 +5212,13 @@
                 <w:szCs w:val="16"/>
               </w:rPr>
             </w:pPr>
-            <w:proofErr w:type="gramStart"/>
-            <w:r>
-              <w:rPr>
-                <w:rFonts w:asciiTheme="minorHAnsi" w:hAnsiTheme="minorHAnsi"/>
-                <w:sz w:val="16"/>
-                <w:szCs w:val="16"/>
-              </w:rPr>
-              <w:t>e.g</w:t>
-            </w:r>
-            <w:proofErr w:type="gramEnd"/>
-            <w:r>
-              <w:rPr>
-                <w:rFonts w:asciiTheme="minorHAnsi" w:hAnsiTheme="minorHAnsi"/>
-                <w:sz w:val="16"/>
-                <w:szCs w:val="16"/>
-              </w:rPr>
-              <w:t>. The “IT Operations Department” is a scope that allows the IT Strategy Team to build an IT Strategy, either stand-alone or linked to a Corporate Strategy Plan.</w:t>
+            <w:r>
+              <w:rPr>
+                <w:rFonts w:asciiTheme="minorHAnsi" w:hAnsiTheme="minorHAnsi"/>
+                <w:sz w:val="16"/>
+                <w:szCs w:val="16"/>
+              </w:rPr>
+              <w:t>e.g. The “IT Operations Department” is a scope that allows the IT Strategy Team to build an IT Strategy, either stand-alone or linked to a Corporate Strategy Plan.</w:t>
             </w:r>
           </w:p>
         </w:tc>
@@ -5586,7 +5280,6 @@
                 <w:szCs w:val="16"/>
               </w:rPr>
             </w:pPr>
-            <w:proofErr w:type="spellStart"/>
             <w:r>
               <w:rPr>
                 <w:rFonts w:asciiTheme="minorHAnsi" w:hAnsiTheme="minorHAnsi"/>
@@ -5595,7 +5288,6 @@
               </w:rPr>
               <w:t>strat_bsc_persp</w:t>
             </w:r>
-            <w:proofErr w:type="spellEnd"/>
           </w:p>
         </w:tc>
         <w:tc>
@@ -5658,23 +5350,13 @@
                 <w:szCs w:val="16"/>
               </w:rPr>
             </w:pPr>
-            <w:proofErr w:type="gramStart"/>
-            <w:r>
-              <w:rPr>
-                <w:rFonts w:asciiTheme="minorHAnsi" w:hAnsiTheme="minorHAnsi"/>
-                <w:sz w:val="16"/>
-                <w:szCs w:val="16"/>
-              </w:rPr>
-              <w:t>e.g</w:t>
-            </w:r>
-            <w:proofErr w:type="gramEnd"/>
-            <w:r>
-              <w:rPr>
-                <w:rFonts w:asciiTheme="minorHAnsi" w:hAnsiTheme="minorHAnsi"/>
-                <w:sz w:val="16"/>
-                <w:szCs w:val="16"/>
-              </w:rPr>
-              <w:t>. the “Customer” perspective.</w:t>
+            <w:r>
+              <w:rPr>
+                <w:rFonts w:asciiTheme="minorHAnsi" w:hAnsiTheme="minorHAnsi"/>
+                <w:sz w:val="16"/>
+                <w:szCs w:val="16"/>
+              </w:rPr>
+              <w:t>e.g. the “Customer” perspective.</w:t>
             </w:r>
           </w:p>
         </w:tc>
@@ -5853,7 +5535,6 @@
                 <w:szCs w:val="16"/>
               </w:rPr>
             </w:pPr>
-            <w:proofErr w:type="spellStart"/>
             <w:r>
               <w:rPr>
                 <w:rFonts w:asciiTheme="minorHAnsi" w:hAnsiTheme="minorHAnsi"/>
@@ -5862,7 +5543,6 @@
               </w:rPr>
               <w:t>strat_kpi</w:t>
             </w:r>
-            <w:proofErr w:type="spellEnd"/>
           </w:p>
         </w:tc>
         <w:tc>
@@ -6019,7 +5699,6 @@
                 <w:szCs w:val="16"/>
               </w:rPr>
             </w:pPr>
-            <w:proofErr w:type="spellStart"/>
             <w:r>
               <w:rPr>
                 <w:rFonts w:asciiTheme="minorHAnsi" w:hAnsiTheme="minorHAnsi"/>
@@ -6028,7 +5707,6 @@
               </w:rPr>
               <w:t>strat_kpi_target</w:t>
             </w:r>
-            <w:proofErr w:type="spellEnd"/>
           </w:p>
         </w:tc>
         <w:tc>
@@ -6043,23 +5721,13 @@
                 <w:szCs w:val="16"/>
               </w:rPr>
             </w:pPr>
-            <w:proofErr w:type="spellStart"/>
-            <w:r>
-              <w:rPr>
-                <w:rFonts w:asciiTheme="minorHAnsi" w:hAnsiTheme="minorHAnsi"/>
-                <w:sz w:val="16"/>
-                <w:szCs w:val="16"/>
-              </w:rPr>
-              <w:t>Subobject</w:t>
-            </w:r>
-            <w:proofErr w:type="spellEnd"/>
-            <w:r>
-              <w:rPr>
-                <w:rFonts w:asciiTheme="minorHAnsi" w:hAnsiTheme="minorHAnsi"/>
-                <w:sz w:val="16"/>
-                <w:szCs w:val="16"/>
-              </w:rPr>
-              <w:t xml:space="preserve"> to Strategic KPI</w:t>
+            <w:r>
+              <w:rPr>
+                <w:rFonts w:asciiTheme="minorHAnsi" w:hAnsiTheme="minorHAnsi"/>
+                <w:sz w:val="16"/>
+                <w:szCs w:val="16"/>
+              </w:rPr>
+              <w:t>Subobject to Strategic KPI</w:t>
             </w:r>
           </w:p>
         </w:tc>
@@ -6169,7 +5837,6 @@
                 <w:szCs w:val="16"/>
               </w:rPr>
             </w:pPr>
-            <w:proofErr w:type="spellStart"/>
             <w:r>
               <w:rPr>
                 <w:rFonts w:asciiTheme="minorHAnsi" w:hAnsiTheme="minorHAnsi"/>
@@ -6178,7 +5845,6 @@
               </w:rPr>
               <w:t>strat_kpi_measure</w:t>
             </w:r>
-            <w:proofErr w:type="spellEnd"/>
           </w:p>
         </w:tc>
         <w:tc>
@@ -6193,23 +5859,13 @@
                 <w:szCs w:val="16"/>
               </w:rPr>
             </w:pPr>
-            <w:proofErr w:type="spellStart"/>
-            <w:r>
-              <w:rPr>
-                <w:rFonts w:asciiTheme="minorHAnsi" w:hAnsiTheme="minorHAnsi"/>
-                <w:sz w:val="16"/>
-                <w:szCs w:val="16"/>
-              </w:rPr>
-              <w:t>Subobject</w:t>
-            </w:r>
-            <w:proofErr w:type="spellEnd"/>
-            <w:r>
-              <w:rPr>
-                <w:rFonts w:asciiTheme="minorHAnsi" w:hAnsiTheme="minorHAnsi"/>
-                <w:sz w:val="16"/>
-                <w:szCs w:val="16"/>
-              </w:rPr>
-              <w:t xml:space="preserve"> to Strategic KPI</w:t>
+            <w:r>
+              <w:rPr>
+                <w:rFonts w:asciiTheme="minorHAnsi" w:hAnsiTheme="minorHAnsi"/>
+                <w:sz w:val="16"/>
+                <w:szCs w:val="16"/>
+              </w:rPr>
+              <w:t>Subobject to Strategic KPI</w:t>
             </w:r>
           </w:p>
         </w:tc>
@@ -6319,7 +5975,6 @@
                 <w:szCs w:val="16"/>
               </w:rPr>
             </w:pPr>
-            <w:proofErr w:type="spellStart"/>
             <w:r>
               <w:rPr>
                 <w:rFonts w:asciiTheme="minorHAnsi" w:hAnsiTheme="minorHAnsi"/>
@@ -6328,7 +5983,6 @@
               </w:rPr>
               <w:t>strat_item_scale</w:t>
             </w:r>
-            <w:proofErr w:type="spellEnd"/>
           </w:p>
         </w:tc>
         <w:tc>
@@ -6343,23 +5997,13 @@
                 <w:szCs w:val="16"/>
               </w:rPr>
             </w:pPr>
-            <w:proofErr w:type="spellStart"/>
-            <w:r>
-              <w:rPr>
-                <w:rFonts w:asciiTheme="minorHAnsi" w:hAnsiTheme="minorHAnsi"/>
-                <w:sz w:val="16"/>
-                <w:szCs w:val="16"/>
-              </w:rPr>
-              <w:t>Subobject</w:t>
-            </w:r>
-            <w:proofErr w:type="spellEnd"/>
-            <w:r>
-              <w:rPr>
-                <w:rFonts w:asciiTheme="minorHAnsi" w:hAnsiTheme="minorHAnsi"/>
-                <w:sz w:val="16"/>
-                <w:szCs w:val="16"/>
-              </w:rPr>
-              <w:t xml:space="preserve"> to Strategic KPI</w:t>
+            <w:r>
+              <w:rPr>
+                <w:rFonts w:asciiTheme="minorHAnsi" w:hAnsiTheme="minorHAnsi"/>
+                <w:sz w:val="16"/>
+                <w:szCs w:val="16"/>
+              </w:rPr>
+              <w:t>Subobject to Strategic KPI</w:t>
             </w:r>
           </w:p>
         </w:tc>
@@ -6469,7 +6113,6 @@
                 <w:szCs w:val="16"/>
               </w:rPr>
             </w:pPr>
-            <w:proofErr w:type="spellStart"/>
             <w:r>
               <w:rPr>
                 <w:rFonts w:asciiTheme="minorHAnsi" w:hAnsiTheme="minorHAnsi"/>
@@ -6478,7 +6121,6 @@
               </w:rPr>
               <w:t>strategic_item</w:t>
             </w:r>
-            <w:proofErr w:type="spellEnd"/>
           </w:p>
         </w:tc>
         <w:tc>
@@ -6723,7 +6365,6 @@
                 <w:szCs w:val="16"/>
               </w:rPr>
             </w:pPr>
-            <w:proofErr w:type="spellStart"/>
             <w:r>
               <w:rPr>
                 <w:rFonts w:asciiTheme="minorHAnsi" w:hAnsiTheme="minorHAnsi"/>
@@ -6732,7 +6373,6 @@
               </w:rPr>
               <w:t>strat_align_metric</w:t>
             </w:r>
-            <w:proofErr w:type="spellEnd"/>
           </w:p>
         </w:tc>
         <w:tc>
@@ -6775,25 +6415,7 @@
                 <w:sz w:val="16"/>
                 <w:szCs w:val="16"/>
               </w:rPr>
-              <w:t xml:space="preserve">Alignment Metrics are used to assess Investments (Ideas, Projects, Programs, </w:t>
-            </w:r>
-            <w:proofErr w:type="spellStart"/>
-            <w:r>
-              <w:rPr>
-                <w:rFonts w:asciiTheme="minorHAnsi" w:hAnsiTheme="minorHAnsi"/>
-                <w:sz w:val="16"/>
-                <w:szCs w:val="16"/>
-              </w:rPr>
-              <w:t>etc</w:t>
-            </w:r>
-            <w:proofErr w:type="spellEnd"/>
-            <w:r>
-              <w:rPr>
-                <w:rFonts w:asciiTheme="minorHAnsi" w:hAnsiTheme="minorHAnsi"/>
-                <w:sz w:val="16"/>
-                <w:szCs w:val="16"/>
-              </w:rPr>
-              <w:t>) against the Strategic Items in your Strategic Plan.</w:t>
+              <w:t>Alignment Metrics are used to assess Investments (Ideas, Projects, Programs, etc) against the Strategic Items in your Strategic Plan.</w:t>
             </w:r>
           </w:p>
           <w:p>
@@ -6881,7 +6503,6 @@
                 <w:szCs w:val="16"/>
               </w:rPr>
             </w:pPr>
-            <w:proofErr w:type="spellStart"/>
             <w:r>
               <w:rPr>
                 <w:rFonts w:asciiTheme="minorHAnsi" w:hAnsiTheme="minorHAnsi"/>
@@ -6890,7 +6511,6 @@
               </w:rPr>
               <w:t>strat_metric_scale</w:t>
             </w:r>
-            <w:proofErr w:type="spellEnd"/>
           </w:p>
         </w:tc>
         <w:tc>
@@ -6905,23 +6525,13 @@
                 <w:szCs w:val="16"/>
               </w:rPr>
             </w:pPr>
-            <w:proofErr w:type="spellStart"/>
-            <w:r>
-              <w:rPr>
-                <w:rFonts w:asciiTheme="minorHAnsi" w:hAnsiTheme="minorHAnsi"/>
-                <w:sz w:val="16"/>
-                <w:szCs w:val="16"/>
-              </w:rPr>
-              <w:t>Subobject</w:t>
-            </w:r>
-            <w:proofErr w:type="spellEnd"/>
-            <w:r>
-              <w:rPr>
-                <w:rFonts w:asciiTheme="minorHAnsi" w:hAnsiTheme="minorHAnsi"/>
-                <w:sz w:val="16"/>
-                <w:szCs w:val="16"/>
-              </w:rPr>
-              <w:t xml:space="preserve"> to Investment Alignment Metric </w:t>
+            <w:r>
+              <w:rPr>
+                <w:rFonts w:asciiTheme="minorHAnsi" w:hAnsiTheme="minorHAnsi"/>
+                <w:sz w:val="16"/>
+                <w:szCs w:val="16"/>
+              </w:rPr>
+              <w:t xml:space="preserve">Subobject to Investment Alignment Metric </w:t>
             </w:r>
           </w:p>
         </w:tc>
@@ -7047,7 +6657,6 @@
                 <w:szCs w:val="16"/>
               </w:rPr>
             </w:pPr>
-            <w:proofErr w:type="spellStart"/>
             <w:r>
               <w:rPr>
                 <w:rFonts w:asciiTheme="minorHAnsi" w:hAnsiTheme="minorHAnsi"/>
@@ -7056,7 +6665,6 @@
               </w:rPr>
               <w:t>strat_eval_cycle</w:t>
             </w:r>
-            <w:proofErr w:type="spellEnd"/>
           </w:p>
         </w:tc>
         <w:tc>
@@ -7161,7 +6769,6 @@
                 <w:szCs w:val="16"/>
               </w:rPr>
             </w:pPr>
-            <w:proofErr w:type="spellStart"/>
             <w:r>
               <w:rPr>
                 <w:rFonts w:asciiTheme="minorHAnsi" w:hAnsiTheme="minorHAnsi"/>
@@ -7170,7 +6777,6 @@
               </w:rPr>
               <w:t>strat_evaluation</w:t>
             </w:r>
-            <w:proofErr w:type="spellEnd"/>
           </w:p>
         </w:tc>
         <w:tc>
@@ -7275,7 +6881,6 @@
                 <w:szCs w:val="16"/>
               </w:rPr>
             </w:pPr>
-            <w:proofErr w:type="spellStart"/>
             <w:r>
               <w:rPr>
                 <w:rFonts w:asciiTheme="minorHAnsi" w:hAnsiTheme="minorHAnsi"/>
@@ -7284,7 +6889,6 @@
               </w:rPr>
               <w:t>strat_tree_flat</w:t>
             </w:r>
-            <w:proofErr w:type="spellEnd"/>
           </w:p>
         </w:tc>
         <w:tc>
@@ -7327,25 +6931,7 @@
                 <w:sz w:val="16"/>
                 <w:szCs w:val="16"/>
               </w:rPr>
-              <w:t xml:space="preserve">This object is generated automatically via Workflow and is just used as an auxiliary table for building Multi-Scope </w:t>
-            </w:r>
-            <w:proofErr w:type="spellStart"/>
-            <w:r>
-              <w:rPr>
-                <w:rFonts w:asciiTheme="minorHAnsi" w:hAnsiTheme="minorHAnsi"/>
-                <w:sz w:val="16"/>
-                <w:szCs w:val="16"/>
-              </w:rPr>
-              <w:t>Portlets</w:t>
-            </w:r>
-            <w:proofErr w:type="spellEnd"/>
-            <w:r>
-              <w:rPr>
-                <w:rFonts w:asciiTheme="minorHAnsi" w:hAnsiTheme="minorHAnsi"/>
-                <w:sz w:val="16"/>
-                <w:szCs w:val="16"/>
-              </w:rPr>
-              <w:t>. Users should NOT have access to this object in the UI.</w:t>
+              <w:t>This object is generated automatically via Workflow and is just used as an auxiliary table for building Multi-Scope Portlets. Users should NOT have access to this object in the UI.</w:t>
             </w:r>
           </w:p>
         </w:tc>
@@ -7538,7 +7124,6 @@
                 <w:szCs w:val="16"/>
               </w:rPr>
             </w:pPr>
-            <w:proofErr w:type="spellStart"/>
             <w:r>
               <w:rPr>
                 <w:rFonts w:asciiTheme="minorHAnsi" w:hAnsiTheme="minorHAnsi"/>
@@ -7547,7 +7132,6 @@
               </w:rPr>
               <w:t>odf.strat_bsc_perspFrame</w:t>
             </w:r>
-            <w:proofErr w:type="spellEnd"/>
           </w:p>
         </w:tc>
         <w:tc>
@@ -7584,23 +7168,13 @@
                 <w:szCs w:val="16"/>
               </w:rPr>
             </w:pPr>
-            <w:proofErr w:type="spellStart"/>
-            <w:r>
-              <w:rPr>
-                <w:rFonts w:asciiTheme="minorHAnsi" w:hAnsiTheme="minorHAnsi"/>
-                <w:sz w:val="16"/>
-                <w:szCs w:val="16"/>
-              </w:rPr>
-              <w:t>Portlets</w:t>
-            </w:r>
-            <w:proofErr w:type="spellEnd"/>
-            <w:r>
-              <w:rPr>
-                <w:rFonts w:asciiTheme="minorHAnsi" w:hAnsiTheme="minorHAnsi"/>
-                <w:sz w:val="16"/>
-                <w:szCs w:val="16"/>
-              </w:rPr>
-              <w:t xml:space="preserve"> showing Strategic Items Hierarchy and Projects Hierarchy related to that BSC Perspective</w:t>
+            <w:r>
+              <w:rPr>
+                <w:rFonts w:asciiTheme="minorHAnsi" w:hAnsiTheme="minorHAnsi"/>
+                <w:sz w:val="16"/>
+                <w:szCs w:val="16"/>
+              </w:rPr>
+              <w:t>Portlets showing Strategic Items Hierarchy and Projects Hierarchy related to that BSC Perspective</w:t>
             </w:r>
           </w:p>
         </w:tc>
@@ -7642,7 +7216,6 @@
                 <w:szCs w:val="16"/>
               </w:rPr>
             </w:pPr>
-            <w:proofErr w:type="spellStart"/>
             <w:r>
               <w:rPr>
                 <w:rFonts w:asciiTheme="minorHAnsi" w:hAnsiTheme="minorHAnsi"/>
@@ -7651,7 +7224,6 @@
               </w:rPr>
               <w:t>odf.strat_eval_cycleFrame</w:t>
             </w:r>
-            <w:proofErr w:type="spellEnd"/>
           </w:p>
         </w:tc>
         <w:tc>
@@ -7728,7 +7300,6 @@
                 <w:szCs w:val="16"/>
               </w:rPr>
             </w:pPr>
-            <w:proofErr w:type="spellStart"/>
             <w:r>
               <w:rPr>
                 <w:rFonts w:asciiTheme="minorHAnsi" w:hAnsiTheme="minorHAnsi"/>
@@ -7737,7 +7308,6 @@
               </w:rPr>
               <w:t>odf.strat_align_metricFrame</w:t>
             </w:r>
-            <w:proofErr w:type="spellEnd"/>
           </w:p>
         </w:tc>
         <w:tc>
@@ -7814,7 +7384,6 @@
                 <w:szCs w:val="16"/>
               </w:rPr>
             </w:pPr>
-            <w:proofErr w:type="spellStart"/>
             <w:r>
               <w:rPr>
                 <w:rFonts w:asciiTheme="minorHAnsi" w:hAnsiTheme="minorHAnsi"/>
@@ -7823,7 +7392,6 @@
               </w:rPr>
               <w:t>odf.strat_dimFrame</w:t>
             </w:r>
-            <w:proofErr w:type="spellEnd"/>
           </w:p>
         </w:tc>
         <w:tc>
@@ -7900,7 +7468,6 @@
                 <w:szCs w:val="16"/>
               </w:rPr>
             </w:pPr>
-            <w:proofErr w:type="spellStart"/>
             <w:r>
               <w:rPr>
                 <w:rFonts w:asciiTheme="minorHAnsi" w:hAnsiTheme="minorHAnsi"/>
@@ -7909,7 +7476,6 @@
               </w:rPr>
               <w:t>odf.strat_evaluationFrame</w:t>
             </w:r>
-            <w:proofErr w:type="spellEnd"/>
           </w:p>
         </w:tc>
         <w:tc>
@@ -7986,7 +7552,6 @@
                 <w:szCs w:val="16"/>
               </w:rPr>
             </w:pPr>
-            <w:proofErr w:type="spellStart"/>
             <w:r>
               <w:rPr>
                 <w:rFonts w:asciiTheme="minorHAnsi" w:hAnsiTheme="minorHAnsi"/>
@@ -7995,7 +7560,6 @@
               </w:rPr>
               <w:t>odf.strategic_itemFrame</w:t>
             </w:r>
-            <w:proofErr w:type="spellEnd"/>
           </w:p>
         </w:tc>
         <w:tc>
@@ -8148,7 +7712,6 @@
                 <w:szCs w:val="16"/>
               </w:rPr>
             </w:pPr>
-            <w:proofErr w:type="spellStart"/>
             <w:r>
               <w:rPr>
                 <w:rFonts w:asciiTheme="minorHAnsi" w:hAnsiTheme="minorHAnsi"/>
@@ -8157,7 +7720,6 @@
               </w:rPr>
               <w:t>odf.strat_kpiFrame</w:t>
             </w:r>
-            <w:proofErr w:type="spellEnd"/>
           </w:p>
         </w:tc>
         <w:tc>
@@ -8276,7 +7838,6 @@
                 <w:szCs w:val="16"/>
               </w:rPr>
             </w:pPr>
-            <w:proofErr w:type="spellStart"/>
             <w:r>
               <w:rPr>
                 <w:rFonts w:asciiTheme="minorHAnsi" w:hAnsiTheme="minorHAnsi"/>
@@ -8285,7 +7846,6 @@
               </w:rPr>
               <w:t>strat_ReviewFRAME</w:t>
             </w:r>
-            <w:proofErr w:type="spellEnd"/>
           </w:p>
         </w:tc>
         <w:tc>
@@ -8506,7 +8066,6 @@
                 <w:szCs w:val="16"/>
               </w:rPr>
             </w:pPr>
-            <w:proofErr w:type="spellStart"/>
             <w:r>
               <w:rPr>
                 <w:rFonts w:asciiTheme="minorHAnsi" w:hAnsiTheme="minorHAnsi"/>
@@ -8515,7 +8074,6 @@
               </w:rPr>
               <w:t>odf.strat_scopeFrame</w:t>
             </w:r>
-            <w:proofErr w:type="spellEnd"/>
           </w:p>
         </w:tc>
         <w:tc>
@@ -8592,7 +8150,6 @@
                 <w:szCs w:val="16"/>
               </w:rPr>
             </w:pPr>
-            <w:proofErr w:type="spellStart"/>
             <w:r>
               <w:rPr>
                 <w:rFonts w:asciiTheme="minorHAnsi" w:hAnsiTheme="minorHAnsi"/>
@@ -8601,7 +8158,6 @@
               </w:rPr>
               <w:t>odf.strat_tree_flatFrame</w:t>
             </w:r>
-            <w:proofErr w:type="spellEnd"/>
           </w:p>
         </w:tc>
         <w:tc>
@@ -9448,25 +9004,7 @@
                 <w:sz w:val="16"/>
                 <w:szCs w:val="16"/>
               </w:rPr>
-              <w:t xml:space="preserve">This process will distribute funds from the associated Strategic Item -&gt; Downwards using the % Allocation </w:t>
-            </w:r>
-            <w:proofErr w:type="spellStart"/>
-            <w:r>
-              <w:rPr>
-                <w:rFonts w:asciiTheme="minorHAnsi" w:hAnsiTheme="minorHAnsi"/>
-                <w:sz w:val="16"/>
-                <w:szCs w:val="16"/>
-              </w:rPr>
-              <w:t>defined.The</w:t>
-            </w:r>
-            <w:proofErr w:type="spellEnd"/>
-            <w:r>
-              <w:rPr>
-                <w:rFonts w:asciiTheme="minorHAnsi" w:hAnsiTheme="minorHAnsi"/>
-                <w:sz w:val="16"/>
-                <w:szCs w:val="16"/>
-              </w:rPr>
-              <w:t xml:space="preserve"> values will go both to the Top-Down </w:t>
+              <w:t xml:space="preserve">This process will distribute funds from the associated Strategic Item -&gt; Downwards using the % Allocation defined.The values will go both to the Top-Down </w:t>
             </w:r>
             <w:r>
               <w:rPr>
@@ -9676,7 +9214,7 @@
         <w:rStyle w:val="PageNumber"/>
         <w:noProof/>
       </w:rPr>
-      <w:t>11</w:t>
+      <w:t>3</w:t>
     </w:r>
     <w:r>
       <w:rPr>
@@ -12991,7 +12529,7 @@
 </file>
 
 <file path=customXml/itemProps1.xml><?xml version="1.0" encoding="utf-8"?>
-<ds:datastoreItem xmlns:ds="http://schemas.openxmlformats.org/officeDocument/2006/customXml" ds:itemID="{0F860342-C50A-4057-A981-A97D7195E3EC}">
+<ds:datastoreItem xmlns:ds="http://schemas.openxmlformats.org/officeDocument/2006/customXml" ds:itemID="{5A3230DB-57F5-4BAD-B68D-EF218E519ED0}">
   <ds:schemaRefs>
     <ds:schemaRef ds:uri="http://schemas.openxmlformats.org/officeDocument/2006/bibliography"/>
   </ds:schemaRefs>

</xml_diff>

<commit_message>
Revert "Final Install Adjustments"
This reverts commit 1b4205bbb1b45f082f45d3b95924124ace2e35e8.
</commit_message>
<xml_diff>
--- a/Documentation/CA PPM v14 - Strategic_Alignment_v4-Installation.docx
+++ b/Documentation/CA PPM v14 - Strategic_Alignment_v4-Installation.docx
@@ -1381,65 +1381,20 @@
         <w:rPr>
           <w:rStyle w:val="StyleBodyCalibri"/>
         </w:rPr>
-        <w:t>Increase XOG memory size to 1.5GB</w:t>
-      </w:r>
-    </w:p>
-    <w:p>
-      <w:pPr>
-        <w:numPr>
-          <w:ilvl w:val="1"/>
-          <w:numId w:val="7"/>
-        </w:numPr>
-        <w:rPr>
-          <w:rStyle w:val="StyleBodyCalibri"/>
-        </w:rPr>
-      </w:pPr>
-      <w:r>
-        <w:rPr>
-          <w:rStyle w:val="StyleBodyCalibri"/>
-        </w:rPr>
-        <w:t>Go to your XOG Bin Folder (i.e. c:\apps\clients\xog\bin)</w:t>
-      </w:r>
-    </w:p>
-    <w:p>
-      <w:pPr>
-        <w:numPr>
-          <w:ilvl w:val="1"/>
-          <w:numId w:val="7"/>
-        </w:numPr>
-        <w:rPr>
-          <w:rStyle w:val="StyleBodyCalibri"/>
-        </w:rPr>
-      </w:pPr>
-      <w:r>
-        <w:rPr>
-          <w:rStyle w:val="StyleBodyCalibri"/>
-        </w:rPr>
-        <w:t>Edit XOG.BAT in Notepad++</w:t>
-      </w:r>
-    </w:p>
-    <w:p>
-      <w:pPr>
-        <w:numPr>
-          <w:ilvl w:val="1"/>
-          <w:numId w:val="7"/>
-        </w:numPr>
-        <w:rPr>
-          <w:rStyle w:val="StyleBodyCalibri"/>
-        </w:rPr>
-      </w:pPr>
-      <w:r>
-        <w:rPr>
-          <w:rStyle w:val="StyleBodyCalibri"/>
-        </w:rPr>
-        <w:t>Search for the string “</w:t>
+        <w:t xml:space="preserve">You have a </w:t>
       </w:r>
       <w:r>
         <w:rPr>
           <w:rStyle w:val="StyleBodyCalibri"/>
           <w:b/>
         </w:rPr>
-        <w:t>-</w:t>
+        <w:t>user</w:t>
+      </w:r>
+      <w:r>
+        <w:rPr>
+          <w:rStyle w:val="StyleBodyCalibri"/>
+        </w:rPr>
+        <w:t xml:space="preserve"> called “</w:t>
       </w:r>
       <w:proofErr w:type="spellStart"/>
       <w:r>
@@ -1447,87 +1402,62 @@
           <w:rStyle w:val="StyleBodyCalibri"/>
           <w:b/>
         </w:rPr>
-        <w:t>Xmx</w:t>
+        <w:t>xog</w:t>
       </w:r>
       <w:proofErr w:type="spellEnd"/>
       <w:r>
         <w:rPr>
           <w:rStyle w:val="StyleBodyCalibri"/>
         </w:rPr>
-        <w:t xml:space="preserve">” using </w:t>
-      </w:r>
-      <w:r>
-        <w:rPr>
-          <w:rStyle w:val="StyleBodyCalibri"/>
-        </w:rPr>
-        <w:t>&lt;</w:t>
-      </w:r>
-      <w:r>
-        <w:rPr>
-          <w:rStyle w:val="StyleBodyCalibri"/>
-        </w:rPr>
-        <w:t>CTRL+F</w:t>
-      </w:r>
-      <w:r>
-        <w:rPr>
-          <w:rStyle w:val="StyleBodyCalibri"/>
-        </w:rPr>
-        <w:t>&gt;</w:t>
-      </w:r>
-    </w:p>
-    <w:p>
-      <w:pPr>
-        <w:numPr>
-          <w:ilvl w:val="1"/>
-          <w:numId w:val="7"/>
-        </w:numPr>
-        <w:rPr>
-          <w:rStyle w:val="StyleBodyCalibri"/>
-        </w:rPr>
-      </w:pPr>
-      <w:r>
-        <w:rPr>
-          <w:rStyle w:val="StyleBodyCalibri"/>
-        </w:rPr>
-        <w:t>Replace the number that follows –</w:t>
+        <w:t>” that has a password “</w:t>
       </w:r>
       <w:proofErr w:type="spellStart"/>
       <w:r>
         <w:rPr>
           <w:rStyle w:val="StyleBodyCalibri"/>
-        </w:rPr>
-        <w:t>Xmx</w:t>
+          <w:b/>
+        </w:rPr>
+        <w:t>gox</w:t>
       </w:r>
       <w:proofErr w:type="spellEnd"/>
       <w:r>
         <w:rPr>
           <w:rStyle w:val="StyleBodyCalibri"/>
         </w:rPr>
-        <w:t xml:space="preserve"> with 1536m – like this: </w:t>
-      </w:r>
-      <w:r>
-        <w:rPr>
-          <w:rStyle w:val="StyleBodyCalibri"/>
+        <w:t xml:space="preserve">” with </w:t>
+      </w:r>
+      <w:r>
+        <w:rPr>
+          <w:rFonts w:asciiTheme="minorHAnsi" w:hAnsiTheme="minorHAnsi"/>
           <w:b/>
         </w:rPr>
-        <w:t>-Xmx1536m</w:t>
-      </w:r>
-    </w:p>
-    <w:p>
-      <w:pPr>
-        <w:numPr>
-          <w:ilvl w:val="1"/>
-          <w:numId w:val="7"/>
-        </w:numPr>
-        <w:rPr>
-          <w:rStyle w:val="StyleBodyCalibri"/>
-        </w:rPr>
-      </w:pPr>
-      <w:r>
-        <w:rPr>
-          <w:rStyle w:val="StyleBodyCalibri"/>
-        </w:rPr>
-        <w:t>Save and Close Notepad++</w:t>
+        <w:t>all access rights</w:t>
+      </w:r>
+      <w:r>
+        <w:rPr>
+          <w:rStyle w:val="StyleBodyCalibri"/>
+        </w:rPr>
+        <w:t xml:space="preserve"> to </w:t>
+      </w:r>
+      <w:proofErr w:type="spellStart"/>
+      <w:r>
+        <w:rPr>
+          <w:rStyle w:val="StyleBodyCalibri"/>
+        </w:rPr>
+        <w:t>xog</w:t>
+      </w:r>
+      <w:proofErr w:type="spellEnd"/>
+      <w:r>
+        <w:rPr>
+          <w:rStyle w:val="StyleBodyCalibri"/>
+        </w:rPr>
+        <w:t xml:space="preserve"> stuff in.</w:t>
+      </w:r>
+      <w:r>
+        <w:rPr>
+          <w:rStyle w:val="StyleBodyCalibri"/>
+        </w:rPr>
+        <w:t xml:space="preserve"> </w:t>
       </w:r>
     </w:p>
     <w:p>
@@ -1538,99 +1468,6 @@
         </w:numPr>
         <w:rPr>
           <w:rStyle w:val="StyleBodyCalibri"/>
-        </w:rPr>
-      </w:pPr>
-      <w:r>
-        <w:rPr>
-          <w:rStyle w:val="StyleBodyCalibri"/>
-        </w:rPr>
-        <w:t xml:space="preserve">You have a </w:t>
-      </w:r>
-      <w:r>
-        <w:rPr>
-          <w:rStyle w:val="StyleBodyCalibri"/>
-          <w:b/>
-        </w:rPr>
-        <w:t>user</w:t>
-      </w:r>
-      <w:r>
-        <w:rPr>
-          <w:rStyle w:val="StyleBodyCalibri"/>
-        </w:rPr>
-        <w:t xml:space="preserve"> called “</w:t>
-      </w:r>
-      <w:proofErr w:type="spellStart"/>
-      <w:r>
-        <w:rPr>
-          <w:rStyle w:val="StyleBodyCalibri"/>
-          <w:b/>
-        </w:rPr>
-        <w:t>xog</w:t>
-      </w:r>
-      <w:proofErr w:type="spellEnd"/>
-      <w:r>
-        <w:rPr>
-          <w:rStyle w:val="StyleBodyCalibri"/>
-        </w:rPr>
-        <w:t>” that has a password “</w:t>
-      </w:r>
-      <w:proofErr w:type="spellStart"/>
-      <w:r>
-        <w:rPr>
-          <w:rStyle w:val="StyleBodyCalibri"/>
-          <w:b/>
-        </w:rPr>
-        <w:t>gox</w:t>
-      </w:r>
-      <w:proofErr w:type="spellEnd"/>
-      <w:r>
-        <w:rPr>
-          <w:rStyle w:val="StyleBodyCalibri"/>
-        </w:rPr>
-        <w:t xml:space="preserve">” with </w:t>
-      </w:r>
-      <w:r>
-        <w:rPr>
-          <w:rFonts w:asciiTheme="minorHAnsi" w:hAnsiTheme="minorHAnsi"/>
-          <w:b/>
-        </w:rPr>
-        <w:t>all access rights</w:t>
-      </w:r>
-      <w:r>
-        <w:rPr>
-          <w:rStyle w:val="StyleBodyCalibri"/>
-        </w:rPr>
-        <w:t xml:space="preserve"> to </w:t>
-      </w:r>
-      <w:proofErr w:type="spellStart"/>
-      <w:r>
-        <w:rPr>
-          <w:rStyle w:val="StyleBodyCalibri"/>
-        </w:rPr>
-        <w:t>xog</w:t>
-      </w:r>
-      <w:proofErr w:type="spellEnd"/>
-      <w:r>
-        <w:rPr>
-          <w:rStyle w:val="StyleBodyCalibri"/>
-        </w:rPr>
-        <w:t xml:space="preserve"> stuff in.</w:t>
-      </w:r>
-      <w:r>
-        <w:rPr>
-          <w:rStyle w:val="StyleBodyCalibri"/>
-        </w:rPr>
-        <w:t xml:space="preserve"> </w:t>
-      </w:r>
-    </w:p>
-    <w:p>
-      <w:pPr>
-        <w:numPr>
-          <w:ilvl w:val="0"/>
-          <w:numId w:val="7"/>
-        </w:numPr>
-        <w:rPr>
-          <w:rStyle w:val="StyleBodyCalibri"/>
           <w:rFonts w:ascii="Verdana" w:hAnsi="Verdana"/>
           <w:sz w:val="20"/>
         </w:rPr>
@@ -2201,7 +2038,6 @@
         <w:rPr>
           <w:rStyle w:val="StyleBodyCalibri"/>
         </w:rPr>
-        <w:lastRenderedPageBreak/>
         <w:t xml:space="preserve">Security warnings for Pages and </w:t>
       </w:r>
       <w:proofErr w:type="spellStart"/>
@@ -3485,6 +3321,8 @@
           <w:rStyle w:val="StyleBodyCalibri"/>
         </w:rPr>
       </w:pPr>
+      <w:bookmarkStart w:id="6" w:name="_GoBack"/>
+      <w:bookmarkEnd w:id="6"/>
       <w:r>
         <w:rPr>
           <w:rStyle w:val="StyleBodyCalibri"/>
@@ -3763,75 +3601,7 @@
         <w:rPr>
           <w:rStyle w:val="StyleBodyCalibri"/>
         </w:rPr>
-        <w:t xml:space="preserve">Open the </w:t>
-      </w:r>
-      <w:r>
-        <w:rPr>
-          <w:rStyle w:val="StyleBodyCalibri"/>
-        </w:rPr>
-        <w:t>C:\Temp\StratAlignment_v4</w:t>
-      </w:r>
-      <w:r>
-        <w:rPr>
-          <w:rStyle w:val="StyleBodyCalibri"/>
-        </w:rPr>
-        <w:t>\</w:t>
-      </w:r>
-      <w:r>
-        <w:rPr>
-          <w:rStyle w:val="StyleBodyCalibri"/>
-        </w:rPr>
-        <w:t xml:space="preserve">15-Views_links.xml file in Notepad++ and </w:t>
-      </w:r>
-      <w:r>
-        <w:rPr>
-          <w:rStyle w:val="StyleBodyCalibri"/>
-        </w:rPr>
-        <w:t xml:space="preserve">do </w:t>
-      </w:r>
-      <w:r>
-        <w:rPr>
-          <w:rStyle w:val="StyleBodyCalibri"/>
-        </w:rPr>
-        <w:t>a “</w:t>
-      </w:r>
-      <w:r>
-        <w:rPr>
-          <w:rStyle w:val="StyleBodyCalibri"/>
-        </w:rPr>
-        <w:t>Search and Replace</w:t>
-      </w:r>
-      <w:r>
-        <w:rPr>
-          <w:rStyle w:val="StyleBodyCalibri"/>
-        </w:rPr>
-        <w:t xml:space="preserve">” </w:t>
-      </w:r>
-      <w:r>
-        <w:rPr>
-          <w:rStyle w:val="StyleBodyCalibri"/>
-        </w:rPr>
-        <w:t xml:space="preserve">using &lt;CTRL+H&gt; </w:t>
-      </w:r>
-      <w:r>
-        <w:rPr>
-          <w:rStyle w:val="StyleBodyCalibri"/>
-        </w:rPr>
-        <w:t xml:space="preserve">with the following data, then </w:t>
-      </w:r>
-      <w:proofErr w:type="gramStart"/>
-      <w:r>
-        <w:rPr>
-          <w:rStyle w:val="StyleBodyCalibri"/>
-        </w:rPr>
-        <w:t>Save</w:t>
-      </w:r>
-      <w:proofErr w:type="gramEnd"/>
-      <w:r>
-        <w:rPr>
-          <w:rStyle w:val="StyleBodyCalibri"/>
-        </w:rPr>
-        <w:t>.</w:t>
+        <w:t>Open the 15-Views_links.xml file in Notepad++ and run a “Replace Command” with the following data, then Save.</w:t>
       </w:r>
     </w:p>
     <w:tbl>
@@ -3859,7 +3629,6 @@
               <w:rPr>
                 <w:rStyle w:val="StyleBodyCalibri"/>
               </w:rPr>
-              <w:lastRenderedPageBreak/>
               <w:t>From</w:t>
             </w:r>
           </w:p>
@@ -3898,6 +3667,7 @@
               <w:rPr>
                 <w:rStyle w:val="StyleBodyCalibri"/>
               </w:rPr>
+              <w:lastRenderedPageBreak/>
               <w:t>strat_kpi.strat_kpi_target.5040252.link</w:t>
             </w:r>
           </w:p>
@@ -4045,6 +3815,7 @@
     </w:p>
     <w:p>
       <w:pPr>
+        <w:pStyle w:val="ListParagraph"/>
         <w:numPr>
           <w:ilvl w:val="0"/>
           <w:numId w:val="11"/>
@@ -4057,8 +3828,16 @@
         <w:rPr>
           <w:rStyle w:val="StyleBodyCalibri"/>
         </w:rPr>
-        <w:t>Navigate to C:\Temp\StratAlignment_v4</w:t>
-      </w:r>
+        <w:t>Execute the “StratAlignment_v4Install_PostValidation.bat” script.</w:t>
+      </w:r>
+    </w:p>
+    <w:p>
+      <w:pPr>
+        <w:ind w:left="1440"/>
+        <w:rPr>
+          <w:rStyle w:val="StyleBodyCalibri"/>
+        </w:rPr>
+      </w:pPr>
     </w:p>
     <w:p>
       <w:pPr>
@@ -4074,302 +3853,7 @@
         <w:rPr>
           <w:rStyle w:val="StyleBodyCalibri"/>
         </w:rPr>
-        <w:t>Right-Click the file “StratAlignment_v4Install</w:t>
-      </w:r>
-      <w:r>
-        <w:rPr>
-          <w:rStyle w:val="StyleBodyCalibri"/>
-        </w:rPr>
-        <w:t>_PostValidation</w:t>
-      </w:r>
-      <w:r>
-        <w:rPr>
-          <w:rStyle w:val="StyleBodyCalibri"/>
-        </w:rPr>
-        <w:t>.bat” and select “Edit” from the Drop Down Menu</w:t>
-      </w:r>
-    </w:p>
-    <w:p>
-      <w:pPr>
-        <w:numPr>
-          <w:ilvl w:val="0"/>
-          <w:numId w:val="11"/>
-        </w:numPr>
-        <w:rPr>
-          <w:rStyle w:val="StyleBodyCalibri"/>
-        </w:rPr>
-      </w:pPr>
-      <w:r>
-        <w:rPr>
-          <w:rStyle w:val="StyleBodyCalibri"/>
-        </w:rPr>
-        <w:t>Locate the line where the XOG_HOME variable is set and replace the path to reflect your XOG installation path</w:t>
-      </w:r>
-    </w:p>
-    <w:p>
-      <w:pPr>
-        <w:numPr>
-          <w:ilvl w:val="0"/>
-          <w:numId w:val="11"/>
-        </w:numPr>
-        <w:rPr>
-          <w:rStyle w:val="StyleBodyCalibri"/>
-        </w:rPr>
-      </w:pPr>
-      <w:r>
-        <w:rPr>
-          <w:rStyle w:val="StyleBodyCalibri"/>
-        </w:rPr>
-        <w:t>Locate the line where the SERVERNAME variable is set and replace the value with your server name or IP address</w:t>
-      </w:r>
-    </w:p>
-    <w:p>
-      <w:pPr>
-        <w:numPr>
-          <w:ilvl w:val="0"/>
-          <w:numId w:val="11"/>
-        </w:numPr>
-        <w:rPr>
-          <w:rStyle w:val="StyleBodyCalibri"/>
-        </w:rPr>
-      </w:pPr>
-      <w:r>
-        <w:rPr>
-          <w:rStyle w:val="StyleBodyCalibri"/>
-        </w:rPr>
-        <w:t>Locate the line where the PORTNUMBER variable is set and replace it with the appropriate value (normally, it’s 80)</w:t>
-      </w:r>
-    </w:p>
-    <w:p>
-      <w:pPr>
-        <w:numPr>
-          <w:ilvl w:val="0"/>
-          <w:numId w:val="11"/>
-        </w:numPr>
-        <w:rPr>
-          <w:rStyle w:val="StyleBodyCalibri"/>
-        </w:rPr>
-      </w:pPr>
-      <w:r>
-        <w:rPr>
-          <w:rStyle w:val="StyleBodyCalibri"/>
-        </w:rPr>
-        <w:t>Locate the line where the USERNAME variable is set and replace it with the username you will use (default is the ‘</w:t>
-      </w:r>
-      <w:proofErr w:type="spellStart"/>
-      <w:r>
-        <w:rPr>
-          <w:rStyle w:val="StyleBodyCalibri"/>
-        </w:rPr>
-        <w:t>xog</w:t>
-      </w:r>
-      <w:proofErr w:type="spellEnd"/>
-      <w:r>
-        <w:rPr>
-          <w:rStyle w:val="StyleBodyCalibri"/>
-        </w:rPr>
-        <w:t>’ user)</w:t>
-      </w:r>
-    </w:p>
-    <w:p>
-      <w:pPr>
-        <w:numPr>
-          <w:ilvl w:val="0"/>
-          <w:numId w:val="11"/>
-        </w:numPr>
-        <w:rPr>
-          <w:rStyle w:val="StyleBodyCalibri"/>
-        </w:rPr>
-      </w:pPr>
-      <w:r>
-        <w:rPr>
-          <w:rStyle w:val="StyleBodyCalibri"/>
-        </w:rPr>
-        <w:t>Locate the line where the PASSWORD variable is set and replace it with the password for that user (default is ‘</w:t>
-      </w:r>
-      <w:proofErr w:type="spellStart"/>
-      <w:r>
-        <w:rPr>
-          <w:rStyle w:val="StyleBodyCalibri"/>
-        </w:rPr>
-        <w:t>gox</w:t>
-      </w:r>
-      <w:proofErr w:type="spellEnd"/>
-      <w:r>
-        <w:rPr>
-          <w:rStyle w:val="StyleBodyCalibri"/>
-        </w:rPr>
-        <w:t>’)</w:t>
-      </w:r>
-    </w:p>
-    <w:p>
-      <w:pPr>
-        <w:numPr>
-          <w:ilvl w:val="0"/>
-          <w:numId w:val="11"/>
-        </w:numPr>
-        <w:rPr>
-          <w:rStyle w:val="StyleBodyCalibri"/>
-        </w:rPr>
-      </w:pPr>
-      <w:r>
-        <w:rPr>
-          <w:rStyle w:val="StyleBodyCalibri"/>
-        </w:rPr>
-        <w:t>Save this file</w:t>
-      </w:r>
-    </w:p>
-    <w:p>
-      <w:pPr>
-        <w:numPr>
-          <w:ilvl w:val="0"/>
-          <w:numId w:val="11"/>
-        </w:numPr>
-        <w:rPr>
-          <w:rStyle w:val="StyleBodyCalibri"/>
-        </w:rPr>
-      </w:pPr>
-      <w:r>
-        <w:rPr>
-          <w:rStyle w:val="StyleBodyCalibri"/>
-        </w:rPr>
-        <w:t>If there are any additional instructions inside the file – please follow those instructions</w:t>
-      </w:r>
-    </w:p>
-    <w:p>
-      <w:pPr>
-        <w:numPr>
-          <w:ilvl w:val="0"/>
-          <w:numId w:val="11"/>
-        </w:numPr>
-        <w:rPr>
-          <w:rStyle w:val="StyleBodyCalibri"/>
-        </w:rPr>
-      </w:pPr>
-      <w:r>
-        <w:rPr>
-          <w:rStyle w:val="StyleBodyCalibri"/>
-        </w:rPr>
-        <w:t>Run the file by double-clicking it.</w:t>
-      </w:r>
-    </w:p>
-    <w:p>
-      <w:pPr>
-        <w:numPr>
-          <w:ilvl w:val="0"/>
-          <w:numId w:val="11"/>
-        </w:numPr>
-        <w:rPr>
-          <w:rStyle w:val="StyleBodyCalibri"/>
-        </w:rPr>
-      </w:pPr>
-      <w:r>
-        <w:rPr>
-          <w:rStyle w:val="StyleBodyCalibri"/>
-        </w:rPr>
-        <w:t>Navigate to C:\Temp\StratAlignment_v4\output</w:t>
-      </w:r>
-    </w:p>
-    <w:p>
-      <w:pPr>
-        <w:numPr>
-          <w:ilvl w:val="0"/>
-          <w:numId w:val="11"/>
-        </w:numPr>
-        <w:rPr>
-          <w:rStyle w:val="StyleBodyCalibri"/>
-        </w:rPr>
-      </w:pPr>
-      <w:r>
-        <w:rPr>
-          <w:rStyle w:val="StyleBodyCalibri"/>
-        </w:rPr>
-        <w:t xml:space="preserve">Check all the output files for errors. </w:t>
-      </w:r>
-    </w:p>
-    <w:p>
-      <w:pPr>
-        <w:numPr>
-          <w:ilvl w:val="0"/>
-          <w:numId w:val="11"/>
-        </w:numPr>
-        <w:rPr>
-          <w:rStyle w:val="StyleBodyCalibri"/>
-        </w:rPr>
-      </w:pPr>
-      <w:r>
-        <w:rPr>
-          <w:rStyle w:val="StyleBodyCalibri"/>
-        </w:rPr>
-        <w:t>You shouldn’t see any errors. If you do, try to verify the reason and correct it. It’s ok to run it again after you correct something. If you don’t find the problem, drop me a note and I’ll try to help you out.</w:t>
-      </w:r>
-    </w:p>
-    <w:p>
-      <w:pPr>
-        <w:numPr>
-          <w:ilvl w:val="0"/>
-          <w:numId w:val="11"/>
-        </w:numPr>
-        <w:rPr>
-          <w:rStyle w:val="StyleBodyCalibri"/>
-        </w:rPr>
-      </w:pPr>
-      <w:r>
-        <w:rPr>
-          <w:rStyle w:val="StyleBodyCalibri"/>
-        </w:rPr>
-        <w:t>If you find an empty file it may be because XOG Timed Out before writing the log file. Normally, the file will have been executed correctly after a while. You may run only that file again, just to be sure, or you can check CA PPM and see if the changes were correctly applied.</w:t>
-      </w:r>
-    </w:p>
-    <w:p>
-      <w:pPr>
-        <w:ind w:left="1440"/>
-        <w:rPr>
-          <w:rStyle w:val="StyleBodyCalibri"/>
-        </w:rPr>
-      </w:pPr>
-    </w:p>
-    <w:p>
-      <w:pPr>
-        <w:numPr>
-          <w:ilvl w:val="0"/>
-          <w:numId w:val="11"/>
-        </w:numPr>
-        <w:rPr>
-          <w:rStyle w:val="StyleBodyCalibri"/>
-        </w:rPr>
-      </w:pPr>
-      <w:r>
-        <w:rPr>
-          <w:rStyle w:val="StyleBodyCalibri"/>
-        </w:rPr>
-        <w:t xml:space="preserve">If you are not using </w:t>
-      </w:r>
-      <w:r>
-        <w:rPr>
-          <w:rStyle w:val="StyleBodyCalibri"/>
-        </w:rPr>
-        <w:t xml:space="preserve">the Hierarchical Views (Strategic Heat Map and Hierarchy </w:t>
-      </w:r>
-      <w:proofErr w:type="spellStart"/>
-      <w:r>
-        <w:rPr>
-          <w:rStyle w:val="StyleBodyCalibri"/>
-        </w:rPr>
-        <w:t>portlets</w:t>
-      </w:r>
-      <w:proofErr w:type="spellEnd"/>
-      <w:r>
-        <w:rPr>
-          <w:rStyle w:val="StyleBodyCalibri"/>
-        </w:rPr>
-        <w:t>)</w:t>
-      </w:r>
-      <w:r>
-        <w:rPr>
-          <w:rStyle w:val="StyleBodyCalibri"/>
-        </w:rPr>
-        <w:t>, perform these additional steps:</w:t>
+        <w:t>If you are not using Strategic Maps, perform these additional steps:</w:t>
       </w:r>
     </w:p>
     <w:p>
@@ -4566,7 +4050,7 @@
           </mc:Choice>
           <mc:Fallback>
             <w:pict>
-              <v:rect w14:anchorId="58A48DBB" id="Rectangle 71" o:spid="_x0000_s1026" style="position:absolute;margin-left:444.9pt;margin-top:43.2pt;width:51.7pt;height:64.6pt;z-index:251838976;visibility:visible;mso-wrap-style:square;mso-width-percent:0;mso-height-percent:0;mso-wrap-distance-left:9pt;mso-wrap-distance-top:0;mso-wrap-distance-right:9pt;mso-wrap-distance-bottom:0;mso-position-horizontal:absolute;mso-position-horizontal-relative:text;mso-position-vertical:absolute;mso-position-vertical-relative:text;mso-width-percent:0;mso-height-percent:0;mso-width-relative:page;mso-height-relative:page;v-text-anchor:top" o:gfxdata="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" filled="f" strokecolor="#943634" strokeweight="3pt"/>
+              <v:rect w14:anchorId="77A62D90" id="Rectangle 71" o:spid="_x0000_s1026" style="position:absolute;margin-left:444.9pt;margin-top:43.2pt;width:51.7pt;height:64.6pt;z-index:251838976;visibility:visible;mso-wrap-style:square;mso-width-percent:0;mso-height-percent:0;mso-wrap-distance-left:9pt;mso-wrap-distance-top:0;mso-wrap-distance-right:9pt;mso-wrap-distance-bottom:0;mso-position-horizontal:absolute;mso-position-horizontal-relative:text;mso-position-vertical:absolute;mso-position-vertical-relative:text;mso-width-percent:0;mso-height-percent:0;mso-width-relative:page;mso-height-relative:page;v-text-anchor:top" o:gfxdata="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" filled="f" strokecolor="#943634" strokeweight="3pt"/>
             </w:pict>
           </mc:Fallback>
         </mc:AlternateContent>
@@ -4654,7 +4138,6 @@
         <w:rPr>
           <w:rStyle w:val="StyleBodyCalibri"/>
         </w:rPr>
-        <w:lastRenderedPageBreak/>
         <w:t>Object Strategic Item, List View</w:t>
       </w:r>
     </w:p>
@@ -4747,11 +4230,11 @@
       <w:pPr>
         <w:pStyle w:val="Heading2"/>
       </w:pPr>
-      <w:bookmarkStart w:id="6" w:name="_Toc408959845"/>
+      <w:bookmarkStart w:id="7" w:name="_Toc408959845"/>
       <w:r>
         <w:t>Installing Demo Data</w:t>
       </w:r>
-      <w:bookmarkEnd w:id="6"/>
+      <w:bookmarkEnd w:id="7"/>
       <w:r>
         <w:t xml:space="preserve"> </w:t>
       </w:r>
@@ -4988,11 +4471,12 @@
       <w:pPr>
         <w:pStyle w:val="Heading2"/>
       </w:pPr>
-      <w:bookmarkStart w:id="7" w:name="_Toc408959846"/>
-      <w:r>
+      <w:bookmarkStart w:id="8" w:name="_Toc408959846"/>
+      <w:r>
+        <w:lastRenderedPageBreak/>
         <w:t>Demo Data Post-Installation</w:t>
       </w:r>
-      <w:bookmarkEnd w:id="7"/>
+      <w:bookmarkEnd w:id="8"/>
     </w:p>
     <w:p>
       <w:pPr>
@@ -5104,7 +4588,6 @@
           <w:noProof/>
           <w:lang w:val="pt-BR" w:eastAsia="pt-BR"/>
         </w:rPr>
-        <w:lastRenderedPageBreak/>
         <mc:AlternateContent>
           <mc:Choice Requires="wps">
             <w:drawing>
@@ -5173,7 +4656,7 @@
           </mc:Choice>
           <mc:Fallback>
             <w:pict>
-              <v:rect w14:anchorId="2ED5042E" id="Rectangle 71" o:spid="_x0000_s1026" style="position:absolute;margin-left:251.05pt;margin-top:69.7pt;width:77.55pt;height:48.05pt;z-index:251535872;visibility:visible;mso-wrap-style:square;mso-width-percent:0;mso-height-percent:0;mso-wrap-distance-left:9pt;mso-wrap-distance-top:0;mso-wrap-distance-right:9pt;mso-wrap-distance-bottom:0;mso-position-horizontal:absolute;mso-position-horizontal-relative:text;mso-position-vertical:absolute;mso-position-vertical-relative:text;mso-width-percent:0;mso-height-percent:0;mso-width-relative:page;mso-height-relative:page;v-text-anchor:top" o:gfxdata="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" filled="f" strokecolor="#943634" strokeweight="3pt"/>
+              <v:rect w14:anchorId="3BF597FC" id="Rectangle 71" o:spid="_x0000_s1026" style="position:absolute;margin-left:251.05pt;margin-top:69.7pt;width:77.55pt;height:48.05pt;z-index:251535872;visibility:visible;mso-wrap-style:square;mso-width-percent:0;mso-height-percent:0;mso-wrap-distance-left:9pt;mso-wrap-distance-top:0;mso-wrap-distance-right:9pt;mso-wrap-distance-bottom:0;mso-position-horizontal:absolute;mso-position-horizontal-relative:text;mso-position-vertical:absolute;mso-position-vertical-relative:text;mso-width-percent:0;mso-height-percent:0;mso-width-relative:page;mso-height-relative:page;v-text-anchor:top" o:gfxdata="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" filled="f" strokecolor="#943634" strokeweight="3pt"/>
             </w:pict>
           </mc:Fallback>
         </mc:AlternateContent>
@@ -5252,7 +4735,7 @@
           </mc:Choice>
           <mc:Fallback>
             <w:pict>
-              <v:rect w14:anchorId="605EC493" id="Rectangle 71" o:spid="_x0000_s1026" style="position:absolute;margin-left:42.45pt;margin-top:116.75pt;width:33.25pt;height:17.6pt;z-index:251545088;visibility:visible;mso-wrap-style:square;mso-width-percent:0;mso-height-percent:0;mso-wrap-distance-left:9pt;mso-wrap-distance-top:0;mso-wrap-distance-right:9pt;mso-wrap-distance-bottom:0;mso-position-horizontal:absolute;mso-position-horizontal-relative:text;mso-position-vertical:absolute;mso-position-vertical-relative:text;mso-width-percent:0;mso-height-percent:0;mso-width-relative:page;mso-height-relative:page;v-text-anchor:top" o:gfxdata="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" filled="f" strokecolor="#943634" strokeweight="3pt"/>
+              <v:rect w14:anchorId="6B2AF68B" id="Rectangle 71" o:spid="_x0000_s1026" style="position:absolute;margin-left:42.45pt;margin-top:116.75pt;width:33.25pt;height:17.6pt;z-index:251545088;visibility:visible;mso-wrap-style:square;mso-width-percent:0;mso-height-percent:0;mso-wrap-distance-left:9pt;mso-wrap-distance-top:0;mso-wrap-distance-right:9pt;mso-wrap-distance-bottom:0;mso-position-horizontal:absolute;mso-position-horizontal-relative:text;mso-position-vertical:absolute;mso-position-vertical-relative:text;mso-width-percent:0;mso-height-percent:0;mso-width-relative:page;mso-height-relative:page;v-text-anchor:top" o:gfxdata="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" filled="f" strokecolor="#943634" strokeweight="3pt"/>
             </w:pict>
           </mc:Fallback>
         </mc:AlternateContent>
@@ -5331,7 +4814,7 @@
           </mc:Choice>
           <mc:Fallback>
             <w:pict>
-              <v:rect w14:anchorId="2306A08D" id="Rectangle 71" o:spid="_x0000_s1026" style="position:absolute;margin-left:40.8pt;margin-top:68.95pt;width:154.5pt;height:48.05pt;z-index:251512320;visibility:visible;mso-wrap-style:square;mso-width-percent:0;mso-height-percent:0;mso-wrap-distance-left:9pt;mso-wrap-distance-top:0;mso-wrap-distance-right:9pt;mso-wrap-distance-bottom:0;mso-position-horizontal:absolute;mso-position-horizontal-relative:text;mso-position-vertical:absolute;mso-position-vertical-relative:text;mso-width-percent:0;mso-height-percent:0;mso-width-relative:page;mso-height-relative:page;v-text-anchor:top" o:gfxdata="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" filled="f" strokecolor="#943634" strokeweight="3pt"/>
+              <v:rect w14:anchorId="166A95DB" id="Rectangle 71" o:spid="_x0000_s1026" style="position:absolute;margin-left:40.8pt;margin-top:68.95pt;width:154.5pt;height:48.05pt;z-index:251512320;visibility:visible;mso-wrap-style:square;mso-width-percent:0;mso-height-percent:0;mso-wrap-distance-left:9pt;mso-wrap-distance-top:0;mso-wrap-distance-right:9pt;mso-wrap-distance-bottom:0;mso-position-horizontal:absolute;mso-position-horizontal-relative:text;mso-position-vertical:absolute;mso-position-vertical-relative:text;mso-width-percent:0;mso-height-percent:0;mso-width-relative:page;mso-height-relative:page;v-text-anchor:top" o:gfxdata="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" filled="f" strokecolor="#943634" strokeweight="3pt"/>
             </w:pict>
           </mc:Fallback>
         </mc:AlternateContent>
@@ -5359,12 +4842,6 @@
           <w:noProof/>
         </w:rPr>
         <w:t>Change the Cycle action to “Start” and Save.</w:t>
-      </w:r>
-      <w:r>
-        <w:rPr>
-          <w:noProof/>
-        </w:rPr>
-        <w:t xml:space="preserve"> </w:t>
       </w:r>
       <w:r>
         <w:rPr>
@@ -5538,7 +5015,7 @@
           </mc:Choice>
           <mc:Fallback>
             <w:pict>
-              <v:rect w14:anchorId="3AA5A0EF" id="Rectangle 61" o:spid="_x0000_s1026" style="position:absolute;margin-left:427.4pt;margin-top:127.35pt;width:36pt;height:41.55pt;z-index:251485696;visibility:visible;mso-wrap-style:square;mso-width-percent:0;mso-height-percent:0;mso-wrap-distance-left:9pt;mso-wrap-distance-top:0;mso-wrap-distance-right:9pt;mso-wrap-distance-bottom:0;mso-position-horizontal:absolute;mso-position-horizontal-relative:text;mso-position-vertical:absolute;mso-position-vertical-relative:text;mso-width-percent:0;mso-height-percent:0;mso-width-relative:page;mso-height-relative:page;v-text-anchor:top" o:gfxdata="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" filled="f" strokecolor="#943634" strokeweight="3pt"/>
+              <v:rect w14:anchorId="5825F9DC" id="Rectangle 61" o:spid="_x0000_s1026" style="position:absolute;margin-left:427.4pt;margin-top:127.35pt;width:36pt;height:41.55pt;z-index:251485696;visibility:visible;mso-wrap-style:square;mso-width-percent:0;mso-height-percent:0;mso-wrap-distance-left:9pt;mso-wrap-distance-top:0;mso-wrap-distance-right:9pt;mso-wrap-distance-bottom:0;mso-position-horizontal:absolute;mso-position-horizontal-relative:text;mso-position-vertical:absolute;mso-position-vertical-relative:text;mso-width-percent:0;mso-height-percent:0;mso-width-relative:page;mso-height-relative:page;v-text-anchor:top" o:gfxdata="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" filled="f" strokecolor="#943634" strokeweight="3pt"/>
             </w:pict>
           </mc:Fallback>
         </mc:AlternateContent>
@@ -5626,12 +5103,6 @@
         </w:rPr>
         <w:t>.</w:t>
       </w:r>
-      <w:r>
-        <w:rPr>
-          <w:rFonts w:asciiTheme="minorHAnsi" w:hAnsiTheme="minorHAnsi"/>
-        </w:rPr>
-        <w:t xml:space="preserve"> If you need to restart the processes, you can just select the corresponding cycles on the List View and use the new Action “Manually Start Process” from the Actions Menu.</w:t>
-      </w:r>
     </w:p>
     <w:p>
       <w:pPr>
@@ -5650,86 +5121,7 @@
         <mc:AlternateContent>
           <mc:Choice Requires="wps">
             <w:drawing>
-              <wp:anchor distT="0" distB="0" distL="114300" distR="114300" simplePos="0" relativeHeight="251659776" behindDoc="0" locked="0" layoutInCell="1" allowOverlap="1" wp14:anchorId="40EAFB89" wp14:editId="11C07E2E">
-                <wp:simplePos x="0" y="0"/>
-                <wp:positionH relativeFrom="column">
-                  <wp:posOffset>6712585</wp:posOffset>
-                </wp:positionH>
-                <wp:positionV relativeFrom="paragraph">
-                  <wp:posOffset>353060</wp:posOffset>
-                </wp:positionV>
-                <wp:extent cx="422031" cy="223373"/>
-                <wp:effectExtent l="19050" t="19050" r="16510" b="24765"/>
-                <wp:wrapNone/>
-                <wp:docPr id="2" name="Rectangle 71"/>
-                <wp:cNvGraphicFramePr>
-                  <a:graphicFrameLocks xmlns:a="http://schemas.openxmlformats.org/drawingml/2006/main"/>
-                </wp:cNvGraphicFramePr>
-                <a:graphic xmlns:a="http://schemas.openxmlformats.org/drawingml/2006/main">
-                  <a:graphicData uri="http://schemas.microsoft.com/office/word/2010/wordprocessingShape">
-                    <wps:wsp>
-                      <wps:cNvSpPr>
-                        <a:spLocks noChangeArrowheads="1"/>
-                      </wps:cNvSpPr>
-                      <wps:spPr bwMode="auto">
-                        <a:xfrm>
-                          <a:off x="0" y="0"/>
-                          <a:ext cx="422031" cy="223373"/>
-                        </a:xfrm>
-                        <a:prstGeom prst="rect">
-                          <a:avLst/>
-                        </a:prstGeom>
-                        <a:noFill/>
-                        <a:ln w="38100">
-                          <a:solidFill>
-                            <a:srgbClr val="943634"/>
-                          </a:solidFill>
-                          <a:miter lim="800000"/>
-                          <a:headEnd/>
-                          <a:tailEnd/>
-                        </a:ln>
-                        <a:extLst>
-                          <a:ext uri="{909E8E84-426E-40DD-AFC4-6F175D3DCCD1}">
-                            <a14:hiddenFill xmlns:a14="http://schemas.microsoft.com/office/drawing/2010/main">
-                              <a:solidFill>
-                                <a:srgbClr val="FFFFFF"/>
-                              </a:solidFill>
-                            </a14:hiddenFill>
-                          </a:ext>
-                        </a:extLst>
-                      </wps:spPr>
-                      <wps:bodyPr rot="0" vert="horz" wrap="square" lIns="91440" tIns="45720" rIns="91440" bIns="45720" anchor="t" anchorCtr="0" upright="1">
-                        <a:noAutofit/>
-                      </wps:bodyPr>
-                    </wps:wsp>
-                  </a:graphicData>
-                </a:graphic>
-                <wp14:sizeRelH relativeFrom="page">
-                  <wp14:pctWidth>0</wp14:pctWidth>
-                </wp14:sizeRelH>
-                <wp14:sizeRelV relativeFrom="page">
-                  <wp14:pctHeight>0</wp14:pctHeight>
-                </wp14:sizeRelV>
-              </wp:anchor>
-            </w:drawing>
-          </mc:Choice>
-          <mc:Fallback>
-            <w:pict>
-              <v:rect w14:anchorId="2D588CA9" id="Rectangle 71" o:spid="_x0000_s1026" style="position:absolute;margin-left:528.55pt;margin-top:27.8pt;width:33.25pt;height:17.6pt;z-index:251659776;visibility:visible;mso-wrap-style:square;mso-width-percent:0;mso-height-percent:0;mso-wrap-distance-left:9pt;mso-wrap-distance-top:0;mso-wrap-distance-right:9pt;mso-wrap-distance-bottom:0;mso-position-horizontal:absolute;mso-position-horizontal-relative:text;mso-position-vertical:absolute;mso-position-vertical-relative:text;mso-width-percent:0;mso-height-percent:0;mso-width-relative:page;mso-height-relative:page;v-text-anchor:top" o:gfxdata="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" filled="f" strokecolor="#943634" strokeweight="3pt"/>
-            </w:pict>
-          </mc:Fallback>
-        </mc:AlternateContent>
-      </w:r>
-      <w:r>
-        <w:rPr>
-          <w:rFonts w:asciiTheme="minorHAnsi" w:hAnsiTheme="minorHAnsi"/>
-          <w:noProof/>
-          <w:lang w:val="pt-BR" w:eastAsia="pt-BR"/>
-        </w:rPr>
-        <mc:AlternateContent>
-          <mc:Choice Requires="wps">
-            <w:drawing>
-              <wp:anchor distT="0" distB="0" distL="114300" distR="114300" simplePos="0" relativeHeight="251655680" behindDoc="0" locked="0" layoutInCell="1" allowOverlap="1" wp14:anchorId="1C116671" wp14:editId="6293CD39">
+              <wp:anchor distT="0" distB="0" distL="114300" distR="114300" simplePos="0" relativeHeight="251637248" behindDoc="0" locked="0" layoutInCell="1" allowOverlap="1" wp14:anchorId="79537EBF" wp14:editId="13326C7C">
                 <wp:simplePos x="0" y="0"/>
                 <wp:positionH relativeFrom="column">
                   <wp:posOffset>480060</wp:posOffset>
@@ -5794,7 +5186,7 @@
           </mc:Choice>
           <mc:Fallback>
             <w:pict>
-              <v:rect w14:anchorId="420FCF0C" id="Rectangle 71" o:spid="_x0000_s1026" style="position:absolute;margin-left:37.8pt;margin-top:51.35pt;width:154.5pt;height:48.05pt;z-index:251655680;visibility:visible;mso-wrap-style:square;mso-width-percent:0;mso-height-percent:0;mso-wrap-distance-left:9pt;mso-wrap-distance-top:0;mso-wrap-distance-right:9pt;mso-wrap-distance-bottom:0;mso-position-horizontal:absolute;mso-position-horizontal-relative:text;mso-position-vertical:absolute;mso-position-vertical-relative:text;mso-width-percent:0;mso-height-percent:0;mso-width-relative:page;mso-height-relative:page;v-text-anchor:top" o:gfxdata="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" filled="f" strokecolor="#943634" strokeweight="3pt"/>
+              <v:rect w14:anchorId="718CF35C" id="Rectangle 71" o:spid="_x0000_s1026" style="position:absolute;margin-left:37.8pt;margin-top:51.35pt;width:154.5pt;height:48.05pt;z-index:251637248;visibility:visible;mso-wrap-style:square;mso-width-percent:0;mso-height-percent:0;mso-wrap-distance-left:9pt;mso-wrap-distance-top:0;mso-wrap-distance-right:9pt;mso-wrap-distance-bottom:0;mso-position-horizontal:absolute;mso-position-horizontal-relative:text;mso-position-vertical:absolute;mso-position-vertical-relative:text;mso-width-percent:0;mso-height-percent:0;mso-width-relative:page;mso-height-relative:page;v-text-anchor:top" o:gfxdata="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" filled="f" strokecolor="#943634" strokeweight="3pt"/>
             </w:pict>
           </mc:Fallback>
         </mc:AlternateContent>
@@ -5808,7 +5200,7 @@
         <mc:AlternateContent>
           <mc:Choice Requires="wps">
             <w:drawing>
-              <wp:anchor distT="0" distB="0" distL="114300" distR="114300" simplePos="0" relativeHeight="251656704" behindDoc="0" locked="0" layoutInCell="1" allowOverlap="1" wp14:anchorId="5B34EB2F" wp14:editId="182F3DFF">
+              <wp:anchor distT="0" distB="0" distL="114300" distR="114300" simplePos="0" relativeHeight="251729408" behindDoc="0" locked="0" layoutInCell="1" allowOverlap="1" wp14:anchorId="14A4A86F" wp14:editId="0BDE7601">
                 <wp:simplePos x="0" y="0"/>
                 <wp:positionH relativeFrom="column">
                   <wp:posOffset>3150235</wp:posOffset>
@@ -5873,7 +5265,7 @@
           </mc:Choice>
           <mc:Fallback>
             <w:pict>
-              <v:rect w14:anchorId="6E0A379E" id="Rectangle 71" o:spid="_x0000_s1026" style="position:absolute;margin-left:248.05pt;margin-top:51.85pt;width:77.5pt;height:48.05pt;z-index:251656704;visibility:visible;mso-wrap-style:square;mso-width-percent:0;mso-height-percent:0;mso-wrap-distance-left:9pt;mso-wrap-distance-top:0;mso-wrap-distance-right:9pt;mso-wrap-distance-bottom:0;mso-position-horizontal:absolute;mso-position-horizontal-relative:text;mso-position-vertical:absolute;mso-position-vertical-relative:text;mso-width-percent:0;mso-height-percent:0;mso-width-relative:page;mso-height-relative:page;v-text-anchor:top" o:gfxdata="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" filled="f" strokecolor="#943634" strokeweight="3pt"/>
+              <v:rect w14:anchorId="02C8CF03" id="Rectangle 71" o:spid="_x0000_s1026" style="position:absolute;margin-left:248.05pt;margin-top:51.85pt;width:77.5pt;height:48.05pt;z-index:251729408;visibility:visible;mso-wrap-style:square;mso-width-percent:0;mso-height-percent:0;mso-wrap-distance-left:9pt;mso-wrap-distance-top:0;mso-wrap-distance-right:9pt;mso-wrap-distance-bottom:0;mso-position-horizontal:absolute;mso-position-horizontal-relative:text;mso-position-vertical:absolute;mso-position-vertical-relative:text;mso-width-percent:0;mso-height-percent:0;mso-width-relative:page;mso-height-relative:page;v-text-anchor:top" o:gfxdata="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" filled="f" strokecolor="#943634" strokeweight="3pt"/>
             </w:pict>
           </mc:Fallback>
         </mc:AlternateContent>
@@ -5887,7 +5279,7 @@
         <mc:AlternateContent>
           <mc:Choice Requires="wps">
             <w:drawing>
-              <wp:anchor distT="0" distB="0" distL="114300" distR="114300" simplePos="0" relativeHeight="251657728" behindDoc="0" locked="0" layoutInCell="1" allowOverlap="1" wp14:anchorId="327DE6E7" wp14:editId="230FE7CA">
+              <wp:anchor distT="0" distB="0" distL="114300" distR="114300" simplePos="0" relativeHeight="251821568" behindDoc="0" locked="0" layoutInCell="1" allowOverlap="1" wp14:anchorId="02AF6C19" wp14:editId="1ED2B634">
                 <wp:simplePos x="0" y="0"/>
                 <wp:positionH relativeFrom="column">
                   <wp:posOffset>501601</wp:posOffset>
@@ -5952,7 +5344,7 @@
           </mc:Choice>
           <mc:Fallback>
             <w:pict>
-              <v:rect w14:anchorId="3C39844A" id="Rectangle 71" o:spid="_x0000_s1026" style="position:absolute;margin-left:39.5pt;margin-top:99pt;width:33.25pt;height:17.6pt;z-index:251657728;visibility:visible;mso-wrap-style:square;mso-width-percent:0;mso-height-percent:0;mso-wrap-distance-left:9pt;mso-wrap-distance-top:0;mso-wrap-distance-right:9pt;mso-wrap-distance-bottom:0;mso-position-horizontal:absolute;mso-position-horizontal-relative:text;mso-position-vertical:absolute;mso-position-vertical-relative:text;mso-width-percent:0;mso-height-percent:0;mso-width-relative:page;mso-height-relative:page;v-text-anchor:top" o:gfxdata="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" filled="f" strokecolor="#943634" strokeweight="3pt"/>
+              <v:rect w14:anchorId="15191895" id="Rectangle 71" o:spid="_x0000_s1026" style="position:absolute;margin-left:39.5pt;margin-top:99pt;width:33.25pt;height:17.6pt;z-index:251821568;visibility:visible;mso-wrap-style:square;mso-width-percent:0;mso-height-percent:0;mso-wrap-distance-left:9pt;mso-wrap-distance-top:0;mso-wrap-distance-right:9pt;mso-wrap-distance-bottom:0;mso-position-horizontal:absolute;mso-position-horizontal-relative:text;mso-position-vertical:absolute;mso-position-vertical-relative:text;mso-width-percent:0;mso-height-percent:0;mso-width-relative:page;mso-height-relative:page;v-text-anchor:top" o:gfxdata="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" filled="f" strokecolor="#943634" strokeweight="3pt"/>
             </w:pict>
           </mc:Fallback>
         </mc:AlternateContent>
@@ -6005,8 +5397,6 @@
           <w:rFonts w:asciiTheme="minorHAnsi" w:hAnsiTheme="minorHAnsi"/>
         </w:rPr>
       </w:pPr>
-      <w:bookmarkStart w:id="8" w:name="_GoBack"/>
-      <w:bookmarkEnd w:id="8"/>
     </w:p>
     <w:p>
       <w:pPr>
@@ -6123,7 +5513,7 @@
           </mc:Choice>
           <mc:Fallback>
             <w:pict>
-              <v:rect w14:anchorId="418EB94B" id="Rectangle 73" o:spid="_x0000_s1026" style="position:absolute;margin-left:454.1pt;margin-top:130.3pt;width:47.1pt;height:39.2pt;z-index:251525632;visibility:visible;mso-wrap-style:square;mso-width-percent:0;mso-height-percent:0;mso-wrap-distance-left:9pt;mso-wrap-distance-top:0;mso-wrap-distance-right:9pt;mso-wrap-distance-bottom:0;mso-position-horizontal:absolute;mso-position-horizontal-relative:text;mso-position-vertical:absolute;mso-position-vertical-relative:text;mso-width-percent:0;mso-height-percent:0;mso-width-relative:page;mso-height-relative:page;v-text-anchor:top" o:gfxdata="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" filled="f" strokecolor="#943634" strokeweight="3pt"/>
+              <v:rect w14:anchorId="654BF18D" id="Rectangle 73" o:spid="_x0000_s1026" style="position:absolute;margin-left:454.1pt;margin-top:130.3pt;width:47.1pt;height:39.2pt;z-index:251525632;visibility:visible;mso-wrap-style:square;mso-width-percent:0;mso-height-percent:0;mso-wrap-distance-left:9pt;mso-wrap-distance-top:0;mso-wrap-distance-right:9pt;mso-wrap-distance-bottom:0;mso-position-horizontal:absolute;mso-position-horizontal-relative:text;mso-position-vertical:absolute;mso-position-vertical-relative:text;mso-width-percent:0;mso-height-percent:0;mso-width-relative:page;mso-height-relative:page;v-text-anchor:top" o:gfxdata="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" filled="f" strokecolor="#943634" strokeweight="3pt"/>
             </w:pict>
           </mc:Fallback>
         </mc:AlternateContent>
@@ -10931,7 +10321,7 @@
         <w:rStyle w:val="PageNumber"/>
         <w:noProof/>
       </w:rPr>
-      <w:t>11</w:t>
+      <w:t>5</w:t>
     </w:r>
     <w:r>
       <w:rPr>
@@ -14338,7 +13728,7 @@
 </file>
 
 <file path=customXml/itemProps1.xml><?xml version="1.0" encoding="utf-8"?>
-<ds:datastoreItem xmlns:ds="http://schemas.openxmlformats.org/officeDocument/2006/customXml" ds:itemID="{6F37756A-E0DB-4307-8CE0-B10957C40023}">
+<ds:datastoreItem xmlns:ds="http://schemas.openxmlformats.org/officeDocument/2006/customXml" ds:itemID="{14357849-7FA7-47DB-8E64-D3B4EAD21A64}">
   <ds:schemaRefs>
     <ds:schemaRef ds:uri="http://schemas.openxmlformats.org/officeDocument/2006/bibliography"/>
   </ds:schemaRefs>

</xml_diff>

<commit_message>
Revert "Revert "Final Install Adjustments""
This reverts commit 5ddf63c88227e59ce4c2231d8126589f56832c68.
</commit_message>
<xml_diff>
--- a/Documentation/CA PPM v14 - Strategic_Alignment_v4-Installation.docx
+++ b/Documentation/CA PPM v14 - Strategic_Alignment_v4-Installation.docx
@@ -1381,20 +1381,65 @@
         <w:rPr>
           <w:rStyle w:val="StyleBodyCalibri"/>
         </w:rPr>
-        <w:t xml:space="preserve">You have a </w:t>
+        <w:t>Increase XOG memory size to 1.5GB</w:t>
+      </w:r>
+    </w:p>
+    <w:p>
+      <w:pPr>
+        <w:numPr>
+          <w:ilvl w:val="1"/>
+          <w:numId w:val="7"/>
+        </w:numPr>
+        <w:rPr>
+          <w:rStyle w:val="StyleBodyCalibri"/>
+        </w:rPr>
+      </w:pPr>
+      <w:r>
+        <w:rPr>
+          <w:rStyle w:val="StyleBodyCalibri"/>
+        </w:rPr>
+        <w:t>Go to your XOG Bin Folder (i.e. c:\apps\clients\xog\bin)</w:t>
+      </w:r>
+    </w:p>
+    <w:p>
+      <w:pPr>
+        <w:numPr>
+          <w:ilvl w:val="1"/>
+          <w:numId w:val="7"/>
+        </w:numPr>
+        <w:rPr>
+          <w:rStyle w:val="StyleBodyCalibri"/>
+        </w:rPr>
+      </w:pPr>
+      <w:r>
+        <w:rPr>
+          <w:rStyle w:val="StyleBodyCalibri"/>
+        </w:rPr>
+        <w:t>Edit XOG.BAT in Notepad++</w:t>
+      </w:r>
+    </w:p>
+    <w:p>
+      <w:pPr>
+        <w:numPr>
+          <w:ilvl w:val="1"/>
+          <w:numId w:val="7"/>
+        </w:numPr>
+        <w:rPr>
+          <w:rStyle w:val="StyleBodyCalibri"/>
+        </w:rPr>
+      </w:pPr>
+      <w:r>
+        <w:rPr>
+          <w:rStyle w:val="StyleBodyCalibri"/>
+        </w:rPr>
+        <w:t>Search for the string “</w:t>
       </w:r>
       <w:r>
         <w:rPr>
           <w:rStyle w:val="StyleBodyCalibri"/>
           <w:b/>
         </w:rPr>
-        <w:t>user</w:t>
-      </w:r>
-      <w:r>
-        <w:rPr>
-          <w:rStyle w:val="StyleBodyCalibri"/>
-        </w:rPr>
-        <w:t xml:space="preserve"> called “</w:t>
+        <w:t>-</w:t>
       </w:r>
       <w:proofErr w:type="spellStart"/>
       <w:r>
@@ -1402,62 +1447,87 @@
           <w:rStyle w:val="StyleBodyCalibri"/>
           <w:b/>
         </w:rPr>
-        <w:t>xog</w:t>
+        <w:t>Xmx</w:t>
       </w:r>
       <w:proofErr w:type="spellEnd"/>
       <w:r>
         <w:rPr>
           <w:rStyle w:val="StyleBodyCalibri"/>
         </w:rPr>
-        <w:t>” that has a password “</w:t>
+        <w:t xml:space="preserve">” using </w:t>
+      </w:r>
+      <w:r>
+        <w:rPr>
+          <w:rStyle w:val="StyleBodyCalibri"/>
+        </w:rPr>
+        <w:t>&lt;</w:t>
+      </w:r>
+      <w:r>
+        <w:rPr>
+          <w:rStyle w:val="StyleBodyCalibri"/>
+        </w:rPr>
+        <w:t>CTRL+F</w:t>
+      </w:r>
+      <w:r>
+        <w:rPr>
+          <w:rStyle w:val="StyleBodyCalibri"/>
+        </w:rPr>
+        <w:t>&gt;</w:t>
+      </w:r>
+    </w:p>
+    <w:p>
+      <w:pPr>
+        <w:numPr>
+          <w:ilvl w:val="1"/>
+          <w:numId w:val="7"/>
+        </w:numPr>
+        <w:rPr>
+          <w:rStyle w:val="StyleBodyCalibri"/>
+        </w:rPr>
+      </w:pPr>
+      <w:r>
+        <w:rPr>
+          <w:rStyle w:val="StyleBodyCalibri"/>
+        </w:rPr>
+        <w:t>Replace the number that follows –</w:t>
       </w:r>
       <w:proofErr w:type="spellStart"/>
       <w:r>
         <w:rPr>
           <w:rStyle w:val="StyleBodyCalibri"/>
+        </w:rPr>
+        <w:t>Xmx</w:t>
+      </w:r>
+      <w:proofErr w:type="spellEnd"/>
+      <w:r>
+        <w:rPr>
+          <w:rStyle w:val="StyleBodyCalibri"/>
+        </w:rPr>
+        <w:t xml:space="preserve"> with 1536m – like this: </w:t>
+      </w:r>
+      <w:r>
+        <w:rPr>
+          <w:rStyle w:val="StyleBodyCalibri"/>
           <w:b/>
         </w:rPr>
-        <w:t>gox</w:t>
-      </w:r>
-      <w:proofErr w:type="spellEnd"/>
-      <w:r>
-        <w:rPr>
-          <w:rStyle w:val="StyleBodyCalibri"/>
-        </w:rPr>
-        <w:t xml:space="preserve">” with </w:t>
-      </w:r>
-      <w:r>
-        <w:rPr>
-          <w:rFonts w:asciiTheme="minorHAnsi" w:hAnsiTheme="minorHAnsi"/>
-          <w:b/>
-        </w:rPr>
-        <w:t>all access rights</w:t>
-      </w:r>
-      <w:r>
-        <w:rPr>
-          <w:rStyle w:val="StyleBodyCalibri"/>
-        </w:rPr>
-        <w:t xml:space="preserve"> to </w:t>
-      </w:r>
-      <w:proofErr w:type="spellStart"/>
-      <w:r>
-        <w:rPr>
-          <w:rStyle w:val="StyleBodyCalibri"/>
-        </w:rPr>
-        <w:t>xog</w:t>
-      </w:r>
-      <w:proofErr w:type="spellEnd"/>
-      <w:r>
-        <w:rPr>
-          <w:rStyle w:val="StyleBodyCalibri"/>
-        </w:rPr>
-        <w:t xml:space="preserve"> stuff in.</w:t>
-      </w:r>
-      <w:r>
-        <w:rPr>
-          <w:rStyle w:val="StyleBodyCalibri"/>
-        </w:rPr>
-        <w:t xml:space="preserve"> </w:t>
+        <w:t>-Xmx1536m</w:t>
+      </w:r>
+    </w:p>
+    <w:p>
+      <w:pPr>
+        <w:numPr>
+          <w:ilvl w:val="1"/>
+          <w:numId w:val="7"/>
+        </w:numPr>
+        <w:rPr>
+          <w:rStyle w:val="StyleBodyCalibri"/>
+        </w:rPr>
+      </w:pPr>
+      <w:r>
+        <w:rPr>
+          <w:rStyle w:val="StyleBodyCalibri"/>
+        </w:rPr>
+        <w:t>Save and Close Notepad++</w:t>
       </w:r>
     </w:p>
     <w:p>
@@ -1468,6 +1538,99 @@
         </w:numPr>
         <w:rPr>
           <w:rStyle w:val="StyleBodyCalibri"/>
+        </w:rPr>
+      </w:pPr>
+      <w:r>
+        <w:rPr>
+          <w:rStyle w:val="StyleBodyCalibri"/>
+        </w:rPr>
+        <w:t xml:space="preserve">You have a </w:t>
+      </w:r>
+      <w:r>
+        <w:rPr>
+          <w:rStyle w:val="StyleBodyCalibri"/>
+          <w:b/>
+        </w:rPr>
+        <w:t>user</w:t>
+      </w:r>
+      <w:r>
+        <w:rPr>
+          <w:rStyle w:val="StyleBodyCalibri"/>
+        </w:rPr>
+        <w:t xml:space="preserve"> called “</w:t>
+      </w:r>
+      <w:proofErr w:type="spellStart"/>
+      <w:r>
+        <w:rPr>
+          <w:rStyle w:val="StyleBodyCalibri"/>
+          <w:b/>
+        </w:rPr>
+        <w:t>xog</w:t>
+      </w:r>
+      <w:proofErr w:type="spellEnd"/>
+      <w:r>
+        <w:rPr>
+          <w:rStyle w:val="StyleBodyCalibri"/>
+        </w:rPr>
+        <w:t>” that has a password “</w:t>
+      </w:r>
+      <w:proofErr w:type="spellStart"/>
+      <w:r>
+        <w:rPr>
+          <w:rStyle w:val="StyleBodyCalibri"/>
+          <w:b/>
+        </w:rPr>
+        <w:t>gox</w:t>
+      </w:r>
+      <w:proofErr w:type="spellEnd"/>
+      <w:r>
+        <w:rPr>
+          <w:rStyle w:val="StyleBodyCalibri"/>
+        </w:rPr>
+        <w:t xml:space="preserve">” with </w:t>
+      </w:r>
+      <w:r>
+        <w:rPr>
+          <w:rFonts w:asciiTheme="minorHAnsi" w:hAnsiTheme="minorHAnsi"/>
+          <w:b/>
+        </w:rPr>
+        <w:t>all access rights</w:t>
+      </w:r>
+      <w:r>
+        <w:rPr>
+          <w:rStyle w:val="StyleBodyCalibri"/>
+        </w:rPr>
+        <w:t xml:space="preserve"> to </w:t>
+      </w:r>
+      <w:proofErr w:type="spellStart"/>
+      <w:r>
+        <w:rPr>
+          <w:rStyle w:val="StyleBodyCalibri"/>
+        </w:rPr>
+        <w:t>xog</w:t>
+      </w:r>
+      <w:proofErr w:type="spellEnd"/>
+      <w:r>
+        <w:rPr>
+          <w:rStyle w:val="StyleBodyCalibri"/>
+        </w:rPr>
+        <w:t xml:space="preserve"> stuff in.</w:t>
+      </w:r>
+      <w:r>
+        <w:rPr>
+          <w:rStyle w:val="StyleBodyCalibri"/>
+        </w:rPr>
+        <w:t xml:space="preserve"> </w:t>
+      </w:r>
+    </w:p>
+    <w:p>
+      <w:pPr>
+        <w:numPr>
+          <w:ilvl w:val="0"/>
+          <w:numId w:val="7"/>
+        </w:numPr>
+        <w:rPr>
+          <w:rStyle w:val="StyleBodyCalibri"/>
           <w:rFonts w:ascii="Verdana" w:hAnsi="Verdana"/>
           <w:sz w:val="20"/>
         </w:rPr>
@@ -2038,6 +2201,7 @@
         <w:rPr>
           <w:rStyle w:val="StyleBodyCalibri"/>
         </w:rPr>
+        <w:lastRenderedPageBreak/>
         <w:t xml:space="preserve">Security warnings for Pages and </w:t>
       </w:r>
       <w:proofErr w:type="spellStart"/>
@@ -3321,8 +3485,6 @@
           <w:rStyle w:val="StyleBodyCalibri"/>
         </w:rPr>
       </w:pPr>
-      <w:bookmarkStart w:id="6" w:name="_GoBack"/>
-      <w:bookmarkEnd w:id="6"/>
       <w:r>
         <w:rPr>
           <w:rStyle w:val="StyleBodyCalibri"/>
@@ -3601,7 +3763,75 @@
         <w:rPr>
           <w:rStyle w:val="StyleBodyCalibri"/>
         </w:rPr>
-        <w:t>Open the 15-Views_links.xml file in Notepad++ and run a “Replace Command” with the following data, then Save.</w:t>
+        <w:t xml:space="preserve">Open the </w:t>
+      </w:r>
+      <w:r>
+        <w:rPr>
+          <w:rStyle w:val="StyleBodyCalibri"/>
+        </w:rPr>
+        <w:t>C:\Temp\StratAlignment_v4</w:t>
+      </w:r>
+      <w:r>
+        <w:rPr>
+          <w:rStyle w:val="StyleBodyCalibri"/>
+        </w:rPr>
+        <w:t>\</w:t>
+      </w:r>
+      <w:r>
+        <w:rPr>
+          <w:rStyle w:val="StyleBodyCalibri"/>
+        </w:rPr>
+        <w:t xml:space="preserve">15-Views_links.xml file in Notepad++ and </w:t>
+      </w:r>
+      <w:r>
+        <w:rPr>
+          <w:rStyle w:val="StyleBodyCalibri"/>
+        </w:rPr>
+        <w:t xml:space="preserve">do </w:t>
+      </w:r>
+      <w:r>
+        <w:rPr>
+          <w:rStyle w:val="StyleBodyCalibri"/>
+        </w:rPr>
+        <w:t>a “</w:t>
+      </w:r>
+      <w:r>
+        <w:rPr>
+          <w:rStyle w:val="StyleBodyCalibri"/>
+        </w:rPr>
+        <w:t>Search and Replace</w:t>
+      </w:r>
+      <w:r>
+        <w:rPr>
+          <w:rStyle w:val="StyleBodyCalibri"/>
+        </w:rPr>
+        <w:t xml:space="preserve">” </w:t>
+      </w:r>
+      <w:r>
+        <w:rPr>
+          <w:rStyle w:val="StyleBodyCalibri"/>
+        </w:rPr>
+        <w:t xml:space="preserve">using &lt;CTRL+H&gt; </w:t>
+      </w:r>
+      <w:r>
+        <w:rPr>
+          <w:rStyle w:val="StyleBodyCalibri"/>
+        </w:rPr>
+        <w:t xml:space="preserve">with the following data, then </w:t>
+      </w:r>
+      <w:proofErr w:type="gramStart"/>
+      <w:r>
+        <w:rPr>
+          <w:rStyle w:val="StyleBodyCalibri"/>
+        </w:rPr>
+        <w:t>Save</w:t>
+      </w:r>
+      <w:proofErr w:type="gramEnd"/>
+      <w:r>
+        <w:rPr>
+          <w:rStyle w:val="StyleBodyCalibri"/>
+        </w:rPr>
+        <w:t>.</w:t>
       </w:r>
     </w:p>
     <w:tbl>
@@ -3629,6 +3859,7 @@
               <w:rPr>
                 <w:rStyle w:val="StyleBodyCalibri"/>
               </w:rPr>
+              <w:lastRenderedPageBreak/>
               <w:t>From</w:t>
             </w:r>
           </w:p>
@@ -3667,7 +3898,6 @@
               <w:rPr>
                 <w:rStyle w:val="StyleBodyCalibri"/>
               </w:rPr>
-              <w:lastRenderedPageBreak/>
               <w:t>strat_kpi.strat_kpi_target.5040252.link</w:t>
             </w:r>
           </w:p>
@@ -3815,7 +4045,6 @@
     </w:p>
     <w:p>
       <w:pPr>
-        <w:pStyle w:val="ListParagraph"/>
         <w:numPr>
           <w:ilvl w:val="0"/>
           <w:numId w:val="11"/>
@@ -3828,16 +4057,8 @@
         <w:rPr>
           <w:rStyle w:val="StyleBodyCalibri"/>
         </w:rPr>
-        <w:t>Execute the “StratAlignment_v4Install_PostValidation.bat” script.</w:t>
-      </w:r>
-    </w:p>
-    <w:p>
-      <w:pPr>
-        <w:ind w:left="1440"/>
-        <w:rPr>
-          <w:rStyle w:val="StyleBodyCalibri"/>
-        </w:rPr>
-      </w:pPr>
+        <w:t>Navigate to C:\Temp\StratAlignment_v4</w:t>
+      </w:r>
     </w:p>
     <w:p>
       <w:pPr>
@@ -3853,7 +4074,302 @@
         <w:rPr>
           <w:rStyle w:val="StyleBodyCalibri"/>
         </w:rPr>
-        <w:t>If you are not using Strategic Maps, perform these additional steps:</w:t>
+        <w:t>Right-Click the file “StratAlignment_v4Install</w:t>
+      </w:r>
+      <w:r>
+        <w:rPr>
+          <w:rStyle w:val="StyleBodyCalibri"/>
+        </w:rPr>
+        <w:t>_PostValidation</w:t>
+      </w:r>
+      <w:r>
+        <w:rPr>
+          <w:rStyle w:val="StyleBodyCalibri"/>
+        </w:rPr>
+        <w:t>.bat” and select “Edit” from the Drop Down Menu</w:t>
+      </w:r>
+    </w:p>
+    <w:p>
+      <w:pPr>
+        <w:numPr>
+          <w:ilvl w:val="0"/>
+          <w:numId w:val="11"/>
+        </w:numPr>
+        <w:rPr>
+          <w:rStyle w:val="StyleBodyCalibri"/>
+        </w:rPr>
+      </w:pPr>
+      <w:r>
+        <w:rPr>
+          <w:rStyle w:val="StyleBodyCalibri"/>
+        </w:rPr>
+        <w:t>Locate the line where the XOG_HOME variable is set and replace the path to reflect your XOG installation path</w:t>
+      </w:r>
+    </w:p>
+    <w:p>
+      <w:pPr>
+        <w:numPr>
+          <w:ilvl w:val="0"/>
+          <w:numId w:val="11"/>
+        </w:numPr>
+        <w:rPr>
+          <w:rStyle w:val="StyleBodyCalibri"/>
+        </w:rPr>
+      </w:pPr>
+      <w:r>
+        <w:rPr>
+          <w:rStyle w:val="StyleBodyCalibri"/>
+        </w:rPr>
+        <w:t>Locate the line where the SERVERNAME variable is set and replace the value with your server name or IP address</w:t>
+      </w:r>
+    </w:p>
+    <w:p>
+      <w:pPr>
+        <w:numPr>
+          <w:ilvl w:val="0"/>
+          <w:numId w:val="11"/>
+        </w:numPr>
+        <w:rPr>
+          <w:rStyle w:val="StyleBodyCalibri"/>
+        </w:rPr>
+      </w:pPr>
+      <w:r>
+        <w:rPr>
+          <w:rStyle w:val="StyleBodyCalibri"/>
+        </w:rPr>
+        <w:t>Locate the line where the PORTNUMBER variable is set and replace it with the appropriate value (normally, it’s 80)</w:t>
+      </w:r>
+    </w:p>
+    <w:p>
+      <w:pPr>
+        <w:numPr>
+          <w:ilvl w:val="0"/>
+          <w:numId w:val="11"/>
+        </w:numPr>
+        <w:rPr>
+          <w:rStyle w:val="StyleBodyCalibri"/>
+        </w:rPr>
+      </w:pPr>
+      <w:r>
+        <w:rPr>
+          <w:rStyle w:val="StyleBodyCalibri"/>
+        </w:rPr>
+        <w:t>Locate the line where the USERNAME variable is set and replace it with the username you will use (default is the ‘</w:t>
+      </w:r>
+      <w:proofErr w:type="spellStart"/>
+      <w:r>
+        <w:rPr>
+          <w:rStyle w:val="StyleBodyCalibri"/>
+        </w:rPr>
+        <w:t>xog</w:t>
+      </w:r>
+      <w:proofErr w:type="spellEnd"/>
+      <w:r>
+        <w:rPr>
+          <w:rStyle w:val="StyleBodyCalibri"/>
+        </w:rPr>
+        <w:t>’ user)</w:t>
+      </w:r>
+    </w:p>
+    <w:p>
+      <w:pPr>
+        <w:numPr>
+          <w:ilvl w:val="0"/>
+          <w:numId w:val="11"/>
+        </w:numPr>
+        <w:rPr>
+          <w:rStyle w:val="StyleBodyCalibri"/>
+        </w:rPr>
+      </w:pPr>
+      <w:r>
+        <w:rPr>
+          <w:rStyle w:val="StyleBodyCalibri"/>
+        </w:rPr>
+        <w:t>Locate the line where the PASSWORD variable is set and replace it with the password for that user (default is ‘</w:t>
+      </w:r>
+      <w:proofErr w:type="spellStart"/>
+      <w:r>
+        <w:rPr>
+          <w:rStyle w:val="StyleBodyCalibri"/>
+        </w:rPr>
+        <w:t>gox</w:t>
+      </w:r>
+      <w:proofErr w:type="spellEnd"/>
+      <w:r>
+        <w:rPr>
+          <w:rStyle w:val="StyleBodyCalibri"/>
+        </w:rPr>
+        <w:t>’)</w:t>
+      </w:r>
+    </w:p>
+    <w:p>
+      <w:pPr>
+        <w:numPr>
+          <w:ilvl w:val="0"/>
+          <w:numId w:val="11"/>
+        </w:numPr>
+        <w:rPr>
+          <w:rStyle w:val="StyleBodyCalibri"/>
+        </w:rPr>
+      </w:pPr>
+      <w:r>
+        <w:rPr>
+          <w:rStyle w:val="StyleBodyCalibri"/>
+        </w:rPr>
+        <w:t>Save this file</w:t>
+      </w:r>
+    </w:p>
+    <w:p>
+      <w:pPr>
+        <w:numPr>
+          <w:ilvl w:val="0"/>
+          <w:numId w:val="11"/>
+        </w:numPr>
+        <w:rPr>
+          <w:rStyle w:val="StyleBodyCalibri"/>
+        </w:rPr>
+      </w:pPr>
+      <w:r>
+        <w:rPr>
+          <w:rStyle w:val="StyleBodyCalibri"/>
+        </w:rPr>
+        <w:t>If there are any additional instructions inside the file – please follow those instructions</w:t>
+      </w:r>
+    </w:p>
+    <w:p>
+      <w:pPr>
+        <w:numPr>
+          <w:ilvl w:val="0"/>
+          <w:numId w:val="11"/>
+        </w:numPr>
+        <w:rPr>
+          <w:rStyle w:val="StyleBodyCalibri"/>
+        </w:rPr>
+      </w:pPr>
+      <w:r>
+        <w:rPr>
+          <w:rStyle w:val="StyleBodyCalibri"/>
+        </w:rPr>
+        <w:t>Run the file by double-clicking it.</w:t>
+      </w:r>
+    </w:p>
+    <w:p>
+      <w:pPr>
+        <w:numPr>
+          <w:ilvl w:val="0"/>
+          <w:numId w:val="11"/>
+        </w:numPr>
+        <w:rPr>
+          <w:rStyle w:val="StyleBodyCalibri"/>
+        </w:rPr>
+      </w:pPr>
+      <w:r>
+        <w:rPr>
+          <w:rStyle w:val="StyleBodyCalibri"/>
+        </w:rPr>
+        <w:t>Navigate to C:\Temp\StratAlignment_v4\output</w:t>
+      </w:r>
+    </w:p>
+    <w:p>
+      <w:pPr>
+        <w:numPr>
+          <w:ilvl w:val="0"/>
+          <w:numId w:val="11"/>
+        </w:numPr>
+        <w:rPr>
+          <w:rStyle w:val="StyleBodyCalibri"/>
+        </w:rPr>
+      </w:pPr>
+      <w:r>
+        <w:rPr>
+          <w:rStyle w:val="StyleBodyCalibri"/>
+        </w:rPr>
+        <w:t xml:space="preserve">Check all the output files for errors. </w:t>
+      </w:r>
+    </w:p>
+    <w:p>
+      <w:pPr>
+        <w:numPr>
+          <w:ilvl w:val="0"/>
+          <w:numId w:val="11"/>
+        </w:numPr>
+        <w:rPr>
+          <w:rStyle w:val="StyleBodyCalibri"/>
+        </w:rPr>
+      </w:pPr>
+      <w:r>
+        <w:rPr>
+          <w:rStyle w:val="StyleBodyCalibri"/>
+        </w:rPr>
+        <w:t>You shouldn’t see any errors. If you do, try to verify the reason and correct it. It’s ok to run it again after you correct something. If you don’t find the problem, drop me a note and I’ll try to help you out.</w:t>
+      </w:r>
+    </w:p>
+    <w:p>
+      <w:pPr>
+        <w:numPr>
+          <w:ilvl w:val="0"/>
+          <w:numId w:val="11"/>
+        </w:numPr>
+        <w:rPr>
+          <w:rStyle w:val="StyleBodyCalibri"/>
+        </w:rPr>
+      </w:pPr>
+      <w:r>
+        <w:rPr>
+          <w:rStyle w:val="StyleBodyCalibri"/>
+        </w:rPr>
+        <w:t>If you find an empty file it may be because XOG Timed Out before writing the log file. Normally, the file will have been executed correctly after a while. You may run only that file again, just to be sure, or you can check CA PPM and see if the changes were correctly applied.</w:t>
+      </w:r>
+    </w:p>
+    <w:p>
+      <w:pPr>
+        <w:ind w:left="1440"/>
+        <w:rPr>
+          <w:rStyle w:val="StyleBodyCalibri"/>
+        </w:rPr>
+      </w:pPr>
+    </w:p>
+    <w:p>
+      <w:pPr>
+        <w:numPr>
+          <w:ilvl w:val="0"/>
+          <w:numId w:val="11"/>
+        </w:numPr>
+        <w:rPr>
+          <w:rStyle w:val="StyleBodyCalibri"/>
+        </w:rPr>
+      </w:pPr>
+      <w:r>
+        <w:rPr>
+          <w:rStyle w:val="StyleBodyCalibri"/>
+        </w:rPr>
+        <w:t xml:space="preserve">If you are not using </w:t>
+      </w:r>
+      <w:r>
+        <w:rPr>
+          <w:rStyle w:val="StyleBodyCalibri"/>
+        </w:rPr>
+        <w:t xml:space="preserve">the Hierarchical Views (Strategic Heat Map and Hierarchy </w:t>
+      </w:r>
+      <w:proofErr w:type="spellStart"/>
+      <w:r>
+        <w:rPr>
+          <w:rStyle w:val="StyleBodyCalibri"/>
+        </w:rPr>
+        <w:t>portlets</w:t>
+      </w:r>
+      <w:proofErr w:type="spellEnd"/>
+      <w:r>
+        <w:rPr>
+          <w:rStyle w:val="StyleBodyCalibri"/>
+        </w:rPr>
+        <w:t>)</w:t>
+      </w:r>
+      <w:r>
+        <w:rPr>
+          <w:rStyle w:val="StyleBodyCalibri"/>
+        </w:rPr>
+        <w:t>, perform these additional steps:</w:t>
       </w:r>
     </w:p>
     <w:p>
@@ -4050,7 +4566,7 @@
           </mc:Choice>
           <mc:Fallback>
             <w:pict>
-              <v:rect w14:anchorId="77A62D90" id="Rectangle 71" o:spid="_x0000_s1026" style="position:absolute;margin-left:444.9pt;margin-top:43.2pt;width:51.7pt;height:64.6pt;z-index:251838976;visibility:visible;mso-wrap-style:square;mso-width-percent:0;mso-height-percent:0;mso-wrap-distance-left:9pt;mso-wrap-distance-top:0;mso-wrap-distance-right:9pt;mso-wrap-distance-bottom:0;mso-position-horizontal:absolute;mso-position-horizontal-relative:text;mso-position-vertical:absolute;mso-position-vertical-relative:text;mso-width-percent:0;mso-height-percent:0;mso-width-relative:page;mso-height-relative:page;v-text-anchor:top" o:gfxdata="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" filled="f" strokecolor="#943634" strokeweight="3pt"/>
+              <v:rect w14:anchorId="58A48DBB" id="Rectangle 71" o:spid="_x0000_s1026" style="position:absolute;margin-left:444.9pt;margin-top:43.2pt;width:51.7pt;height:64.6pt;z-index:251838976;visibility:visible;mso-wrap-style:square;mso-width-percent:0;mso-height-percent:0;mso-wrap-distance-left:9pt;mso-wrap-distance-top:0;mso-wrap-distance-right:9pt;mso-wrap-distance-bottom:0;mso-position-horizontal:absolute;mso-position-horizontal-relative:text;mso-position-vertical:absolute;mso-position-vertical-relative:text;mso-width-percent:0;mso-height-percent:0;mso-width-relative:page;mso-height-relative:page;v-text-anchor:top" o:gfxdata="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" filled="f" strokecolor="#943634" strokeweight="3pt"/>
             </w:pict>
           </mc:Fallback>
         </mc:AlternateContent>
@@ -4138,6 +4654,7 @@
         <w:rPr>
           <w:rStyle w:val="StyleBodyCalibri"/>
         </w:rPr>
+        <w:lastRenderedPageBreak/>
         <w:t>Object Strategic Item, List View</w:t>
       </w:r>
     </w:p>
@@ -4230,11 +4747,11 @@
       <w:pPr>
         <w:pStyle w:val="Heading2"/>
       </w:pPr>
-      <w:bookmarkStart w:id="7" w:name="_Toc408959845"/>
+      <w:bookmarkStart w:id="6" w:name="_Toc408959845"/>
       <w:r>
         <w:t>Installing Demo Data</w:t>
       </w:r>
-      <w:bookmarkEnd w:id="7"/>
+      <w:bookmarkEnd w:id="6"/>
       <w:r>
         <w:t xml:space="preserve"> </w:t>
       </w:r>
@@ -4471,12 +4988,11 @@
       <w:pPr>
         <w:pStyle w:val="Heading2"/>
       </w:pPr>
-      <w:bookmarkStart w:id="8" w:name="_Toc408959846"/>
-      <w:r>
-        <w:lastRenderedPageBreak/>
+      <w:bookmarkStart w:id="7" w:name="_Toc408959846"/>
+      <w:r>
         <w:t>Demo Data Post-Installation</w:t>
       </w:r>
-      <w:bookmarkEnd w:id="8"/>
+      <w:bookmarkEnd w:id="7"/>
     </w:p>
     <w:p>
       <w:pPr>
@@ -4588,6 +5104,7 @@
           <w:noProof/>
           <w:lang w:val="pt-BR" w:eastAsia="pt-BR"/>
         </w:rPr>
+        <w:lastRenderedPageBreak/>
         <mc:AlternateContent>
           <mc:Choice Requires="wps">
             <w:drawing>
@@ -4656,7 +5173,7 @@
           </mc:Choice>
           <mc:Fallback>
             <w:pict>
-              <v:rect w14:anchorId="3BF597FC" id="Rectangle 71" o:spid="_x0000_s1026" style="position:absolute;margin-left:251.05pt;margin-top:69.7pt;width:77.55pt;height:48.05pt;z-index:251535872;visibility:visible;mso-wrap-style:square;mso-width-percent:0;mso-height-percent:0;mso-wrap-distance-left:9pt;mso-wrap-distance-top:0;mso-wrap-distance-right:9pt;mso-wrap-distance-bottom:0;mso-position-horizontal:absolute;mso-position-horizontal-relative:text;mso-position-vertical:absolute;mso-position-vertical-relative:text;mso-width-percent:0;mso-height-percent:0;mso-width-relative:page;mso-height-relative:page;v-text-anchor:top" o:gfxdata="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" filled="f" strokecolor="#943634" strokeweight="3pt"/>
+              <v:rect w14:anchorId="2ED5042E" id="Rectangle 71" o:spid="_x0000_s1026" style="position:absolute;margin-left:251.05pt;margin-top:69.7pt;width:77.55pt;height:48.05pt;z-index:251535872;visibility:visible;mso-wrap-style:square;mso-width-percent:0;mso-height-percent:0;mso-wrap-distance-left:9pt;mso-wrap-distance-top:0;mso-wrap-distance-right:9pt;mso-wrap-distance-bottom:0;mso-position-horizontal:absolute;mso-position-horizontal-relative:text;mso-position-vertical:absolute;mso-position-vertical-relative:text;mso-width-percent:0;mso-height-percent:0;mso-width-relative:page;mso-height-relative:page;v-text-anchor:top" o:gfxdata="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" filled="f" strokecolor="#943634" strokeweight="3pt"/>
             </w:pict>
           </mc:Fallback>
         </mc:AlternateContent>
@@ -4735,7 +5252,7 @@
           </mc:Choice>
           <mc:Fallback>
             <w:pict>
-              <v:rect w14:anchorId="6B2AF68B" id="Rectangle 71" o:spid="_x0000_s1026" style="position:absolute;margin-left:42.45pt;margin-top:116.75pt;width:33.25pt;height:17.6pt;z-index:251545088;visibility:visible;mso-wrap-style:square;mso-width-percent:0;mso-height-percent:0;mso-wrap-distance-left:9pt;mso-wrap-distance-top:0;mso-wrap-distance-right:9pt;mso-wrap-distance-bottom:0;mso-position-horizontal:absolute;mso-position-horizontal-relative:text;mso-position-vertical:absolute;mso-position-vertical-relative:text;mso-width-percent:0;mso-height-percent:0;mso-width-relative:page;mso-height-relative:page;v-text-anchor:top" o:gfxdata="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" filled="f" strokecolor="#943634" strokeweight="3pt"/>
+              <v:rect w14:anchorId="605EC493" id="Rectangle 71" o:spid="_x0000_s1026" style="position:absolute;margin-left:42.45pt;margin-top:116.75pt;width:33.25pt;height:17.6pt;z-index:251545088;visibility:visible;mso-wrap-style:square;mso-width-percent:0;mso-height-percent:0;mso-wrap-distance-left:9pt;mso-wrap-distance-top:0;mso-wrap-distance-right:9pt;mso-wrap-distance-bottom:0;mso-position-horizontal:absolute;mso-position-horizontal-relative:text;mso-position-vertical:absolute;mso-position-vertical-relative:text;mso-width-percent:0;mso-height-percent:0;mso-width-relative:page;mso-height-relative:page;v-text-anchor:top" o:gfxdata="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" filled="f" strokecolor="#943634" strokeweight="3pt"/>
             </w:pict>
           </mc:Fallback>
         </mc:AlternateContent>
@@ -4814,7 +5331,7 @@
           </mc:Choice>
           <mc:Fallback>
             <w:pict>
-              <v:rect w14:anchorId="166A95DB" id="Rectangle 71" o:spid="_x0000_s1026" style="position:absolute;margin-left:40.8pt;margin-top:68.95pt;width:154.5pt;height:48.05pt;z-index:251512320;visibility:visible;mso-wrap-style:square;mso-width-percent:0;mso-height-percent:0;mso-wrap-distance-left:9pt;mso-wrap-distance-top:0;mso-wrap-distance-right:9pt;mso-wrap-distance-bottom:0;mso-position-horizontal:absolute;mso-position-horizontal-relative:text;mso-position-vertical:absolute;mso-position-vertical-relative:text;mso-width-percent:0;mso-height-percent:0;mso-width-relative:page;mso-height-relative:page;v-text-anchor:top" o:gfxdata="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" filled="f" strokecolor="#943634" strokeweight="3pt"/>
+              <v:rect w14:anchorId="2306A08D" id="Rectangle 71" o:spid="_x0000_s1026" style="position:absolute;margin-left:40.8pt;margin-top:68.95pt;width:154.5pt;height:48.05pt;z-index:251512320;visibility:visible;mso-wrap-style:square;mso-width-percent:0;mso-height-percent:0;mso-wrap-distance-left:9pt;mso-wrap-distance-top:0;mso-wrap-distance-right:9pt;mso-wrap-distance-bottom:0;mso-position-horizontal:absolute;mso-position-horizontal-relative:text;mso-position-vertical:absolute;mso-position-vertical-relative:text;mso-width-percent:0;mso-height-percent:0;mso-width-relative:page;mso-height-relative:page;v-text-anchor:top" o:gfxdata="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" filled="f" strokecolor="#943634" strokeweight="3pt"/>
             </w:pict>
           </mc:Fallback>
         </mc:AlternateContent>
@@ -4842,6 +5359,12 @@
           <w:noProof/>
         </w:rPr>
         <w:t>Change the Cycle action to “Start” and Save.</w:t>
+      </w:r>
+      <w:r>
+        <w:rPr>
+          <w:noProof/>
+        </w:rPr>
+        <w:t xml:space="preserve"> </w:t>
       </w:r>
       <w:r>
         <w:rPr>
@@ -5015,7 +5538,7 @@
           </mc:Choice>
           <mc:Fallback>
             <w:pict>
-              <v:rect w14:anchorId="5825F9DC" id="Rectangle 61" o:spid="_x0000_s1026" style="position:absolute;margin-left:427.4pt;margin-top:127.35pt;width:36pt;height:41.55pt;z-index:251485696;visibility:visible;mso-wrap-style:square;mso-width-percent:0;mso-height-percent:0;mso-wrap-distance-left:9pt;mso-wrap-distance-top:0;mso-wrap-distance-right:9pt;mso-wrap-distance-bottom:0;mso-position-horizontal:absolute;mso-position-horizontal-relative:text;mso-position-vertical:absolute;mso-position-vertical-relative:text;mso-width-percent:0;mso-height-percent:0;mso-width-relative:page;mso-height-relative:page;v-text-anchor:top" o:gfxdata="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" filled="f" strokecolor="#943634" strokeweight="3pt"/>
+              <v:rect w14:anchorId="3AA5A0EF" id="Rectangle 61" o:spid="_x0000_s1026" style="position:absolute;margin-left:427.4pt;margin-top:127.35pt;width:36pt;height:41.55pt;z-index:251485696;visibility:visible;mso-wrap-style:square;mso-width-percent:0;mso-height-percent:0;mso-wrap-distance-left:9pt;mso-wrap-distance-top:0;mso-wrap-distance-right:9pt;mso-wrap-distance-bottom:0;mso-position-horizontal:absolute;mso-position-horizontal-relative:text;mso-position-vertical:absolute;mso-position-vertical-relative:text;mso-width-percent:0;mso-height-percent:0;mso-width-relative:page;mso-height-relative:page;v-text-anchor:top" o:gfxdata="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" filled="f" strokecolor="#943634" strokeweight="3pt"/>
             </w:pict>
           </mc:Fallback>
         </mc:AlternateContent>
@@ -5103,6 +5626,12 @@
         </w:rPr>
         <w:t>.</w:t>
       </w:r>
+      <w:r>
+        <w:rPr>
+          <w:rFonts w:asciiTheme="minorHAnsi" w:hAnsiTheme="minorHAnsi"/>
+        </w:rPr>
+        <w:t xml:space="preserve"> If you need to restart the processes, you can just select the corresponding cycles on the List View and use the new Action “Manually Start Process” from the Actions Menu.</w:t>
+      </w:r>
     </w:p>
     <w:p>
       <w:pPr>
@@ -5121,7 +5650,86 @@
         <mc:AlternateContent>
           <mc:Choice Requires="wps">
             <w:drawing>
-              <wp:anchor distT="0" distB="0" distL="114300" distR="114300" simplePos="0" relativeHeight="251637248" behindDoc="0" locked="0" layoutInCell="1" allowOverlap="1" wp14:anchorId="79537EBF" wp14:editId="13326C7C">
+              <wp:anchor distT="0" distB="0" distL="114300" distR="114300" simplePos="0" relativeHeight="251659776" behindDoc="0" locked="0" layoutInCell="1" allowOverlap="1" wp14:anchorId="40EAFB89" wp14:editId="11C07E2E">
+                <wp:simplePos x="0" y="0"/>
+                <wp:positionH relativeFrom="column">
+                  <wp:posOffset>6712585</wp:posOffset>
+                </wp:positionH>
+                <wp:positionV relativeFrom="paragraph">
+                  <wp:posOffset>353060</wp:posOffset>
+                </wp:positionV>
+                <wp:extent cx="422031" cy="223373"/>
+                <wp:effectExtent l="19050" t="19050" r="16510" b="24765"/>
+                <wp:wrapNone/>
+                <wp:docPr id="2" name="Rectangle 71"/>
+                <wp:cNvGraphicFramePr>
+                  <a:graphicFrameLocks xmlns:a="http://schemas.openxmlformats.org/drawingml/2006/main"/>
+                </wp:cNvGraphicFramePr>
+                <a:graphic xmlns:a="http://schemas.openxmlformats.org/drawingml/2006/main">
+                  <a:graphicData uri="http://schemas.microsoft.com/office/word/2010/wordprocessingShape">
+                    <wps:wsp>
+                      <wps:cNvSpPr>
+                        <a:spLocks noChangeArrowheads="1"/>
+                      </wps:cNvSpPr>
+                      <wps:spPr bwMode="auto">
+                        <a:xfrm>
+                          <a:off x="0" y="0"/>
+                          <a:ext cx="422031" cy="223373"/>
+                        </a:xfrm>
+                        <a:prstGeom prst="rect">
+                          <a:avLst/>
+                        </a:prstGeom>
+                        <a:noFill/>
+                        <a:ln w="38100">
+                          <a:solidFill>
+                            <a:srgbClr val="943634"/>
+                          </a:solidFill>
+                          <a:miter lim="800000"/>
+                          <a:headEnd/>
+                          <a:tailEnd/>
+                        </a:ln>
+                        <a:extLst>
+                          <a:ext uri="{909E8E84-426E-40DD-AFC4-6F175D3DCCD1}">
+                            <a14:hiddenFill xmlns:a14="http://schemas.microsoft.com/office/drawing/2010/main">
+                              <a:solidFill>
+                                <a:srgbClr val="FFFFFF"/>
+                              </a:solidFill>
+                            </a14:hiddenFill>
+                          </a:ext>
+                        </a:extLst>
+                      </wps:spPr>
+                      <wps:bodyPr rot="0" vert="horz" wrap="square" lIns="91440" tIns="45720" rIns="91440" bIns="45720" anchor="t" anchorCtr="0" upright="1">
+                        <a:noAutofit/>
+                      </wps:bodyPr>
+                    </wps:wsp>
+                  </a:graphicData>
+                </a:graphic>
+                <wp14:sizeRelH relativeFrom="page">
+                  <wp14:pctWidth>0</wp14:pctWidth>
+                </wp14:sizeRelH>
+                <wp14:sizeRelV relativeFrom="page">
+                  <wp14:pctHeight>0</wp14:pctHeight>
+                </wp14:sizeRelV>
+              </wp:anchor>
+            </w:drawing>
+          </mc:Choice>
+          <mc:Fallback>
+            <w:pict>
+              <v:rect w14:anchorId="2D588CA9" id="Rectangle 71" o:spid="_x0000_s1026" style="position:absolute;margin-left:528.55pt;margin-top:27.8pt;width:33.25pt;height:17.6pt;z-index:251659776;visibility:visible;mso-wrap-style:square;mso-width-percent:0;mso-height-percent:0;mso-wrap-distance-left:9pt;mso-wrap-distance-top:0;mso-wrap-distance-right:9pt;mso-wrap-distance-bottom:0;mso-position-horizontal:absolute;mso-position-horizontal-relative:text;mso-position-vertical:absolute;mso-position-vertical-relative:text;mso-width-percent:0;mso-height-percent:0;mso-width-relative:page;mso-height-relative:page;v-text-anchor:top" o:gfxdata="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" filled="f" strokecolor="#943634" strokeweight="3pt"/>
+            </w:pict>
+          </mc:Fallback>
+        </mc:AlternateContent>
+      </w:r>
+      <w:r>
+        <w:rPr>
+          <w:rFonts w:asciiTheme="minorHAnsi" w:hAnsiTheme="minorHAnsi"/>
+          <w:noProof/>
+          <w:lang w:val="pt-BR" w:eastAsia="pt-BR"/>
+        </w:rPr>
+        <mc:AlternateContent>
+          <mc:Choice Requires="wps">
+            <w:drawing>
+              <wp:anchor distT="0" distB="0" distL="114300" distR="114300" simplePos="0" relativeHeight="251655680" behindDoc="0" locked="0" layoutInCell="1" allowOverlap="1" wp14:anchorId="1C116671" wp14:editId="6293CD39">
                 <wp:simplePos x="0" y="0"/>
                 <wp:positionH relativeFrom="column">
                   <wp:posOffset>480060</wp:posOffset>
@@ -5186,7 +5794,7 @@
           </mc:Choice>
           <mc:Fallback>
             <w:pict>
-              <v:rect w14:anchorId="718CF35C" id="Rectangle 71" o:spid="_x0000_s1026" style="position:absolute;margin-left:37.8pt;margin-top:51.35pt;width:154.5pt;height:48.05pt;z-index:251637248;visibility:visible;mso-wrap-style:square;mso-width-percent:0;mso-height-percent:0;mso-wrap-distance-left:9pt;mso-wrap-distance-top:0;mso-wrap-distance-right:9pt;mso-wrap-distance-bottom:0;mso-position-horizontal:absolute;mso-position-horizontal-relative:text;mso-position-vertical:absolute;mso-position-vertical-relative:text;mso-width-percent:0;mso-height-percent:0;mso-width-relative:page;mso-height-relative:page;v-text-anchor:top" o:gfxdata="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" filled="f" strokecolor="#943634" strokeweight="3pt"/>
+              <v:rect w14:anchorId="420FCF0C" id="Rectangle 71" o:spid="_x0000_s1026" style="position:absolute;margin-left:37.8pt;margin-top:51.35pt;width:154.5pt;height:48.05pt;z-index:251655680;visibility:visible;mso-wrap-style:square;mso-width-percent:0;mso-height-percent:0;mso-wrap-distance-left:9pt;mso-wrap-distance-top:0;mso-wrap-distance-right:9pt;mso-wrap-distance-bottom:0;mso-position-horizontal:absolute;mso-position-horizontal-relative:text;mso-position-vertical:absolute;mso-position-vertical-relative:text;mso-width-percent:0;mso-height-percent:0;mso-width-relative:page;mso-height-relative:page;v-text-anchor:top" o:gfxdata="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" filled="f" strokecolor="#943634" strokeweight="3pt"/>
             </w:pict>
           </mc:Fallback>
         </mc:AlternateContent>
@@ -5200,7 +5808,7 @@
         <mc:AlternateContent>
           <mc:Choice Requires="wps">
             <w:drawing>
-              <wp:anchor distT="0" distB="0" distL="114300" distR="114300" simplePos="0" relativeHeight="251729408" behindDoc="0" locked="0" layoutInCell="1" allowOverlap="1" wp14:anchorId="14A4A86F" wp14:editId="0BDE7601">
+              <wp:anchor distT="0" distB="0" distL="114300" distR="114300" simplePos="0" relativeHeight="251656704" behindDoc="0" locked="0" layoutInCell="1" allowOverlap="1" wp14:anchorId="5B34EB2F" wp14:editId="182F3DFF">
                 <wp:simplePos x="0" y="0"/>
                 <wp:positionH relativeFrom="column">
                   <wp:posOffset>3150235</wp:posOffset>
@@ -5265,7 +5873,7 @@
           </mc:Choice>
           <mc:Fallback>
             <w:pict>
-              <v:rect w14:anchorId="02C8CF03" id="Rectangle 71" o:spid="_x0000_s1026" style="position:absolute;margin-left:248.05pt;margin-top:51.85pt;width:77.5pt;height:48.05pt;z-index:251729408;visibility:visible;mso-wrap-style:square;mso-width-percent:0;mso-height-percent:0;mso-wrap-distance-left:9pt;mso-wrap-distance-top:0;mso-wrap-distance-right:9pt;mso-wrap-distance-bottom:0;mso-position-horizontal:absolute;mso-position-horizontal-relative:text;mso-position-vertical:absolute;mso-position-vertical-relative:text;mso-width-percent:0;mso-height-percent:0;mso-width-relative:page;mso-height-relative:page;v-text-anchor:top" o:gfxdata="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" filled="f" strokecolor="#943634" strokeweight="3pt"/>
+              <v:rect w14:anchorId="6E0A379E" id="Rectangle 71" o:spid="_x0000_s1026" style="position:absolute;margin-left:248.05pt;margin-top:51.85pt;width:77.5pt;height:48.05pt;z-index:251656704;visibility:visible;mso-wrap-style:square;mso-width-percent:0;mso-height-percent:0;mso-wrap-distance-left:9pt;mso-wrap-distance-top:0;mso-wrap-distance-right:9pt;mso-wrap-distance-bottom:0;mso-position-horizontal:absolute;mso-position-horizontal-relative:text;mso-position-vertical:absolute;mso-position-vertical-relative:text;mso-width-percent:0;mso-height-percent:0;mso-width-relative:page;mso-height-relative:page;v-text-anchor:top" o:gfxdata="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" filled="f" strokecolor="#943634" strokeweight="3pt"/>
             </w:pict>
           </mc:Fallback>
         </mc:AlternateContent>
@@ -5279,7 +5887,7 @@
         <mc:AlternateContent>
           <mc:Choice Requires="wps">
             <w:drawing>
-              <wp:anchor distT="0" distB="0" distL="114300" distR="114300" simplePos="0" relativeHeight="251821568" behindDoc="0" locked="0" layoutInCell="1" allowOverlap="1" wp14:anchorId="02AF6C19" wp14:editId="1ED2B634">
+              <wp:anchor distT="0" distB="0" distL="114300" distR="114300" simplePos="0" relativeHeight="251657728" behindDoc="0" locked="0" layoutInCell="1" allowOverlap="1" wp14:anchorId="327DE6E7" wp14:editId="230FE7CA">
                 <wp:simplePos x="0" y="0"/>
                 <wp:positionH relativeFrom="column">
                   <wp:posOffset>501601</wp:posOffset>
@@ -5344,7 +5952,7 @@
           </mc:Choice>
           <mc:Fallback>
             <w:pict>
-              <v:rect w14:anchorId="15191895" id="Rectangle 71" o:spid="_x0000_s1026" style="position:absolute;margin-left:39.5pt;margin-top:99pt;width:33.25pt;height:17.6pt;z-index:251821568;visibility:visible;mso-wrap-style:square;mso-width-percent:0;mso-height-percent:0;mso-wrap-distance-left:9pt;mso-wrap-distance-top:0;mso-wrap-distance-right:9pt;mso-wrap-distance-bottom:0;mso-position-horizontal:absolute;mso-position-horizontal-relative:text;mso-position-vertical:absolute;mso-position-vertical-relative:text;mso-width-percent:0;mso-height-percent:0;mso-width-relative:page;mso-height-relative:page;v-text-anchor:top" o:gfxdata="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" filled="f" strokecolor="#943634" strokeweight="3pt"/>
+              <v:rect w14:anchorId="3C39844A" id="Rectangle 71" o:spid="_x0000_s1026" style="position:absolute;margin-left:39.5pt;margin-top:99pt;width:33.25pt;height:17.6pt;z-index:251657728;visibility:visible;mso-wrap-style:square;mso-width-percent:0;mso-height-percent:0;mso-wrap-distance-left:9pt;mso-wrap-distance-top:0;mso-wrap-distance-right:9pt;mso-wrap-distance-bottom:0;mso-position-horizontal:absolute;mso-position-horizontal-relative:text;mso-position-vertical:absolute;mso-position-vertical-relative:text;mso-width-percent:0;mso-height-percent:0;mso-width-relative:page;mso-height-relative:page;v-text-anchor:top" o:gfxdata="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" filled="f" strokecolor="#943634" strokeweight="3pt"/>
             </w:pict>
           </mc:Fallback>
         </mc:AlternateContent>
@@ -5397,6 +6005,8 @@
           <w:rFonts w:asciiTheme="minorHAnsi" w:hAnsiTheme="minorHAnsi"/>
         </w:rPr>
       </w:pPr>
+      <w:bookmarkStart w:id="8" w:name="_GoBack"/>
+      <w:bookmarkEnd w:id="8"/>
     </w:p>
     <w:p>
       <w:pPr>
@@ -5513,7 +6123,7 @@
           </mc:Choice>
           <mc:Fallback>
             <w:pict>
-              <v:rect w14:anchorId="654BF18D" id="Rectangle 73" o:spid="_x0000_s1026" style="position:absolute;margin-left:454.1pt;margin-top:130.3pt;width:47.1pt;height:39.2pt;z-index:251525632;visibility:visible;mso-wrap-style:square;mso-width-percent:0;mso-height-percent:0;mso-wrap-distance-left:9pt;mso-wrap-distance-top:0;mso-wrap-distance-right:9pt;mso-wrap-distance-bottom:0;mso-position-horizontal:absolute;mso-position-horizontal-relative:text;mso-position-vertical:absolute;mso-position-vertical-relative:text;mso-width-percent:0;mso-height-percent:0;mso-width-relative:page;mso-height-relative:page;v-text-anchor:top" o:gfxdata="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" filled="f" strokecolor="#943634" strokeweight="3pt"/>
+              <v:rect w14:anchorId="418EB94B" id="Rectangle 73" o:spid="_x0000_s1026" style="position:absolute;margin-left:454.1pt;margin-top:130.3pt;width:47.1pt;height:39.2pt;z-index:251525632;visibility:visible;mso-wrap-style:square;mso-width-percent:0;mso-height-percent:0;mso-wrap-distance-left:9pt;mso-wrap-distance-top:0;mso-wrap-distance-right:9pt;mso-wrap-distance-bottom:0;mso-position-horizontal:absolute;mso-position-horizontal-relative:text;mso-position-vertical:absolute;mso-position-vertical-relative:text;mso-width-percent:0;mso-height-percent:0;mso-width-relative:page;mso-height-relative:page;v-text-anchor:top" o:gfxdata="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" filled="f" strokecolor="#943634" strokeweight="3pt"/>
             </w:pict>
           </mc:Fallback>
         </mc:AlternateContent>
@@ -10321,7 +10931,7 @@
         <w:rStyle w:val="PageNumber"/>
         <w:noProof/>
       </w:rPr>
-      <w:t>5</w:t>
+      <w:t>11</w:t>
     </w:r>
     <w:r>
       <w:rPr>
@@ -13728,7 +14338,7 @@
 </file>
 
 <file path=customXml/itemProps1.xml><?xml version="1.0" encoding="utf-8"?>
-<ds:datastoreItem xmlns:ds="http://schemas.openxmlformats.org/officeDocument/2006/customXml" ds:itemID="{14357849-7FA7-47DB-8E64-D3B4EAD21A64}">
+<ds:datastoreItem xmlns:ds="http://schemas.openxmlformats.org/officeDocument/2006/customXml" ds:itemID="{6F37756A-E0DB-4307-8CE0-B10957C40023}">
   <ds:schemaRefs>
     <ds:schemaRef ds:uri="http://schemas.openxmlformats.org/officeDocument/2006/bibliography"/>
   </ds:schemaRefs>

</xml_diff>

<commit_message>
Adjustments for 4.1 on r14.2
</commit_message>
<xml_diff>
--- a/Documentation/CA PPM v14 - Strategic_Alignment_v4-Installation.docx
+++ b/Documentation/CA PPM v14 - Strategic_Alignment_v4-Installation.docx
@@ -176,7 +176,27 @@
         <w:rPr>
           <w:rFonts w:asciiTheme="minorHAnsi" w:hAnsiTheme="minorHAnsi"/>
         </w:rPr>
+        <w:t xml:space="preserve">v13.3 </w:t>
+      </w:r>
+      <w:r>
+        <w:rPr>
+          <w:rFonts w:asciiTheme="minorHAnsi" w:hAnsiTheme="minorHAnsi"/>
+        </w:rPr>
+        <w:br/>
+        <w:t xml:space="preserve">CA Clarity PPM </w:t>
+      </w:r>
+      <w:r>
+        <w:rPr>
+          <w:rFonts w:asciiTheme="minorHAnsi" w:hAnsiTheme="minorHAnsi"/>
+        </w:rPr>
         <w:t>v14.1</w:t>
+      </w:r>
+      <w:r>
+        <w:rPr>
+          <w:rFonts w:asciiTheme="minorHAnsi" w:hAnsiTheme="minorHAnsi"/>
+        </w:rPr>
+        <w:br/>
+        <w:t>CA PPM v14.2</w:t>
       </w:r>
     </w:p>
     <w:p>
@@ -222,6 +242,12 @@
           <w:rFonts w:asciiTheme="minorHAnsi" w:hAnsiTheme="minorHAnsi"/>
         </w:rPr>
         <w:t>4</w:t>
+      </w:r>
+      <w:r>
+        <w:rPr>
+          <w:rFonts w:asciiTheme="minorHAnsi" w:hAnsiTheme="minorHAnsi"/>
+        </w:rPr>
+        <w:t>.1</w:t>
       </w:r>
       <w:r>
         <w:rPr>
@@ -366,6 +392,7 @@
           <w:noProof/>
           <w:sz w:val="22"/>
           <w:szCs w:val="22"/>
+          <w:lang w:val="pt-BR" w:eastAsia="pt-BR"/>
         </w:rPr>
       </w:pPr>
       <w:r>
@@ -386,7 +413,7 @@
         </w:rPr>
         <w:fldChar w:fldCharType="separate"/>
       </w:r>
-      <w:hyperlink w:anchor="_Toc408959841" w:history="1">
+      <w:hyperlink w:anchor="_Toc415489062" w:history="1">
         <w:r>
           <w:rPr>
             <w:rStyle w:val="Hyperlink"/>
@@ -403,6 +430,7 @@
             <w:noProof/>
             <w:sz w:val="22"/>
             <w:szCs w:val="22"/>
+            <w:lang w:val="pt-BR" w:eastAsia="pt-BR"/>
           </w:rPr>
           <w:tab/>
         </w:r>
@@ -432,7 +460,7 @@
             <w:noProof/>
             <w:webHidden/>
           </w:rPr>
-          <w:instrText xml:space="preserve"> PAGEREF _Toc408959841 \h </w:instrText>
+          <w:instrText xml:space="preserve"> PAGEREF _Toc415489062 \h </w:instrText>
         </w:r>
         <w:r>
           <w:rPr>
@@ -476,9 +504,10 @@
           <w:noProof/>
           <w:sz w:val="22"/>
           <w:szCs w:val="22"/>
-        </w:rPr>
-      </w:pPr>
-      <w:hyperlink w:anchor="_Toc408959842" w:history="1">
+          <w:lang w:val="pt-BR" w:eastAsia="pt-BR"/>
+        </w:rPr>
+      </w:pPr>
+      <w:hyperlink w:anchor="_Toc415489063" w:history="1">
         <w:r>
           <w:rPr>
             <w:rStyle w:val="Hyperlink"/>
@@ -493,6 +522,7 @@
             <w:noProof/>
             <w:sz w:val="22"/>
             <w:szCs w:val="22"/>
+            <w:lang w:val="pt-BR" w:eastAsia="pt-BR"/>
           </w:rPr>
           <w:tab/>
         </w:r>
@@ -522,7 +552,7 @@
             <w:noProof/>
             <w:webHidden/>
           </w:rPr>
-          <w:instrText xml:space="preserve"> PAGEREF _Toc408959842 \h </w:instrText>
+          <w:instrText xml:space="preserve"> PAGEREF _Toc415489063 \h </w:instrText>
         </w:r>
         <w:r>
           <w:rPr>
@@ -566,9 +596,10 @@
           <w:noProof/>
           <w:sz w:val="22"/>
           <w:szCs w:val="22"/>
-        </w:rPr>
-      </w:pPr>
-      <w:hyperlink w:anchor="_Toc408959843" w:history="1">
+          <w:lang w:val="pt-BR" w:eastAsia="pt-BR"/>
+        </w:rPr>
+      </w:pPr>
+      <w:hyperlink w:anchor="_Toc415489064" w:history="1">
         <w:r>
           <w:rPr>
             <w:rStyle w:val="Hyperlink"/>
@@ -583,6 +614,7 @@
             <w:noProof/>
             <w:sz w:val="22"/>
             <w:szCs w:val="22"/>
+            <w:lang w:val="pt-BR" w:eastAsia="pt-BR"/>
           </w:rPr>
           <w:tab/>
         </w:r>
@@ -612,7 +644,7 @@
             <w:noProof/>
             <w:webHidden/>
           </w:rPr>
-          <w:instrText xml:space="preserve"> PAGEREF _Toc408959843 \h </w:instrText>
+          <w:instrText xml:space="preserve"> PAGEREF _Toc415489064 \h </w:instrText>
         </w:r>
         <w:r>
           <w:rPr>
@@ -656,9 +688,10 @@
           <w:noProof/>
           <w:sz w:val="22"/>
           <w:szCs w:val="22"/>
-        </w:rPr>
-      </w:pPr>
-      <w:hyperlink w:anchor="_Toc408959844" w:history="1">
+          <w:lang w:val="pt-BR" w:eastAsia="pt-BR"/>
+        </w:rPr>
+      </w:pPr>
+      <w:hyperlink w:anchor="_Toc415489065" w:history="1">
         <w:r>
           <w:rPr>
             <w:rStyle w:val="Hyperlink"/>
@@ -673,6 +706,7 @@
             <w:noProof/>
             <w:sz w:val="22"/>
             <w:szCs w:val="22"/>
+            <w:lang w:val="pt-BR" w:eastAsia="pt-BR"/>
           </w:rPr>
           <w:tab/>
         </w:r>
@@ -702,7 +736,7 @@
             <w:noProof/>
             <w:webHidden/>
           </w:rPr>
-          <w:instrText xml:space="preserve"> PAGEREF _Toc408959844 \h </w:instrText>
+          <w:instrText xml:space="preserve"> PAGEREF _Toc415489065 \h </w:instrText>
         </w:r>
         <w:r>
           <w:rPr>
@@ -722,7 +756,7 @@
             <w:noProof/>
             <w:webHidden/>
           </w:rPr>
-          <w:t>4</w:t>
+          <w:t>5</w:t>
         </w:r>
         <w:r>
           <w:rPr>
@@ -746,9 +780,10 @@
           <w:noProof/>
           <w:sz w:val="22"/>
           <w:szCs w:val="22"/>
-        </w:rPr>
-      </w:pPr>
-      <w:hyperlink w:anchor="_Toc408959845" w:history="1">
+          <w:lang w:val="pt-BR" w:eastAsia="pt-BR"/>
+        </w:rPr>
+      </w:pPr>
+      <w:hyperlink w:anchor="_Toc415489066" w:history="1">
         <w:r>
           <w:rPr>
             <w:rStyle w:val="Hyperlink"/>
@@ -763,6 +798,7 @@
             <w:noProof/>
             <w:sz w:val="22"/>
             <w:szCs w:val="22"/>
+            <w:lang w:val="pt-BR" w:eastAsia="pt-BR"/>
           </w:rPr>
           <w:tab/>
         </w:r>
@@ -792,7 +828,7 @@
             <w:noProof/>
             <w:webHidden/>
           </w:rPr>
-          <w:instrText xml:space="preserve"> PAGEREF _Toc408959845 \h </w:instrText>
+          <w:instrText xml:space="preserve"> PAGEREF _Toc415489066 \h </w:instrText>
         </w:r>
         <w:r>
           <w:rPr>
@@ -812,7 +848,7 @@
             <w:noProof/>
             <w:webHidden/>
           </w:rPr>
-          <w:t>5</w:t>
+          <w:t>7</w:t>
         </w:r>
         <w:r>
           <w:rPr>
@@ -836,9 +872,10 @@
           <w:noProof/>
           <w:sz w:val="22"/>
           <w:szCs w:val="22"/>
-        </w:rPr>
-      </w:pPr>
-      <w:hyperlink w:anchor="_Toc408959846" w:history="1">
+          <w:lang w:val="pt-BR" w:eastAsia="pt-BR"/>
+        </w:rPr>
+      </w:pPr>
+      <w:hyperlink w:anchor="_Toc415489067" w:history="1">
         <w:r>
           <w:rPr>
             <w:rStyle w:val="Hyperlink"/>
@@ -853,6 +890,7 @@
             <w:noProof/>
             <w:sz w:val="22"/>
             <w:szCs w:val="22"/>
+            <w:lang w:val="pt-BR" w:eastAsia="pt-BR"/>
           </w:rPr>
           <w:tab/>
         </w:r>
@@ -882,7 +920,7 @@
             <w:noProof/>
             <w:webHidden/>
           </w:rPr>
-          <w:instrText xml:space="preserve"> PAGEREF _Toc408959846 \h </w:instrText>
+          <w:instrText xml:space="preserve"> PAGEREF _Toc415489067 \h </w:instrText>
         </w:r>
         <w:r>
           <w:rPr>
@@ -902,7 +940,7 @@
             <w:noProof/>
             <w:webHidden/>
           </w:rPr>
-          <w:t>6</w:t>
+          <w:t>7</w:t>
         </w:r>
         <w:r>
           <w:rPr>
@@ -928,9 +966,10 @@
           <w:noProof/>
           <w:sz w:val="22"/>
           <w:szCs w:val="22"/>
-        </w:rPr>
-      </w:pPr>
-      <w:hyperlink w:anchor="_Toc408959847" w:history="1">
+          <w:lang w:val="pt-BR" w:eastAsia="pt-BR"/>
+        </w:rPr>
+      </w:pPr>
+      <w:hyperlink w:anchor="_Toc415489068" w:history="1">
         <w:r>
           <w:rPr>
             <w:rStyle w:val="Hyperlink"/>
@@ -947,6 +986,103 @@
             <w:noProof/>
             <w:sz w:val="22"/>
             <w:szCs w:val="22"/>
+            <w:lang w:val="pt-BR" w:eastAsia="pt-BR"/>
+          </w:rPr>
+          <w:tab/>
+        </w:r>
+        <w:r>
+          <w:rPr>
+            <w:rStyle w:val="Hyperlink"/>
+            <w:noProof/>
+          </w:rPr>
+          <w:t>Known Issues</w:t>
+        </w:r>
+        <w:r>
+          <w:rPr>
+            <w:noProof/>
+            <w:webHidden/>
+          </w:rPr>
+          <w:tab/>
+        </w:r>
+        <w:r>
+          <w:rPr>
+            <w:noProof/>
+            <w:webHidden/>
+          </w:rPr>
+          <w:fldChar w:fldCharType="begin"/>
+        </w:r>
+        <w:r>
+          <w:rPr>
+            <w:noProof/>
+            <w:webHidden/>
+          </w:rPr>
+          <w:instrText xml:space="preserve"> PAGEREF _Toc415489068 \h </w:instrText>
+        </w:r>
+        <w:r>
+          <w:rPr>
+            <w:noProof/>
+            <w:webHidden/>
+          </w:rPr>
+        </w:r>
+        <w:r>
+          <w:rPr>
+            <w:noProof/>
+            <w:webHidden/>
+          </w:rPr>
+          <w:fldChar w:fldCharType="separate"/>
+        </w:r>
+        <w:r>
+          <w:rPr>
+            <w:noProof/>
+            <w:webHidden/>
+          </w:rPr>
+          <w:t>11</w:t>
+        </w:r>
+        <w:r>
+          <w:rPr>
+            <w:noProof/>
+            <w:webHidden/>
+          </w:rPr>
+          <w:fldChar w:fldCharType="end"/>
+        </w:r>
+      </w:hyperlink>
+    </w:p>
+    <w:p>
+      <w:pPr>
+        <w:pStyle w:val="TOC1"/>
+        <w:tabs>
+          <w:tab w:val="left" w:pos="400"/>
+          <w:tab w:val="right" w:leader="dot" w:pos="13526"/>
+        </w:tabs>
+        <w:rPr>
+          <w:rFonts w:asciiTheme="minorHAnsi" w:eastAsiaTheme="minorEastAsia" w:hAnsiTheme="minorHAnsi" w:cstheme="minorBidi"/>
+          <w:b w:val="0"/>
+          <w:bCs w:val="0"/>
+          <w:caps w:val="0"/>
+          <w:noProof/>
+          <w:sz w:val="22"/>
+          <w:szCs w:val="22"/>
+          <w:lang w:val="pt-BR" w:eastAsia="pt-BR"/>
+        </w:rPr>
+      </w:pPr>
+      <w:hyperlink w:anchor="_Toc415489069" w:history="1">
+        <w:r>
+          <w:rPr>
+            <w:rStyle w:val="Hyperlink"/>
+            <w:noProof/>
+          </w:rPr>
+          <w:t>3.</w:t>
+        </w:r>
+        <w:r>
+          <w:rPr>
+            <w:rFonts w:asciiTheme="minorHAnsi" w:eastAsiaTheme="minorEastAsia" w:hAnsiTheme="minorHAnsi" w:cstheme="minorBidi"/>
+            <w:b w:val="0"/>
+            <w:bCs w:val="0"/>
+            <w:caps w:val="0"/>
+            <w:noProof/>
+            <w:sz w:val="22"/>
+            <w:szCs w:val="22"/>
+            <w:lang w:val="pt-BR" w:eastAsia="pt-BR"/>
           </w:rPr>
           <w:tab/>
         </w:r>
@@ -976,7 +1112,7 @@
             <w:noProof/>
             <w:webHidden/>
           </w:rPr>
-          <w:instrText xml:space="preserve"> PAGEREF _Toc408959847 \h </w:instrText>
+          <w:instrText xml:space="preserve"> PAGEREF _Toc415489069 \h </w:instrText>
         </w:r>
         <w:r>
           <w:rPr>
@@ -996,7 +1132,7 @@
             <w:noProof/>
             <w:webHidden/>
           </w:rPr>
-          <w:t>9</w:t>
+          <w:t>11</w:t>
         </w:r>
         <w:r>
           <w:rPr>
@@ -1020,15 +1156,16 @@
           <w:noProof/>
           <w:sz w:val="22"/>
           <w:szCs w:val="22"/>
-        </w:rPr>
-      </w:pPr>
-      <w:hyperlink w:anchor="_Toc408959848" w:history="1">
+          <w:lang w:val="pt-BR" w:eastAsia="pt-BR"/>
+        </w:rPr>
+      </w:pPr>
+      <w:hyperlink w:anchor="_Toc415489070" w:history="1">
         <w:r>
           <w:rPr>
             <w:rStyle w:val="Hyperlink"/>
             <w:noProof/>
           </w:rPr>
-          <w:t>2.1.</w:t>
+          <w:t>3.1.</w:t>
         </w:r>
         <w:r>
           <w:rPr>
@@ -1037,6 +1174,7 @@
             <w:noProof/>
             <w:sz w:val="22"/>
             <w:szCs w:val="22"/>
+            <w:lang w:val="pt-BR" w:eastAsia="pt-BR"/>
           </w:rPr>
           <w:tab/>
         </w:r>
@@ -1066,7 +1204,7 @@
             <w:noProof/>
             <w:webHidden/>
           </w:rPr>
-          <w:instrText xml:space="preserve"> PAGEREF _Toc408959848 \h </w:instrText>
+          <w:instrText xml:space="preserve"> PAGEREF _Toc415489070 \h </w:instrText>
         </w:r>
         <w:r>
           <w:rPr>
@@ -1086,7 +1224,7 @@
             <w:noProof/>
             <w:webHidden/>
           </w:rPr>
-          <w:t>9</w:t>
+          <w:t>11</w:t>
         </w:r>
         <w:r>
           <w:rPr>
@@ -1110,15 +1248,16 @@
           <w:noProof/>
           <w:sz w:val="22"/>
           <w:szCs w:val="22"/>
-        </w:rPr>
-      </w:pPr>
-      <w:hyperlink w:anchor="_Toc408959849" w:history="1">
+          <w:lang w:val="pt-BR" w:eastAsia="pt-BR"/>
+        </w:rPr>
+      </w:pPr>
+      <w:hyperlink w:anchor="_Toc415489071" w:history="1">
         <w:r>
           <w:rPr>
             <w:rStyle w:val="Hyperlink"/>
             <w:noProof/>
           </w:rPr>
-          <w:t>2.2.</w:t>
+          <w:t>3.2.</w:t>
         </w:r>
         <w:r>
           <w:rPr>
@@ -1127,6 +1266,7 @@
             <w:noProof/>
             <w:sz w:val="22"/>
             <w:szCs w:val="22"/>
+            <w:lang w:val="pt-BR" w:eastAsia="pt-BR"/>
           </w:rPr>
           <w:tab/>
         </w:r>
@@ -1156,7 +1296,7 @@
             <w:noProof/>
             <w:webHidden/>
           </w:rPr>
-          <w:instrText xml:space="preserve"> PAGEREF _Toc408959849 \h </w:instrText>
+          <w:instrText xml:space="preserve"> PAGEREF _Toc415489071 \h </w:instrText>
         </w:r>
         <w:r>
           <w:rPr>
@@ -1176,7 +1316,7 @@
             <w:noProof/>
             <w:webHidden/>
           </w:rPr>
-          <w:t>10</w:t>
+          <w:t>12</w:t>
         </w:r>
         <w:r>
           <w:rPr>
@@ -1200,15 +1340,16 @@
           <w:noProof/>
           <w:sz w:val="22"/>
           <w:szCs w:val="22"/>
-        </w:rPr>
-      </w:pPr>
-      <w:hyperlink w:anchor="_Toc408959850" w:history="1">
+          <w:lang w:val="pt-BR" w:eastAsia="pt-BR"/>
+        </w:rPr>
+      </w:pPr>
+      <w:hyperlink w:anchor="_Toc415489072" w:history="1">
         <w:r>
           <w:rPr>
             <w:rStyle w:val="Hyperlink"/>
             <w:noProof/>
           </w:rPr>
-          <w:t>2.3.</w:t>
+          <w:t>3.3.</w:t>
         </w:r>
         <w:r>
           <w:rPr>
@@ -1217,6 +1358,7 @@
             <w:noProof/>
             <w:sz w:val="22"/>
             <w:szCs w:val="22"/>
+            <w:lang w:val="pt-BR" w:eastAsia="pt-BR"/>
           </w:rPr>
           <w:tab/>
         </w:r>
@@ -1246,7 +1388,7 @@
             <w:noProof/>
             <w:webHidden/>
           </w:rPr>
-          <w:instrText xml:space="preserve"> PAGEREF _Toc408959850 \h </w:instrText>
+          <w:instrText xml:space="preserve"> PAGEREF _Toc415489072 \h </w:instrText>
         </w:r>
         <w:r>
           <w:rPr>
@@ -1266,7 +1408,7 @@
             <w:noProof/>
             <w:webHidden/>
           </w:rPr>
-          <w:t>11</w:t>
+          <w:t>13</w:t>
         </w:r>
         <w:r>
           <w:rPr>
@@ -1300,7 +1442,7 @@
       <w:pPr>
         <w:pStyle w:val="Heading1"/>
       </w:pPr>
-      <w:bookmarkStart w:id="2" w:name="_Toc408959841"/>
+      <w:bookmarkStart w:id="2" w:name="_Toc415489062"/>
       <w:r>
         <w:lastRenderedPageBreak/>
         <w:t>Installation Instructions</w:t>
@@ -1311,16 +1453,11 @@
       <w:pPr>
         <w:pStyle w:val="Heading2"/>
       </w:pPr>
-      <w:bookmarkStart w:id="3" w:name="_Toc408959842"/>
-      <w:r>
-        <w:t>Pre-</w:t>
-      </w:r>
-      <w:proofErr w:type="spellStart"/>
-      <w:r>
-        <w:t>reqs</w:t>
+      <w:bookmarkStart w:id="3" w:name="_Toc415489063"/>
+      <w:r>
+        <w:t>Pre-reqs</w:t>
       </w:r>
       <w:bookmarkEnd w:id="3"/>
-      <w:proofErr w:type="spellEnd"/>
     </w:p>
     <w:p>
       <w:pPr>
@@ -1351,20 +1488,19 @@
           <w:rStyle w:val="StyleBodyCalibri"/>
           <w:b/>
         </w:rPr>
-        <w:t>XOG v13</w:t>
-      </w:r>
-      <w:r>
-        <w:rPr>
-          <w:rStyle w:val="StyleBodyCalibri"/>
-          <w:b/>
-        </w:rPr>
-        <w:t>.3</w:t>
-      </w:r>
-      <w:r>
-        <w:rPr>
-          <w:rStyle w:val="StyleBodyCalibri"/>
-        </w:rPr>
-        <w:t xml:space="preserve"> installed</w:t>
+        <w:t xml:space="preserve">XOG </w:t>
+      </w:r>
+      <w:r>
+        <w:rPr>
+          <w:rStyle w:val="StyleBodyCalibri"/>
+        </w:rPr>
+        <w:t>installed</w:t>
+      </w:r>
+      <w:r>
+        <w:rPr>
+          <w:rStyle w:val="StyleBodyCalibri"/>
+        </w:rPr>
+        <w:t xml:space="preserve"> for the proper version (v13.3, v14.1, v14.2)</w:t>
       </w:r>
     </w:p>
     <w:p>
@@ -1439,17 +1575,8 @@
           <w:rStyle w:val="StyleBodyCalibri"/>
           <w:b/>
         </w:rPr>
-        <w:t>-</w:t>
-      </w:r>
-      <w:proofErr w:type="spellStart"/>
-      <w:r>
-        <w:rPr>
-          <w:rStyle w:val="StyleBodyCalibri"/>
-          <w:b/>
-        </w:rPr>
-        <w:t>Xmx</w:t>
-      </w:r>
-      <w:proofErr w:type="spellEnd"/>
+        <w:t>-Xmx</w:t>
+      </w:r>
       <w:r>
         <w:rPr>
           <w:rStyle w:val="StyleBodyCalibri"/>
@@ -1489,21 +1616,7 @@
         <w:rPr>
           <w:rStyle w:val="StyleBodyCalibri"/>
         </w:rPr>
-        <w:t>Replace the number that follows –</w:t>
-      </w:r>
-      <w:proofErr w:type="spellStart"/>
-      <w:r>
-        <w:rPr>
-          <w:rStyle w:val="StyleBodyCalibri"/>
-        </w:rPr>
-        <w:t>Xmx</w:t>
-      </w:r>
-      <w:proofErr w:type="spellEnd"/>
-      <w:r>
-        <w:rPr>
-          <w:rStyle w:val="StyleBodyCalibri"/>
-        </w:rPr>
-        <w:t xml:space="preserve"> with 1536m – like this: </w:t>
+        <w:t xml:space="preserve">Replace the number that follows –Xmx with 1536m – like this: </w:t>
       </w:r>
       <w:r>
         <w:rPr>
@@ -1559,7 +1672,6 @@
         </w:rPr>
         <w:t xml:space="preserve"> called “</w:t>
       </w:r>
-      <w:proofErr w:type="spellStart"/>
       <w:r>
         <w:rPr>
           <w:rStyle w:val="StyleBodyCalibri"/>
@@ -1567,14 +1679,12 @@
         </w:rPr>
         <w:t>xog</w:t>
       </w:r>
-      <w:proofErr w:type="spellEnd"/>
       <w:r>
         <w:rPr>
           <w:rStyle w:val="StyleBodyCalibri"/>
         </w:rPr>
         <w:t>” that has a password “</w:t>
       </w:r>
-      <w:proofErr w:type="spellStart"/>
       <w:r>
         <w:rPr>
           <w:rStyle w:val="StyleBodyCalibri"/>
@@ -1582,7 +1692,6 @@
         </w:rPr>
         <w:t>gox</w:t>
       </w:r>
-      <w:proofErr w:type="spellEnd"/>
       <w:r>
         <w:rPr>
           <w:rStyle w:val="StyleBodyCalibri"/>
@@ -1600,21 +1709,7 @@
         <w:rPr>
           <w:rStyle w:val="StyleBodyCalibri"/>
         </w:rPr>
-        <w:t xml:space="preserve"> to </w:t>
-      </w:r>
-      <w:proofErr w:type="spellStart"/>
-      <w:r>
-        <w:rPr>
-          <w:rStyle w:val="StyleBodyCalibri"/>
-        </w:rPr>
-        <w:t>xog</w:t>
-      </w:r>
-      <w:proofErr w:type="spellEnd"/>
-      <w:r>
-        <w:rPr>
-          <w:rStyle w:val="StyleBodyCalibri"/>
-        </w:rPr>
-        <w:t xml:space="preserve"> stuff in.</w:t>
+        <w:t xml:space="preserve"> to xog stuff in.</w:t>
       </w:r>
       <w:r>
         <w:rPr>
@@ -1657,7 +1752,7 @@
           <w:b/>
           <w:u w:val="single"/>
         </w:rPr>
-        <w:t xml:space="preserve">Maps and </w:t>
+        <w:t xml:space="preserve">Maps, </w:t>
       </w:r>
       <w:r>
         <w:rPr>
@@ -1673,7 +1768,15 @@
           <w:b/>
           <w:u w:val="single"/>
         </w:rPr>
-        <w:t xml:space="preserve"> you will need to load the “Hierarchical Views” package as a pre-requisite</w:t>
+        <w:t xml:space="preserve">, Word Trees and Sankey Diagrams </w:t>
+      </w:r>
+      <w:r>
+        <w:rPr>
+          <w:rStyle w:val="StyleBodyCalibri"/>
+          <w:b/>
+          <w:u w:val="single"/>
+        </w:rPr>
+        <w:t>you will need to load the “Hierarchical Views” package as a pre-requisite</w:t>
       </w:r>
       <w:r>
         <w:rPr>
@@ -1685,14 +1788,32 @@
         <w:rPr>
           <w:rStyle w:val="StyleBodyCalibri"/>
         </w:rPr>
-        <w:t xml:space="preserve"> It can be loaded at a later stage, but the Strategic Heat Maps and Hierarchies will only work after that.</w:t>
+        <w:t xml:space="preserve"> </w:t>
+      </w:r>
+      <w:r>
+        <w:rPr>
+          <w:rStyle w:val="StyleBodyCalibri"/>
+        </w:rPr>
+        <w:t>If you don’t want it – expect errors on the installation for file “</w:t>
+      </w:r>
+      <w:r>
+        <w:rPr>
+          <w:rStyle w:val="StyleBodyCalibri"/>
+        </w:rPr>
+        <w:t>60-SeedData_customObjectInstance_2.xml</w:t>
+      </w:r>
+      <w:r>
+        <w:rPr>
+          <w:rStyle w:val="StyleBodyCalibri"/>
+        </w:rPr>
+        <w:t>”. If you later decide to load the Hierarchical Views, Please notice you should re-process this file AFTER loading Hierarchical Views.</w:t>
       </w:r>
     </w:p>
     <w:p>
       <w:pPr>
         <w:pStyle w:val="Heading2"/>
       </w:pPr>
-      <w:bookmarkStart w:id="4" w:name="_Toc408959843"/>
+      <w:bookmarkStart w:id="4" w:name="_Toc415489064"/>
       <w:r>
         <w:t>Installing the Application</w:t>
       </w:r>
@@ -1859,6 +1980,12 @@
         </w:rPr>
         <w:t>4</w:t>
       </w:r>
+      <w:r>
+        <w:rPr>
+          <w:rStyle w:val="StyleBodyCalibri"/>
+        </w:rPr>
+        <w:t>_1</w:t>
+      </w:r>
     </w:p>
     <w:p>
       <w:pPr>
@@ -1984,21 +2111,7 @@
         <w:rPr>
           <w:rStyle w:val="StyleBodyCalibri"/>
         </w:rPr>
-        <w:t>default is the ‘</w:t>
-      </w:r>
-      <w:proofErr w:type="spellStart"/>
-      <w:r>
-        <w:rPr>
-          <w:rStyle w:val="StyleBodyCalibri"/>
-        </w:rPr>
-        <w:t>xog</w:t>
-      </w:r>
-      <w:proofErr w:type="spellEnd"/>
-      <w:r>
-        <w:rPr>
-          <w:rStyle w:val="StyleBodyCalibri"/>
-        </w:rPr>
-        <w:t>’ user</w:t>
+        <w:t>default is the ‘xog’ user</w:t>
       </w:r>
       <w:r>
         <w:rPr>
@@ -2027,21 +2140,7 @@
         <w:rPr>
           <w:rStyle w:val="StyleBodyCalibri"/>
         </w:rPr>
-        <w:t>default is ‘</w:t>
-      </w:r>
-      <w:proofErr w:type="spellStart"/>
-      <w:r>
-        <w:rPr>
-          <w:rStyle w:val="StyleBodyCalibri"/>
-        </w:rPr>
-        <w:t>gox</w:t>
-      </w:r>
-      <w:proofErr w:type="spellEnd"/>
-      <w:r>
-        <w:rPr>
-          <w:rStyle w:val="StyleBodyCalibri"/>
-        </w:rPr>
-        <w:t>’</w:t>
+        <w:t>default is ‘gox’</w:t>
       </w:r>
       <w:r>
         <w:rPr>
@@ -2064,7 +2163,116 @@
         <w:rPr>
           <w:rStyle w:val="StyleBodyCalibri"/>
         </w:rPr>
-        <w:t>Save this file</w:t>
+        <w:t>If you are loading into a new Dataset which might have changes in the Business Alignment page for Projects (or Alignment &amp; Risk for Ideas) it may be a good idea to comment out the lines referring to the “Stock Views”. They may be identified with file names starting in “6E”.</w:t>
+      </w:r>
+    </w:p>
+    <w:p>
+      <w:pPr>
+        <w:numPr>
+          <w:ilvl w:val="1"/>
+          <w:numId w:val="16"/>
+        </w:numPr>
+        <w:rPr>
+          <w:rStyle w:val="StyleBodyCalibri"/>
+        </w:rPr>
+      </w:pPr>
+      <w:r>
+        <w:rPr>
+          <w:rStyle w:val="StyleBodyCalibri"/>
+        </w:rPr>
+        <w:t>Replace “Call” with “rem Call” for those lines</w:t>
+      </w:r>
+    </w:p>
+    <w:p>
+      <w:pPr>
+        <w:numPr>
+          <w:ilvl w:val="1"/>
+          <w:numId w:val="16"/>
+        </w:numPr>
+        <w:rPr>
+          <w:rStyle w:val="StyleBodyCalibri"/>
+        </w:rPr>
+      </w:pPr>
+      <w:r>
+        <w:rPr>
+          <w:rStyle w:val="StyleBodyCalibri"/>
+        </w:rPr>
+        <w:t>Manually change the Idea and the Project Views to add the following:</w:t>
+      </w:r>
+    </w:p>
+    <w:p>
+      <w:pPr>
+        <w:numPr>
+          <w:ilvl w:val="2"/>
+          <w:numId w:val="16"/>
+        </w:numPr>
+        <w:rPr>
+          <w:rStyle w:val="StyleBodyCalibri"/>
+        </w:rPr>
+      </w:pPr>
+      <w:r>
+        <w:rPr>
+          <w:rStyle w:val="StyleBodyCalibri"/>
+        </w:rPr>
+        <w:t>Add “Strategic Alignment” section to Alignment &amp; Risk (on Ideas) and Business alignment (on Projects)</w:t>
+      </w:r>
+    </w:p>
+    <w:p>
+      <w:pPr>
+        <w:numPr>
+          <w:ilvl w:val="2"/>
+          <w:numId w:val="16"/>
+        </w:numPr>
+        <w:rPr>
+          <w:rStyle w:val="StyleBodyCalibri"/>
+        </w:rPr>
+      </w:pPr>
+      <w:r>
+        <w:rPr>
+          <w:rStyle w:val="StyleBodyCalibri"/>
+        </w:rPr>
+        <w:t>Add Overall Strategic Score, Corporate Alignment, Business Unit Alignment and Department Alignment to the Left Column</w:t>
+      </w:r>
+    </w:p>
+    <w:p>
+      <w:pPr>
+        <w:numPr>
+          <w:ilvl w:val="2"/>
+          <w:numId w:val="16"/>
+        </w:numPr>
+        <w:rPr>
+          <w:rStyle w:val="StyleBodyCalibri"/>
+        </w:rPr>
+      </w:pPr>
+      <w:r>
+        <w:rPr>
+          <w:rStyle w:val="StyleBodyCalibri"/>
+        </w:rPr>
+        <w:t>Add Strategic Funding Source and Supported Goals to the Right Column.</w:t>
+      </w:r>
+    </w:p>
+    <w:p>
+      <w:pPr>
+        <w:numPr>
+          <w:ilvl w:val="2"/>
+          <w:numId w:val="16"/>
+        </w:numPr>
+        <w:rPr>
+          <w:rStyle w:val="StyleBodyCalibri"/>
+        </w:rPr>
+      </w:pPr>
+      <w:r>
+        <w:rPr>
+          <w:rStyle w:val="StyleBodyCalibri"/>
+        </w:rPr>
+        <w:lastRenderedPageBreak/>
+        <w:t>On the View’s “Fields”</w:t>
+      </w:r>
+      <w:r>
+        <w:rPr>
+          <w:rStyle w:val="StyleBodyCalibri"/>
+        </w:rPr>
+        <w:t xml:space="preserve"> add the Image Icons to the Alignment Attributes.</w:t>
       </w:r>
     </w:p>
     <w:p>
@@ -2081,7 +2289,7 @@
         <w:rPr>
           <w:rStyle w:val="StyleBodyCalibri"/>
         </w:rPr>
-        <w:t>If there are any additional instructions inside the file – please follow those instructions</w:t>
+        <w:t>Save this file</w:t>
       </w:r>
     </w:p>
     <w:p>
@@ -2098,7 +2306,7 @@
         <w:rPr>
           <w:rStyle w:val="StyleBodyCalibri"/>
         </w:rPr>
-        <w:t>Run the file by double-clicking it.</w:t>
+        <w:t>If there are any additional instructions inside the file – please follow those instructions</w:t>
       </w:r>
     </w:p>
     <w:p>
@@ -2115,25 +2323,7 @@
         <w:rPr>
           <w:rStyle w:val="StyleBodyCalibri"/>
         </w:rPr>
-        <w:t>Navigate to C:\Temp\StratAlignment_</w:t>
-      </w:r>
-      <w:r>
-        <w:rPr>
-          <w:rStyle w:val="StyleBodyCalibri"/>
-        </w:rPr>
-        <w:t>v</w:t>
-      </w:r>
-      <w:r>
-        <w:rPr>
-          <w:rStyle w:val="StyleBodyCalibri"/>
-        </w:rPr>
-        <w:t>4</w:t>
-      </w:r>
-      <w:r>
-        <w:rPr>
-          <w:rStyle w:val="StyleBodyCalibri"/>
-        </w:rPr>
-        <w:t>\output</w:t>
+        <w:t>Run the file by double-clicking it.</w:t>
       </w:r>
     </w:p>
     <w:p>
@@ -2150,7 +2340,31 @@
         <w:rPr>
           <w:rStyle w:val="StyleBodyCalibri"/>
         </w:rPr>
-        <w:t xml:space="preserve">Check all the output files for errors. </w:t>
+        <w:t>Navigate to C:\Temp\StratAlignment_</w:t>
+      </w:r>
+      <w:r>
+        <w:rPr>
+          <w:rStyle w:val="StyleBodyCalibri"/>
+        </w:rPr>
+        <w:t>v</w:t>
+      </w:r>
+      <w:r>
+        <w:rPr>
+          <w:rStyle w:val="StyleBodyCalibri"/>
+        </w:rPr>
+        <w:t>4</w:t>
+      </w:r>
+      <w:r>
+        <w:rPr>
+          <w:rStyle w:val="StyleBodyCalibri"/>
+        </w:rPr>
+        <w:t>_1</w:t>
+      </w:r>
+      <w:r>
+        <w:rPr>
+          <w:rStyle w:val="StyleBodyCalibri"/>
+        </w:rPr>
+        <w:t>\output</w:t>
       </w:r>
     </w:p>
     <w:p>
@@ -2167,7 +2381,7 @@
         <w:rPr>
           <w:rStyle w:val="StyleBodyCalibri"/>
         </w:rPr>
-        <w:t>You shouldn’t see any errors. If you do, try to verify the reason and correct it. It’s ok to run it again after you correct something. If you don’t find the problem, drop me a note and I’ll try to help you out.</w:t>
+        <w:t xml:space="preserve">Check all the output files for errors. </w:t>
       </w:r>
     </w:p>
     <w:p>
@@ -2184,7 +2398,7 @@
         <w:rPr>
           <w:rStyle w:val="StyleBodyCalibri"/>
         </w:rPr>
-        <w:t>If you find an empty file it may be because XOG Timed Out before writing the log file. Normally, the file will have been executed correctly after a while. You may run only that file again, just to be sure, or you can check CA PPM and see if the changes were correctly applied.</w:t>
+        <w:t>You shouldn’t see any errors. If you do, try to verify the reason and correct it. It’s ok to run it again after you correct something. If you don’t find the problem, drop me a note and I’ll try to help you out.</w:t>
       </w:r>
     </w:p>
     <w:p>
@@ -2201,22 +2415,7 @@
         <w:rPr>
           <w:rStyle w:val="StyleBodyCalibri"/>
         </w:rPr>
-        <w:lastRenderedPageBreak/>
-        <w:t xml:space="preserve">Security warnings for Pages and </w:t>
-      </w:r>
-      <w:proofErr w:type="spellStart"/>
-      <w:r>
-        <w:rPr>
-          <w:rStyle w:val="StyleBodyCalibri"/>
-        </w:rPr>
-        <w:t>Portlets</w:t>
-      </w:r>
-      <w:proofErr w:type="spellEnd"/>
-      <w:r>
-        <w:rPr>
-          <w:rStyle w:val="StyleBodyCalibri"/>
-        </w:rPr>
-        <w:t xml:space="preserve"> are normal – they will be corrected when the Groups are loaded. Security warnings for Groups are also normal – they will be corrected when Seed Data is loaded.</w:t>
+        <w:t>If you find an empty file it may be because XOG Timed Out before writing the log file. Normally, the file will have been executed correctly after a while. You may run only that file again, just to be sure, or you can check CA PPM and see if the changes were correctly applied.</w:t>
       </w:r>
     </w:p>
     <w:p>
@@ -2227,6 +2426,23 @@
         </w:numPr>
         <w:rPr>
           <w:rStyle w:val="StyleBodyCalibri"/>
+        </w:rPr>
+      </w:pPr>
+      <w:r>
+        <w:rPr>
+          <w:rStyle w:val="StyleBodyCalibri"/>
+        </w:rPr>
+        <w:t>Security warnings for Pages and Portlets are normal – they will be corrected when the Groups are loaded. Security warnings for Groups are also normal – they will be corrected when Seed Data is loaded.</w:t>
+      </w:r>
+    </w:p>
+    <w:p>
+      <w:pPr>
+        <w:numPr>
+          <w:ilvl w:val="0"/>
+          <w:numId w:val="16"/>
+        </w:numPr>
+        <w:rPr>
+          <w:rStyle w:val="StyleBodyCalibri"/>
           <w:b/>
         </w:rPr>
       </w:pPr>
@@ -2259,77 +2475,7 @@
         <w:rPr>
           <w:rStyle w:val="StyleBodyCalibri"/>
         </w:rPr>
-        <w:t xml:space="preserve">open the investment objects (Project, Idea, Service, Application, </w:t>
-      </w:r>
-      <w:proofErr w:type="spellStart"/>
-      <w:r>
-        <w:rPr>
-          <w:rStyle w:val="StyleBodyCalibri"/>
-        </w:rPr>
-        <w:t>etc</w:t>
-      </w:r>
-      <w:proofErr w:type="spellEnd"/>
-      <w:r>
-        <w:rPr>
-          <w:rStyle w:val="StyleBodyCalibri"/>
-        </w:rPr>
-        <w:t xml:space="preserve">) to verify the </w:t>
-      </w:r>
-      <w:proofErr w:type="spellStart"/>
-      <w:r>
-        <w:rPr>
-          <w:rStyle w:val="StyleBodyCalibri"/>
-        </w:rPr>
-        <w:t>strat_corp_alignment</w:t>
-      </w:r>
-      <w:proofErr w:type="spellEnd"/>
-      <w:r>
-        <w:rPr>
-          <w:rStyle w:val="StyleBodyCalibri"/>
-        </w:rPr>
-        <w:t xml:space="preserve">, </w:t>
-      </w:r>
-      <w:proofErr w:type="spellStart"/>
-      <w:r>
-        <w:rPr>
-          <w:rStyle w:val="StyleBodyCalibri"/>
-        </w:rPr>
-        <w:t>strat_bu_alignment</w:t>
-      </w:r>
-      <w:proofErr w:type="spellEnd"/>
-      <w:r>
-        <w:rPr>
-          <w:rStyle w:val="StyleBodyCalibri"/>
-        </w:rPr>
-        <w:t xml:space="preserve">, </w:t>
-      </w:r>
-      <w:proofErr w:type="spellStart"/>
-      <w:r>
-        <w:rPr>
-          <w:rStyle w:val="StyleBodyCalibri"/>
-        </w:rPr>
-        <w:t>strat_dept_alignment</w:t>
-      </w:r>
-      <w:proofErr w:type="spellEnd"/>
-      <w:r>
-        <w:rPr>
-          <w:rStyle w:val="StyleBodyCalibri"/>
-        </w:rPr>
-        <w:t xml:space="preserve"> and </w:t>
-      </w:r>
-      <w:proofErr w:type="spellStart"/>
-      <w:r>
-        <w:rPr>
-          <w:rStyle w:val="StyleBodyCalibri"/>
-        </w:rPr>
-        <w:t>strat_fund_source</w:t>
-      </w:r>
-      <w:proofErr w:type="spellEnd"/>
-      <w:r>
-        <w:rPr>
-          <w:rStyle w:val="StyleBodyCalibri"/>
-        </w:rPr>
-        <w:t xml:space="preserve"> are available. </w:t>
+        <w:t xml:space="preserve">open the investment objects (Project, Idea, Service, Application, etc) to verify the strat_corp_alignment, strat_bu_alignment, strat_dept_alignment and strat_fund_source are available. </w:t>
       </w:r>
     </w:p>
     <w:p>
@@ -2357,7 +2503,7 @@
       <w:pPr>
         <w:pStyle w:val="Heading2"/>
       </w:pPr>
-      <w:bookmarkStart w:id="5" w:name="_Toc408959844"/>
+      <w:bookmarkStart w:id="5" w:name="_Toc415489065"/>
       <w:r>
         <w:lastRenderedPageBreak/>
         <w:t>Post-installation procedures</w:t>
@@ -2541,31 +2687,7 @@
         <w:rPr>
           <w:rStyle w:val="StyleBodyCalibri"/>
         </w:rPr>
-        <w:t>There are known issues with Link</w:t>
-      </w:r>
-      <w:r>
-        <w:rPr>
-          <w:rStyle w:val="StyleBodyCalibri"/>
-        </w:rPr>
-        <w:t>s and Action</w:t>
-      </w:r>
-      <w:r>
-        <w:rPr>
-          <w:rStyle w:val="StyleBodyCalibri"/>
-        </w:rPr>
-        <w:t xml:space="preserve">s. You will need to </w:t>
-      </w:r>
-      <w:r>
-        <w:rPr>
-          <w:rStyle w:val="StyleBodyCalibri"/>
-        </w:rPr>
-        <w:t>perform these steps</w:t>
-      </w:r>
-      <w:r>
-        <w:rPr>
-          <w:rStyle w:val="StyleBodyCalibri"/>
-        </w:rPr>
-        <w:t>:</w:t>
+        <w:t>If you wish to use the new Dimensional Alignment attributes in Portfolios:</w:t>
       </w:r>
     </w:p>
     <w:p>
@@ -2582,7 +2704,7 @@
         <w:rPr>
           <w:rStyle w:val="StyleBodyCalibri"/>
         </w:rPr>
-        <w:t>Open the “Strategic Indicator” object</w:t>
+        <w:t>Open the “Portfolio Investment” object</w:t>
       </w:r>
     </w:p>
     <w:p>
@@ -2599,7 +2721,7 @@
         <w:rPr>
           <w:rStyle w:val="StyleBodyCalibri"/>
         </w:rPr>
-        <w:t>Click Linking</w:t>
+        <w:t>Click “Attribute Registry”</w:t>
       </w:r>
     </w:p>
     <w:p>
@@ -2616,41 +2738,139 @@
         <w:rPr>
           <w:rStyle w:val="StyleBodyCalibri"/>
         </w:rPr>
+        <w:t>Add the Alignment attributes to the Registry. The Default dimensions are Business Unit, Department and Corporate. The attributes are Business Unit Alignment, Department Alignment and Corporate Alignment – respectively</w:t>
+      </w:r>
+    </w:p>
+    <w:p>
+      <w:pPr>
+        <w:numPr>
+          <w:ilvl w:val="1"/>
+          <w:numId w:val="11"/>
+        </w:numPr>
+        <w:rPr>
+          <w:rStyle w:val="StyleBodyCalibri"/>
+        </w:rPr>
+      </w:pPr>
+      <w:r>
+        <w:rPr>
+          <w:rStyle w:val="StyleBodyCalibri"/>
+        </w:rPr>
+        <w:t>Add the Overall Alignment Score attribute as well</w:t>
+      </w:r>
+    </w:p>
+    <w:p>
+      <w:pPr>
+        <w:numPr>
+          <w:ilvl w:val="1"/>
+          <w:numId w:val="11"/>
+        </w:numPr>
+        <w:rPr>
+          <w:rStyle w:val="StyleBodyCalibri"/>
+        </w:rPr>
+      </w:pPr>
+      <w:r>
+        <w:rPr>
+          <w:rStyle w:val="StyleBodyCalibri"/>
+        </w:rPr>
+        <w:t>Save and Return</w:t>
+      </w:r>
+    </w:p>
+    <w:p>
+      <w:pPr>
+        <w:numPr>
+          <w:ilvl w:val="0"/>
+          <w:numId w:val="11"/>
+        </w:numPr>
+        <w:rPr>
+          <w:rStyle w:val="StyleBodyCalibri"/>
+        </w:rPr>
+      </w:pPr>
+      <w:r>
+        <w:rPr>
+          <w:rStyle w:val="StyleBodyCalibri"/>
+        </w:rPr>
+        <w:t>There are known issues with Link</w:t>
+      </w:r>
+      <w:r>
+        <w:rPr>
+          <w:rStyle w:val="StyleBodyCalibri"/>
+        </w:rPr>
+        <w:t>s and Action</w:t>
+      </w:r>
+      <w:r>
+        <w:rPr>
+          <w:rStyle w:val="StyleBodyCalibri"/>
+        </w:rPr>
+        <w:t xml:space="preserve">s. You will need to </w:t>
+      </w:r>
+      <w:r>
+        <w:rPr>
+          <w:rStyle w:val="StyleBodyCalibri"/>
+        </w:rPr>
+        <w:t>perform these steps</w:t>
+      </w:r>
+      <w:r>
+        <w:rPr>
+          <w:rStyle w:val="StyleBodyCalibri"/>
+        </w:rPr>
+        <w:t>:</w:t>
+      </w:r>
+    </w:p>
+    <w:p>
+      <w:pPr>
+        <w:numPr>
+          <w:ilvl w:val="1"/>
+          <w:numId w:val="11"/>
+        </w:numPr>
+        <w:rPr>
+          <w:rStyle w:val="StyleBodyCalibri"/>
+        </w:rPr>
+      </w:pPr>
+      <w:r>
+        <w:rPr>
+          <w:rStyle w:val="StyleBodyCalibri"/>
+        </w:rPr>
+        <w:t>Open the “Strategic Indicator” object</w:t>
+      </w:r>
+    </w:p>
+    <w:p>
+      <w:pPr>
+        <w:numPr>
+          <w:ilvl w:val="1"/>
+          <w:numId w:val="11"/>
+        </w:numPr>
+        <w:rPr>
+          <w:rStyle w:val="StyleBodyCalibri"/>
+        </w:rPr>
+      </w:pPr>
+      <w:r>
+        <w:rPr>
+          <w:rStyle w:val="StyleBodyCalibri"/>
+        </w:rPr>
+        <w:t>Click Linking</w:t>
+      </w:r>
+    </w:p>
+    <w:p>
+      <w:pPr>
+        <w:numPr>
+          <w:ilvl w:val="1"/>
+          <w:numId w:val="11"/>
+        </w:numPr>
+        <w:rPr>
+          <w:rStyle w:val="StyleBodyCalibri"/>
+        </w:rPr>
+      </w:pPr>
+      <w:r>
+        <w:rPr>
+          <w:rStyle w:val="StyleBodyCalibri"/>
+        </w:rPr>
         <w:t>Look for the “</w:t>
       </w:r>
       <w:r>
         <w:rPr>
           <w:rStyle w:val="StyleBodyCalibri"/>
         </w:rPr>
-        <w:t xml:space="preserve">General </w:t>
-      </w:r>
-      <w:proofErr w:type="spellStart"/>
-      <w:r>
-        <w:rPr>
-          <w:rStyle w:val="StyleBodyCalibri"/>
-        </w:rPr>
-        <w:t>SubPage</w:t>
-      </w:r>
-      <w:proofErr w:type="spellEnd"/>
-      <w:r>
-        <w:rPr>
-          <w:rStyle w:val="StyleBodyCalibri"/>
-        </w:rPr>
-        <w:t xml:space="preserve"> Strategic Indicator </w:t>
-      </w:r>
-      <w:proofErr w:type="spellStart"/>
-      <w:r>
-        <w:rPr>
-          <w:rStyle w:val="StyleBodyCalibri"/>
-        </w:rPr>
-        <w:t>Indicator</w:t>
-      </w:r>
-      <w:proofErr w:type="spellEnd"/>
-      <w:r>
-        <w:rPr>
-          <w:rStyle w:val="StyleBodyCalibri"/>
-        </w:rPr>
-        <w:t xml:space="preserve"> Target List link</w:t>
+        <w:t>General SubPage Strategic Indicator Indicator Target List link</w:t>
       </w:r>
       <w:r>
         <w:rPr>
@@ -2753,35 +2973,7 @@
         <w:rPr>
           <w:rStyle w:val="StyleBodyCalibri"/>
         </w:rPr>
-        <w:t xml:space="preserve">General </w:t>
-      </w:r>
-      <w:proofErr w:type="spellStart"/>
-      <w:r>
-        <w:rPr>
-          <w:rStyle w:val="StyleBodyCalibri"/>
-        </w:rPr>
-        <w:t>SubPage</w:t>
-      </w:r>
-      <w:proofErr w:type="spellEnd"/>
-      <w:r>
-        <w:rPr>
-          <w:rStyle w:val="StyleBodyCalibri"/>
-        </w:rPr>
-        <w:t xml:space="preserve"> Strategic Indicator </w:t>
-      </w:r>
-      <w:proofErr w:type="spellStart"/>
-      <w:r>
-        <w:rPr>
-          <w:rStyle w:val="StyleBodyCalibri"/>
-        </w:rPr>
-        <w:t>Indicator</w:t>
-      </w:r>
-      <w:proofErr w:type="spellEnd"/>
-      <w:r>
-        <w:rPr>
-          <w:rStyle w:val="StyleBodyCalibri"/>
-        </w:rPr>
-        <w:t xml:space="preserve"> </w:t>
+        <w:t xml:space="preserve">General SubPage Strategic Indicator Indicator </w:t>
       </w:r>
       <w:r>
         <w:rPr>
@@ -3017,35 +3209,7 @@
               <w:rPr>
                 <w:rStyle w:val="StyleBodyCalibri"/>
               </w:rPr>
-              <w:t xml:space="preserve">General </w:t>
-            </w:r>
-            <w:proofErr w:type="spellStart"/>
-            <w:r>
-              <w:rPr>
-                <w:rStyle w:val="StyleBodyCalibri"/>
-              </w:rPr>
-              <w:t>SubPage</w:t>
-            </w:r>
-            <w:proofErr w:type="spellEnd"/>
-            <w:r>
-              <w:rPr>
-                <w:rStyle w:val="StyleBodyCalibri"/>
-              </w:rPr>
-              <w:t xml:space="preserve"> Strategic Indicator </w:t>
-            </w:r>
-            <w:proofErr w:type="spellStart"/>
-            <w:r>
-              <w:rPr>
-                <w:rStyle w:val="StyleBodyCalibri"/>
-              </w:rPr>
-              <w:t>Indicator</w:t>
-            </w:r>
-            <w:proofErr w:type="spellEnd"/>
-            <w:r>
-              <w:rPr>
-                <w:rStyle w:val="StyleBodyCalibri"/>
-              </w:rPr>
-              <w:t xml:space="preserve"> Target List link</w:t>
+              <w:t>General SubPage Strategic Indicator Indicator Target List link</w:t>
             </w:r>
           </w:p>
         </w:tc>
@@ -3107,35 +3271,7 @@
               <w:rPr>
                 <w:rStyle w:val="StyleBodyCalibri"/>
               </w:rPr>
-              <w:t xml:space="preserve">General </w:t>
-            </w:r>
-            <w:proofErr w:type="spellStart"/>
-            <w:r>
-              <w:rPr>
-                <w:rStyle w:val="StyleBodyCalibri"/>
-              </w:rPr>
-              <w:t>SubPage</w:t>
-            </w:r>
-            <w:proofErr w:type="spellEnd"/>
-            <w:r>
-              <w:rPr>
-                <w:rStyle w:val="StyleBodyCalibri"/>
-              </w:rPr>
-              <w:t xml:space="preserve"> Strategic Indicator </w:t>
-            </w:r>
-            <w:proofErr w:type="spellStart"/>
-            <w:r>
-              <w:rPr>
-                <w:rStyle w:val="StyleBodyCalibri"/>
-              </w:rPr>
-              <w:t>Indicator</w:t>
-            </w:r>
-            <w:proofErr w:type="spellEnd"/>
-            <w:r>
-              <w:rPr>
-                <w:rStyle w:val="StyleBodyCalibri"/>
-              </w:rPr>
-              <w:t xml:space="preserve"> </w:t>
+              <w:t xml:space="preserve">General SubPage Strategic Indicator Indicator </w:t>
             </w:r>
             <w:r>
               <w:rPr>
@@ -3294,7 +3430,6 @@
         </w:rPr>
         <w:t xml:space="preserve">Click on the Link Name and Copy the Link ID (it should look like </w:t>
       </w:r>
-      <w:proofErr w:type="spellStart"/>
       <w:r>
         <w:rPr>
           <w:rStyle w:val="StyleBodyCalibri"/>
@@ -3302,7 +3437,6 @@
         </w:rPr>
         <w:t>strategic_item.strat_td_planning</w:t>
       </w:r>
-      <w:proofErr w:type="spellEnd"/>
       <w:r>
         <w:rPr>
           <w:rStyle w:val="StyleBodyCalibri"/>
@@ -3523,6 +3657,7 @@
               <w:rPr>
                 <w:rStyle w:val="StyleBodyCalibri"/>
               </w:rPr>
+              <w:lastRenderedPageBreak/>
               <w:t>From</w:t>
             </w:r>
           </w:p>
@@ -3769,13 +3904,13 @@
         <w:rPr>
           <w:rStyle w:val="StyleBodyCalibri"/>
         </w:rPr>
-        <w:t>C:\Temp\StratAlignment_v4</w:t>
-      </w:r>
-      <w:r>
-        <w:rPr>
-          <w:rStyle w:val="StyleBodyCalibri"/>
-        </w:rPr>
-        <w:t>\</w:t>
+        <w:t>C:\Temp\</w:t>
+      </w:r>
+      <w:r>
+        <w:rPr>
+          <w:rStyle w:val="StyleBodyCalibri"/>
+        </w:rPr>
+        <w:t>StratAlignment_v4_1\</w:t>
       </w:r>
       <w:r>
         <w:rPr>
@@ -3817,21 +3952,7 @@
         <w:rPr>
           <w:rStyle w:val="StyleBodyCalibri"/>
         </w:rPr>
-        <w:t xml:space="preserve">with the following data, then </w:t>
-      </w:r>
-      <w:proofErr w:type="gramStart"/>
-      <w:r>
-        <w:rPr>
-          <w:rStyle w:val="StyleBodyCalibri"/>
-        </w:rPr>
-        <w:t>Save</w:t>
-      </w:r>
-      <w:proofErr w:type="gramEnd"/>
-      <w:r>
-        <w:rPr>
-          <w:rStyle w:val="StyleBodyCalibri"/>
-        </w:rPr>
-        <w:t>.</w:t>
+        <w:t>with the following data, then Save.</w:t>
       </w:r>
     </w:p>
     <w:tbl>
@@ -3859,7 +3980,6 @@
               <w:rPr>
                 <w:rStyle w:val="StyleBodyCalibri"/>
               </w:rPr>
-              <w:lastRenderedPageBreak/>
               <w:t>From</w:t>
             </w:r>
           </w:p>
@@ -4057,7 +4177,13 @@
         <w:rPr>
           <w:rStyle w:val="StyleBodyCalibri"/>
         </w:rPr>
-        <w:t>Navigate to C:\Temp\StratAlignment_v4</w:t>
+        <w:t xml:space="preserve">Navigate to </w:t>
+      </w:r>
+      <w:r>
+        <w:rPr>
+          <w:rStyle w:val="StyleBodyCalibri"/>
+        </w:rPr>
+        <w:t>C:\Temp\StratAlignment_v4_1</w:t>
       </w:r>
     </w:p>
     <w:p>
@@ -4154,21 +4280,7 @@
         <w:rPr>
           <w:rStyle w:val="StyleBodyCalibri"/>
         </w:rPr>
-        <w:t>Locate the line where the USERNAME variable is set and replace it with the username you will use (default is the ‘</w:t>
-      </w:r>
-      <w:proofErr w:type="spellStart"/>
-      <w:r>
-        <w:rPr>
-          <w:rStyle w:val="StyleBodyCalibri"/>
-        </w:rPr>
-        <w:t>xog</w:t>
-      </w:r>
-      <w:proofErr w:type="spellEnd"/>
-      <w:r>
-        <w:rPr>
-          <w:rStyle w:val="StyleBodyCalibri"/>
-        </w:rPr>
-        <w:t>’ user)</w:t>
+        <w:t>Locate the line where the USERNAME variable is set and replace it with the username you will use (default is the ‘xog’ user)</w:t>
       </w:r>
     </w:p>
     <w:p>
@@ -4185,21 +4297,7 @@
         <w:rPr>
           <w:rStyle w:val="StyleBodyCalibri"/>
         </w:rPr>
-        <w:t>Locate the line where the PASSWORD variable is set and replace it with the password for that user (default is ‘</w:t>
-      </w:r>
-      <w:proofErr w:type="spellStart"/>
-      <w:r>
-        <w:rPr>
-          <w:rStyle w:val="StyleBodyCalibri"/>
-        </w:rPr>
-        <w:t>gox</w:t>
-      </w:r>
-      <w:proofErr w:type="spellEnd"/>
-      <w:r>
-        <w:rPr>
-          <w:rStyle w:val="StyleBodyCalibri"/>
-        </w:rPr>
-        <w:t>’)</w:t>
+        <w:t>Locate the line where the PASSWORD variable is set and replace it with the password for that user (default is ‘gox’)</w:t>
       </w:r>
     </w:p>
     <w:p>
@@ -4267,7 +4365,19 @@
         <w:rPr>
           <w:rStyle w:val="StyleBodyCalibri"/>
         </w:rPr>
-        <w:t>Navigate to C:\Temp\StratAlignment_v4\output</w:t>
+        <w:t>Navigate to C:\Temp\</w:t>
+      </w:r>
+      <w:r>
+        <w:rPr>
+          <w:rStyle w:val="StyleBodyCalibri"/>
+        </w:rPr>
+        <w:t>StratAlignment_v4_1\</w:t>
+      </w:r>
+      <w:r>
+        <w:rPr>
+          <w:rStyle w:val="StyleBodyCalibri"/>
+        </w:rPr>
+        <w:t>output</w:t>
       </w:r>
     </w:p>
     <w:p>
@@ -4349,21 +4459,7 @@
         <w:rPr>
           <w:rStyle w:val="StyleBodyCalibri"/>
         </w:rPr>
-        <w:t xml:space="preserve">the Hierarchical Views (Strategic Heat Map and Hierarchy </w:t>
-      </w:r>
-      <w:proofErr w:type="spellStart"/>
-      <w:r>
-        <w:rPr>
-          <w:rStyle w:val="StyleBodyCalibri"/>
-        </w:rPr>
-        <w:t>portlets</w:t>
-      </w:r>
-      <w:proofErr w:type="spellEnd"/>
-      <w:r>
-        <w:rPr>
-          <w:rStyle w:val="StyleBodyCalibri"/>
-        </w:rPr>
-        <w:t>)</w:t>
+        <w:t>the Hierarchical Views (Strategic Heat Map and Hierarchy portlets)</w:t>
       </w:r>
       <w:r>
         <w:rPr>
@@ -4386,21 +4482,7 @@
         <w:rPr>
           <w:rStyle w:val="StyleBodyCalibri"/>
         </w:rPr>
-        <w:t xml:space="preserve">Go to </w:t>
-      </w:r>
-      <w:proofErr w:type="spellStart"/>
-      <w:r>
-        <w:rPr>
-          <w:rStyle w:val="StyleBodyCalibri"/>
-        </w:rPr>
-        <w:t>Portlet</w:t>
-      </w:r>
-      <w:proofErr w:type="spellEnd"/>
-      <w:r>
-        <w:rPr>
-          <w:rStyle w:val="StyleBodyCalibri"/>
-        </w:rPr>
-        <w:t xml:space="preserve"> Pages</w:t>
+        <w:t>Go to Portlet Pages</w:t>
       </w:r>
     </w:p>
     <w:p>
@@ -4468,21 +4550,7 @@
         <w:rPr>
           <w:rStyle w:val="StyleBodyCalibri"/>
         </w:rPr>
-        <w:t xml:space="preserve">Repeat the same process for the “Hierarchy” tab of the “Strategic Indicator Default Layout” </w:t>
-      </w:r>
-      <w:proofErr w:type="spellStart"/>
-      <w:r>
-        <w:rPr>
-          <w:rStyle w:val="StyleBodyCalibri"/>
-        </w:rPr>
-        <w:t>Portlet</w:t>
-      </w:r>
-      <w:proofErr w:type="spellEnd"/>
-      <w:r>
-        <w:rPr>
-          <w:rStyle w:val="StyleBodyCalibri"/>
-        </w:rPr>
-        <w:t xml:space="preserve"> Page</w:t>
+        <w:t>Repeat the same process for the “Hierarchy” tab of the “Strategic Indicator Default Layout” Portlet Page</w:t>
       </w:r>
     </w:p>
     <w:p>
@@ -4498,6 +4566,7 @@
           <w:noProof/>
           <w:lang w:val="pt-BR" w:eastAsia="pt-BR"/>
         </w:rPr>
+        <w:lastRenderedPageBreak/>
         <mc:AlternateContent>
           <mc:Choice Requires="wps">
             <w:drawing>
@@ -4566,7 +4635,7 @@
           </mc:Choice>
           <mc:Fallback>
             <w:pict>
-              <v:rect w14:anchorId="2AF40ABB" id="Rectangle 71" o:spid="_x0000_s1026" style="position:absolute;margin-left:444.9pt;margin-top:43.2pt;width:51.7pt;height:64.6pt;z-index:251838976;visibility:visible;mso-wrap-style:square;mso-width-percent:0;mso-height-percent:0;mso-wrap-distance-left:9pt;mso-wrap-distance-top:0;mso-wrap-distance-right:9pt;mso-wrap-distance-bottom:0;mso-position-horizontal:absolute;mso-position-horizontal-relative:text;mso-position-vertical:absolute;mso-position-vertical-relative:text;mso-width-percent:0;mso-height-percent:0;mso-width-relative:page;mso-height-relative:page;v-text-anchor:top" o:gfxdata="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" filled="f" strokecolor="#943634" strokeweight="3pt"/>
+              <v:rect w14:anchorId="539B1EA3" id="Rectangle 71" o:spid="_x0000_s1026" style="position:absolute;margin-left:444.9pt;margin-top:43.2pt;width:51.7pt;height:64.6pt;z-index:251838976;visibility:visible;mso-wrap-style:square;mso-width-percent:0;mso-height-percent:0;mso-wrap-distance-left:9pt;mso-wrap-distance-top:0;mso-wrap-distance-right:9pt;mso-wrap-distance-bottom:0;mso-position-horizontal:absolute;mso-position-horizontal-relative:text;mso-position-vertical:absolute;mso-position-vertical-relative:text;mso-width-percent:0;mso-height-percent:0;mso-width-relative:page;mso-height-relative:page;v-text-anchor:top" o:gfxdata="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" filled="f" strokecolor="#943634" strokeweight="3pt"/>
             </w:pict>
           </mc:Fallback>
         </mc:AlternateContent>
@@ -4654,7 +4723,6 @@
         <w:rPr>
           <w:rStyle w:val="StyleBodyCalibri"/>
         </w:rPr>
-        <w:lastRenderedPageBreak/>
         <w:t>Object Strategic Item, List View</w:t>
       </w:r>
     </w:p>
@@ -4687,14 +4755,12 @@
           <w:rStyle w:val="StyleBodyCalibri"/>
         </w:rPr>
       </w:pPr>
-      <w:proofErr w:type="spellStart"/>
       <w:r>
         <w:rPr>
           <w:rStyle w:val="StyleBodyCalibri"/>
         </w:rPr>
         <w:t>Portlet</w:t>
       </w:r>
-      <w:proofErr w:type="spellEnd"/>
       <w:r>
         <w:rPr>
           <w:rStyle w:val="StyleBodyCalibri"/>
@@ -4719,19 +4785,11 @@
           <w:rStyle w:val="StyleBodyCalibri"/>
         </w:rPr>
       </w:pPr>
-      <w:proofErr w:type="spellStart"/>
-      <w:r>
-        <w:rPr>
-          <w:rStyle w:val="StyleBodyCalibri"/>
-        </w:rPr>
-        <w:t>Portlet</w:t>
-      </w:r>
-      <w:proofErr w:type="spellEnd"/>
-      <w:r>
-        <w:rPr>
-          <w:rStyle w:val="StyleBodyCalibri"/>
-        </w:rPr>
-        <w:t>: Strategic Indicator Hierarchy</w:t>
+      <w:r>
+        <w:rPr>
+          <w:rStyle w:val="StyleBodyCalibri"/>
+        </w:rPr>
+        <w:t>Portlet: Strategic Indicator Hierarchy</w:t>
       </w:r>
     </w:p>
     <w:p>
@@ -4747,7 +4805,7 @@
       <w:pPr>
         <w:pStyle w:val="Heading2"/>
       </w:pPr>
-      <w:bookmarkStart w:id="6" w:name="_Toc408959845"/>
+      <w:bookmarkStart w:id="6" w:name="_Toc415489066"/>
       <w:r>
         <w:t>Installing Demo Data</w:t>
       </w:r>
@@ -4879,21 +4937,7 @@
         <w:rPr>
           <w:rStyle w:val="StyleBodyCalibri"/>
         </w:rPr>
-        <w:t>Locate the line where the USERNAME variable is set and replace it with the username you will use (default is the ‘</w:t>
-      </w:r>
-      <w:proofErr w:type="spellStart"/>
-      <w:r>
-        <w:rPr>
-          <w:rStyle w:val="StyleBodyCalibri"/>
-        </w:rPr>
-        <w:t>xog</w:t>
-      </w:r>
-      <w:proofErr w:type="spellEnd"/>
-      <w:r>
-        <w:rPr>
-          <w:rStyle w:val="StyleBodyCalibri"/>
-        </w:rPr>
-        <w:t>’ user)</w:t>
+        <w:t>Locate the line where the USERNAME variable is set and replace it with the username you will use (default is the ‘xog’ user)</w:t>
       </w:r>
     </w:p>
     <w:p>
@@ -4910,21 +4954,7 @@
         <w:rPr>
           <w:rStyle w:val="StyleBodyCalibri"/>
         </w:rPr>
-        <w:t>Locate the line where the PASSWORD variable is set and replace it with the password for that user (default is ‘</w:t>
-      </w:r>
-      <w:proofErr w:type="spellStart"/>
-      <w:r>
-        <w:rPr>
-          <w:rStyle w:val="StyleBodyCalibri"/>
-        </w:rPr>
-        <w:t>gox</w:t>
-      </w:r>
-      <w:proofErr w:type="spellEnd"/>
-      <w:r>
-        <w:rPr>
-          <w:rStyle w:val="StyleBodyCalibri"/>
-        </w:rPr>
-        <w:t>’)</w:t>
+        <w:t>Locate the line where the PASSWORD variable is set and replace it with the password for that user (default is ‘gox’)</w:t>
       </w:r>
     </w:p>
     <w:p>
@@ -4988,7 +5018,7 @@
       <w:pPr>
         <w:pStyle w:val="Heading2"/>
       </w:pPr>
-      <w:bookmarkStart w:id="7" w:name="_Toc408959846"/>
+      <w:bookmarkStart w:id="7" w:name="_Toc415489067"/>
       <w:r>
         <w:t>Demo Data Post-Installation</w:t>
       </w:r>
@@ -5040,6 +5070,7 @@
           <w:noProof/>
           <w:lang w:val="pt-BR" w:eastAsia="pt-BR"/>
         </w:rPr>
+        <w:lastRenderedPageBreak/>
         <w:drawing>
           <wp:inline distT="0" distB="0" distL="0" distR="0" wp14:anchorId="0D8A0783" wp14:editId="034ED8F4">
             <wp:extent cx="6878271" cy="1501065"/>
@@ -5104,7 +5135,6 @@
           <w:noProof/>
           <w:lang w:val="pt-BR" w:eastAsia="pt-BR"/>
         </w:rPr>
-        <w:lastRenderedPageBreak/>
         <mc:AlternateContent>
           <mc:Choice Requires="wps">
             <w:drawing>
@@ -5173,7 +5203,7 @@
           </mc:Choice>
           <mc:Fallback>
             <w:pict>
-              <v:rect w14:anchorId="176C360F" id="Rectangle 71" o:spid="_x0000_s1026" style="position:absolute;margin-left:251.05pt;margin-top:69.7pt;width:77.55pt;height:48.05pt;z-index:251535872;visibility:visible;mso-wrap-style:square;mso-width-percent:0;mso-height-percent:0;mso-wrap-distance-left:9pt;mso-wrap-distance-top:0;mso-wrap-distance-right:9pt;mso-wrap-distance-bottom:0;mso-position-horizontal:absolute;mso-position-horizontal-relative:text;mso-position-vertical:absolute;mso-position-vertical-relative:text;mso-width-percent:0;mso-height-percent:0;mso-width-relative:page;mso-height-relative:page;v-text-anchor:top" o:gfxdata="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" filled="f" strokecolor="#943634" strokeweight="3pt"/>
+              <v:rect w14:anchorId="16D3D240" id="Rectangle 71" o:spid="_x0000_s1026" style="position:absolute;margin-left:251.05pt;margin-top:69.7pt;width:77.55pt;height:48.05pt;z-index:251535872;visibility:visible;mso-wrap-style:square;mso-width-percent:0;mso-height-percent:0;mso-wrap-distance-left:9pt;mso-wrap-distance-top:0;mso-wrap-distance-right:9pt;mso-wrap-distance-bottom:0;mso-position-horizontal:absolute;mso-position-horizontal-relative:text;mso-position-vertical:absolute;mso-position-vertical-relative:text;mso-width-percent:0;mso-height-percent:0;mso-width-relative:page;mso-height-relative:page;v-text-anchor:top" o:gfxdata="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" filled="f" strokecolor="#943634" strokeweight="3pt"/>
             </w:pict>
           </mc:Fallback>
         </mc:AlternateContent>
@@ -5252,7 +5282,7 @@
           </mc:Choice>
           <mc:Fallback>
             <w:pict>
-              <v:rect w14:anchorId="0EC3E3DD" id="Rectangle 71" o:spid="_x0000_s1026" style="position:absolute;margin-left:42.45pt;margin-top:116.75pt;width:33.25pt;height:17.6pt;z-index:251545088;visibility:visible;mso-wrap-style:square;mso-width-percent:0;mso-height-percent:0;mso-wrap-distance-left:9pt;mso-wrap-distance-top:0;mso-wrap-distance-right:9pt;mso-wrap-distance-bottom:0;mso-position-horizontal:absolute;mso-position-horizontal-relative:text;mso-position-vertical:absolute;mso-position-vertical-relative:text;mso-width-percent:0;mso-height-percent:0;mso-width-relative:page;mso-height-relative:page;v-text-anchor:top" o:gfxdata="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" filled="f" strokecolor="#943634" strokeweight="3pt"/>
+              <v:rect w14:anchorId="439D3E66" id="Rectangle 71" o:spid="_x0000_s1026" style="position:absolute;margin-left:42.45pt;margin-top:116.75pt;width:33.25pt;height:17.6pt;z-index:251545088;visibility:visible;mso-wrap-style:square;mso-width-percent:0;mso-height-percent:0;mso-wrap-distance-left:9pt;mso-wrap-distance-top:0;mso-wrap-distance-right:9pt;mso-wrap-distance-bottom:0;mso-position-horizontal:absolute;mso-position-horizontal-relative:text;mso-position-vertical:absolute;mso-position-vertical-relative:text;mso-width-percent:0;mso-height-percent:0;mso-width-relative:page;mso-height-relative:page;v-text-anchor:top" o:gfxdata="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" filled="f" strokecolor="#943634" strokeweight="3pt"/>
             </w:pict>
           </mc:Fallback>
         </mc:AlternateContent>
@@ -5331,7 +5361,7 @@
           </mc:Choice>
           <mc:Fallback>
             <w:pict>
-              <v:rect w14:anchorId="2789E3B1" id="Rectangle 71" o:spid="_x0000_s1026" style="position:absolute;margin-left:40.8pt;margin-top:68.95pt;width:154.5pt;height:48.05pt;z-index:251512320;visibility:visible;mso-wrap-style:square;mso-width-percent:0;mso-height-percent:0;mso-wrap-distance-left:9pt;mso-wrap-distance-top:0;mso-wrap-distance-right:9pt;mso-wrap-distance-bottom:0;mso-position-horizontal:absolute;mso-position-horizontal-relative:text;mso-position-vertical:absolute;mso-position-vertical-relative:text;mso-width-percent:0;mso-height-percent:0;mso-width-relative:page;mso-height-relative:page;v-text-anchor:top" o:gfxdata="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" filled="f" strokecolor="#943634" strokeweight="3pt"/>
+              <v:rect w14:anchorId="4510A6FB" id="Rectangle 71" o:spid="_x0000_s1026" style="position:absolute;margin-left:40.8pt;margin-top:68.95pt;width:154.5pt;height:48.05pt;z-index:251512320;visibility:visible;mso-wrap-style:square;mso-width-percent:0;mso-height-percent:0;mso-wrap-distance-left:9pt;mso-wrap-distance-top:0;mso-wrap-distance-right:9pt;mso-wrap-distance-bottom:0;mso-position-horizontal:absolute;mso-position-horizontal-relative:text;mso-position-vertical:absolute;mso-position-vertical-relative:text;mso-width-percent:0;mso-height-percent:0;mso-width-relative:page;mso-height-relative:page;v-text-anchor:top" o:gfxdata="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" filled="f" strokecolor="#943634" strokeweight="3pt"/>
             </w:pict>
           </mc:Fallback>
         </mc:AlternateContent>
@@ -5544,7 +5574,7 @@
           </mc:Choice>
           <mc:Fallback>
             <w:pict>
-              <v:rect w14:anchorId="169FC56A" id="Rectangle 61" o:spid="_x0000_s1026" style="position:absolute;margin-left:427.4pt;margin-top:127.35pt;width:36pt;height:41.55pt;z-index:251485696;visibility:visible;mso-wrap-style:square;mso-width-percent:0;mso-height-percent:0;mso-wrap-distance-left:9pt;mso-wrap-distance-top:0;mso-wrap-distance-right:9pt;mso-wrap-distance-bottom:0;mso-position-horizontal:absolute;mso-position-horizontal-relative:text;mso-position-vertical:absolute;mso-position-vertical-relative:text;mso-width-percent:0;mso-height-percent:0;mso-width-relative:page;mso-height-relative:page;v-text-anchor:top" o:gfxdata="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" filled="f" strokecolor="#943634" strokeweight="3pt"/>
+              <v:rect w14:anchorId="025C1EC5" id="Rectangle 61" o:spid="_x0000_s1026" style="position:absolute;margin-left:427.4pt;margin-top:127.35pt;width:36pt;height:41.55pt;z-index:251485696;visibility:visible;mso-wrap-style:square;mso-width-percent:0;mso-height-percent:0;mso-wrap-distance-left:9pt;mso-wrap-distance-top:0;mso-wrap-distance-right:9pt;mso-wrap-distance-bottom:0;mso-position-horizontal:absolute;mso-position-horizontal-relative:text;mso-position-vertical:absolute;mso-position-vertical-relative:text;mso-width-percent:0;mso-height-percent:0;mso-width-relative:page;mso-height-relative:page;v-text-anchor:top" o:gfxdata="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" filled="f" strokecolor="#943634" strokeweight="3pt"/>
             </w:pict>
           </mc:Fallback>
         </mc:AlternateContent>
@@ -5616,21 +5646,7 @@
         <w:rPr>
           <w:rFonts w:asciiTheme="minorHAnsi" w:hAnsiTheme="minorHAnsi"/>
         </w:rPr>
-        <w:t xml:space="preserve">Change the Cycle Action to “Close” for all three Cycles and </w:t>
-      </w:r>
-      <w:proofErr w:type="gramStart"/>
-      <w:r>
-        <w:rPr>
-          <w:rFonts w:asciiTheme="minorHAnsi" w:hAnsiTheme="minorHAnsi"/>
-        </w:rPr>
-        <w:t>Save</w:t>
-      </w:r>
-      <w:proofErr w:type="gramEnd"/>
-      <w:r>
-        <w:rPr>
-          <w:rFonts w:asciiTheme="minorHAnsi" w:hAnsiTheme="minorHAnsi"/>
-        </w:rPr>
-        <w:t>.</w:t>
+        <w:t>Change the Cycle Action to “Close” for all three Cycles and Save.</w:t>
       </w:r>
       <w:r>
         <w:rPr>
@@ -5651,13 +5667,7 @@
         <w:rPr>
           <w:noProof/>
         </w:rPr>
-        <w:t>It is b</w:t>
-      </w:r>
-      <w:r>
-        <w:rPr>
-          <w:noProof/>
-        </w:rPr>
-        <w:t>etter to do it one at a time, not all three together.</w:t>
+        <w:t>It is better to do it one at a time, not all three together.</w:t>
       </w:r>
     </w:p>
     <w:p>
@@ -5742,7 +5752,7 @@
           </mc:Choice>
           <mc:Fallback>
             <w:pict>
-              <v:rect w14:anchorId="1BB14753" id="Rectangle 71" o:spid="_x0000_s1026" style="position:absolute;margin-left:528.55pt;margin-top:27.8pt;width:33.25pt;height:17.6pt;z-index:251659776;visibility:visible;mso-wrap-style:square;mso-width-percent:0;mso-height-percent:0;mso-wrap-distance-left:9pt;mso-wrap-distance-top:0;mso-wrap-distance-right:9pt;mso-wrap-distance-bottom:0;mso-position-horizontal:absolute;mso-position-horizontal-relative:text;mso-position-vertical:absolute;mso-position-vertical-relative:text;mso-width-percent:0;mso-height-percent:0;mso-width-relative:page;mso-height-relative:page;v-text-anchor:top" o:gfxdata="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" filled="f" strokecolor="#943634" strokeweight="3pt"/>
+              <v:rect w14:anchorId="515C5012" id="Rectangle 71" o:spid="_x0000_s1026" style="position:absolute;margin-left:528.55pt;margin-top:27.8pt;width:33.25pt;height:17.6pt;z-index:251659776;visibility:visible;mso-wrap-style:square;mso-width-percent:0;mso-height-percent:0;mso-wrap-distance-left:9pt;mso-wrap-distance-top:0;mso-wrap-distance-right:9pt;mso-wrap-distance-bottom:0;mso-position-horizontal:absolute;mso-position-horizontal-relative:text;mso-position-vertical:absolute;mso-position-vertical-relative:text;mso-width-percent:0;mso-height-percent:0;mso-width-relative:page;mso-height-relative:page;v-text-anchor:top" o:gfxdata="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" filled="f" strokecolor="#943634" strokeweight="3pt"/>
             </w:pict>
           </mc:Fallback>
         </mc:AlternateContent>
@@ -5821,7 +5831,7 @@
           </mc:Choice>
           <mc:Fallback>
             <w:pict>
-              <v:rect w14:anchorId="0560AB47" id="Rectangle 71" o:spid="_x0000_s1026" style="position:absolute;margin-left:37.8pt;margin-top:51.35pt;width:154.5pt;height:48.05pt;z-index:251655680;visibility:visible;mso-wrap-style:square;mso-width-percent:0;mso-height-percent:0;mso-wrap-distance-left:9pt;mso-wrap-distance-top:0;mso-wrap-distance-right:9pt;mso-wrap-distance-bottom:0;mso-position-horizontal:absolute;mso-position-horizontal-relative:text;mso-position-vertical:absolute;mso-position-vertical-relative:text;mso-width-percent:0;mso-height-percent:0;mso-width-relative:page;mso-height-relative:page;v-text-anchor:top" o:gfxdata="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" filled="f" strokecolor="#943634" strokeweight="3pt"/>
+              <v:rect w14:anchorId="5C1A01EE" id="Rectangle 71" o:spid="_x0000_s1026" style="position:absolute;margin-left:37.8pt;margin-top:51.35pt;width:154.5pt;height:48.05pt;z-index:251655680;visibility:visible;mso-wrap-style:square;mso-width-percent:0;mso-height-percent:0;mso-wrap-distance-left:9pt;mso-wrap-distance-top:0;mso-wrap-distance-right:9pt;mso-wrap-distance-bottom:0;mso-position-horizontal:absolute;mso-position-horizontal-relative:text;mso-position-vertical:absolute;mso-position-vertical-relative:text;mso-width-percent:0;mso-height-percent:0;mso-width-relative:page;mso-height-relative:page;v-text-anchor:top" o:gfxdata="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" filled="f" strokecolor="#943634" strokeweight="3pt"/>
             </w:pict>
           </mc:Fallback>
         </mc:AlternateContent>
@@ -5900,7 +5910,7 @@
           </mc:Choice>
           <mc:Fallback>
             <w:pict>
-              <v:rect w14:anchorId="5E08FA49" id="Rectangle 71" o:spid="_x0000_s1026" style="position:absolute;margin-left:248.05pt;margin-top:51.85pt;width:77.5pt;height:48.05pt;z-index:251656704;visibility:visible;mso-wrap-style:square;mso-width-percent:0;mso-height-percent:0;mso-wrap-distance-left:9pt;mso-wrap-distance-top:0;mso-wrap-distance-right:9pt;mso-wrap-distance-bottom:0;mso-position-horizontal:absolute;mso-position-horizontal-relative:text;mso-position-vertical:absolute;mso-position-vertical-relative:text;mso-width-percent:0;mso-height-percent:0;mso-width-relative:page;mso-height-relative:page;v-text-anchor:top" o:gfxdata="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" filled="f" strokecolor="#943634" strokeweight="3pt"/>
+              <v:rect w14:anchorId="2FD388C6" id="Rectangle 71" o:spid="_x0000_s1026" style="position:absolute;margin-left:248.05pt;margin-top:51.85pt;width:77.5pt;height:48.05pt;z-index:251656704;visibility:visible;mso-wrap-style:square;mso-width-percent:0;mso-height-percent:0;mso-wrap-distance-left:9pt;mso-wrap-distance-top:0;mso-wrap-distance-right:9pt;mso-wrap-distance-bottom:0;mso-position-horizontal:absolute;mso-position-horizontal-relative:text;mso-position-vertical:absolute;mso-position-vertical-relative:text;mso-width-percent:0;mso-height-percent:0;mso-width-relative:page;mso-height-relative:page;v-text-anchor:top" o:gfxdata="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" filled="f" strokecolor="#943634" strokeweight="3pt"/>
             </w:pict>
           </mc:Fallback>
         </mc:AlternateContent>
@@ -5979,7 +5989,7 @@
           </mc:Choice>
           <mc:Fallback>
             <w:pict>
-              <v:rect w14:anchorId="128248FE" id="Rectangle 71" o:spid="_x0000_s1026" style="position:absolute;margin-left:39.5pt;margin-top:99pt;width:33.25pt;height:17.6pt;z-index:251657728;visibility:visible;mso-wrap-style:square;mso-width-percent:0;mso-height-percent:0;mso-wrap-distance-left:9pt;mso-wrap-distance-top:0;mso-wrap-distance-right:9pt;mso-wrap-distance-bottom:0;mso-position-horizontal:absolute;mso-position-horizontal-relative:text;mso-position-vertical:absolute;mso-position-vertical-relative:text;mso-width-percent:0;mso-height-percent:0;mso-width-relative:page;mso-height-relative:page;v-text-anchor:top" o:gfxdata="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" filled="f" strokecolor="#943634" strokeweight="3pt"/>
+              <v:rect w14:anchorId="55DD3D33" id="Rectangle 71" o:spid="_x0000_s1026" style="position:absolute;margin-left:39.5pt;margin-top:99pt;width:33.25pt;height:17.6pt;z-index:251657728;visibility:visible;mso-wrap-style:square;mso-width-percent:0;mso-height-percent:0;mso-wrap-distance-left:9pt;mso-wrap-distance-top:0;mso-wrap-distance-right:9pt;mso-wrap-distance-bottom:0;mso-position-horizontal:absolute;mso-position-horizontal-relative:text;mso-position-vertical:absolute;mso-position-vertical-relative:text;mso-width-percent:0;mso-height-percent:0;mso-width-relative:page;mso-height-relative:page;v-text-anchor:top" o:gfxdata="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" filled="f" strokecolor="#943634" strokeweight="3pt"/>
             </w:pict>
           </mc:Fallback>
         </mc:AlternateContent>
@@ -6148,7 +6158,7 @@
           </mc:Choice>
           <mc:Fallback>
             <w:pict>
-              <v:rect w14:anchorId="2503361A" id="Rectangle 73" o:spid="_x0000_s1026" style="position:absolute;margin-left:454.1pt;margin-top:130.3pt;width:47.1pt;height:39.2pt;z-index:251525632;visibility:visible;mso-wrap-style:square;mso-width-percent:0;mso-height-percent:0;mso-wrap-distance-left:9pt;mso-wrap-distance-top:0;mso-wrap-distance-right:9pt;mso-wrap-distance-bottom:0;mso-position-horizontal:absolute;mso-position-horizontal-relative:text;mso-position-vertical:absolute;mso-position-vertical-relative:text;mso-width-percent:0;mso-height-percent:0;mso-width-relative:page;mso-height-relative:page;v-text-anchor:top" o:gfxdata="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" filled="f" strokecolor="#943634" strokeweight="3pt"/>
+              <v:rect w14:anchorId="575DA768" id="Rectangle 73" o:spid="_x0000_s1026" style="position:absolute;margin-left:454.1pt;margin-top:130.3pt;width:47.1pt;height:39.2pt;z-index:251525632;visibility:visible;mso-wrap-style:square;mso-width-percent:0;mso-height-percent:0;mso-wrap-distance-left:9pt;mso-wrap-distance-top:0;mso-wrap-distance-right:9pt;mso-wrap-distance-bottom:0;mso-position-horizontal:absolute;mso-position-horizontal-relative:text;mso-position-vertical:absolute;mso-position-vertical-relative:text;mso-width-percent:0;mso-height-percent:0;mso-width-relative:page;mso-height-relative:page;v-text-anchor:top" o:gfxdata="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" filled="f" strokecolor="#943634" strokeweight="3pt"/>
             </w:pict>
           </mc:Fallback>
         </mc:AlternateContent>
@@ -6272,32 +6282,77 @@
       <w:pPr>
         <w:pStyle w:val="Heading1"/>
       </w:pPr>
-      <w:bookmarkStart w:id="8" w:name="_Toc408959847"/>
+      <w:bookmarkStart w:id="8" w:name="_Toc415489068"/>
       <w:r>
         <w:lastRenderedPageBreak/>
         <w:t>Known Issues</w:t>
       </w:r>
+      <w:bookmarkEnd w:id="8"/>
     </w:p>
     <w:p/>
     <w:p>
       <w:r>
-        <w:t>If you get an error “501 – Not Implemented” when navigating to Dashboards or Hierarchical views, clear your browser and server caches and try again.</w:t>
+        <w:t xml:space="preserve">If you get an error “501 – Not Implemented” when navigating to Dashboards or Hierarchical views, clear your </w:t>
+      </w:r>
+      <w:r>
+        <w:rPr>
+          <w:b/>
+        </w:rPr>
+        <w:t>browser</w:t>
+      </w:r>
+      <w:r>
+        <w:t xml:space="preserve"> </w:t>
       </w:r>
       <w:bookmarkStart w:id="9" w:name="_GoBack"/>
+      <w:r>
+        <w:rPr>
+          <w:b/>
+        </w:rPr>
+        <w:t>and</w:t>
+      </w:r>
+      <w:r>
+        <w:t xml:space="preserve"> </w:t>
+      </w:r>
       <w:bookmarkEnd w:id="9"/>
+      <w:r>
+        <w:rPr>
+          <w:b/>
+        </w:rPr>
+        <w:t>server</w:t>
+      </w:r>
+      <w:r>
+        <w:t xml:space="preserve"> caches and try again.</w:t>
+      </w:r>
+    </w:p>
+    <w:p>
+      <w:r>
+        <w:t xml:space="preserve">If that doesn’t solve the issue you may have missed a step on the installation and we may be required to fix a few links/actions manually. Send me an </w:t>
+      </w:r>
+      <w:hyperlink r:id="rId15" w:history="1">
+        <w:r>
+          <w:rPr>
+            <w:rStyle w:val="Hyperlink"/>
+          </w:rPr>
+          <w:t>email</w:t>
+        </w:r>
+      </w:hyperlink>
+      <w:r>
+        <w:t xml:space="preserve"> and I’ll get back to you as soon as possible.</w:t>
+      </w:r>
     </w:p>
     <w:p/>
     <w:p>
       <w:pPr>
         <w:pStyle w:val="Heading1"/>
       </w:pPr>
+      <w:bookmarkStart w:id="10" w:name="_Toc415489069"/>
       <w:r>
         <w:t xml:space="preserve">Technical </w:t>
       </w:r>
       <w:r>
         <w:t>Summary</w:t>
       </w:r>
-      <w:bookmarkEnd w:id="8"/>
+      <w:bookmarkEnd w:id="10"/>
     </w:p>
     <w:p>
       <w:pPr>
@@ -6310,11 +6365,11 @@
       <w:pPr>
         <w:pStyle w:val="Heading2"/>
       </w:pPr>
-      <w:bookmarkStart w:id="10" w:name="_Toc408959848"/>
+      <w:bookmarkStart w:id="11" w:name="_Toc415489070"/>
       <w:r>
         <w:t>Object Description</w:t>
       </w:r>
-      <w:bookmarkEnd w:id="10"/>
+      <w:bookmarkEnd w:id="11"/>
     </w:p>
     <w:p>
       <w:pPr>
@@ -6405,19 +6460,8 @@
                 <w:sz w:val="16"/>
                 <w:szCs w:val="16"/>
               </w:rPr>
-              <w:t xml:space="preserve">Master – </w:t>
-            </w:r>
-            <w:proofErr w:type="spellStart"/>
-            <w:r>
-              <w:rPr>
-                <w:rFonts w:asciiTheme="minorHAnsi" w:hAnsiTheme="minorHAnsi"/>
-                <w:b/>
-                <w:sz w:val="16"/>
-                <w:szCs w:val="16"/>
-              </w:rPr>
-              <w:t>Subobject</w:t>
-            </w:r>
-            <w:proofErr w:type="spellEnd"/>
+              <w:t>Master – Subobject</w:t>
+            </w:r>
           </w:p>
         </w:tc>
         <w:tc>
@@ -6504,7 +6548,6 @@
                 <w:szCs w:val="16"/>
               </w:rPr>
             </w:pPr>
-            <w:proofErr w:type="spellStart"/>
             <w:r>
               <w:rPr>
                 <w:rFonts w:asciiTheme="minorHAnsi" w:hAnsiTheme="minorHAnsi"/>
@@ -6513,7 +6556,6 @@
               </w:rPr>
               <w:t>strat_dim</w:t>
             </w:r>
-            <w:proofErr w:type="spellEnd"/>
           </w:p>
         </w:tc>
         <w:tc>
@@ -6742,7 +6784,6 @@
                 <w:szCs w:val="16"/>
               </w:rPr>
             </w:pPr>
-            <w:proofErr w:type="spellStart"/>
             <w:r>
               <w:rPr>
                 <w:rFonts w:asciiTheme="minorHAnsi" w:hAnsiTheme="minorHAnsi"/>
@@ -6751,7 +6792,6 @@
               </w:rPr>
               <w:t>strat_scope</w:t>
             </w:r>
-            <w:proofErr w:type="spellEnd"/>
           </w:p>
         </w:tc>
         <w:tc>
@@ -6814,23 +6854,13 @@
                 <w:szCs w:val="16"/>
               </w:rPr>
             </w:pPr>
-            <w:proofErr w:type="gramStart"/>
-            <w:r>
-              <w:rPr>
-                <w:rFonts w:asciiTheme="minorHAnsi" w:hAnsiTheme="minorHAnsi"/>
-                <w:sz w:val="16"/>
-                <w:szCs w:val="16"/>
-              </w:rPr>
-              <w:t>e.g</w:t>
-            </w:r>
-            <w:proofErr w:type="gramEnd"/>
-            <w:r>
-              <w:rPr>
-                <w:rFonts w:asciiTheme="minorHAnsi" w:hAnsiTheme="minorHAnsi"/>
-                <w:sz w:val="16"/>
-                <w:szCs w:val="16"/>
-              </w:rPr>
-              <w:t>. The “IT Operations Department” is a scope that allows the IT Strategy Team to build an IT Strategy, either stand-alone or linked to a Corporate Strategy Plan.</w:t>
+            <w:r>
+              <w:rPr>
+                <w:rFonts w:asciiTheme="minorHAnsi" w:hAnsiTheme="minorHAnsi"/>
+                <w:sz w:val="16"/>
+                <w:szCs w:val="16"/>
+              </w:rPr>
+              <w:t>e.g. The “IT Operations Department” is a scope that allows the IT Strategy Team to build an IT Strategy, either stand-alone or linked to a Corporate Strategy Plan.</w:t>
             </w:r>
           </w:p>
         </w:tc>
@@ -6892,7 +6922,6 @@
                 <w:szCs w:val="16"/>
               </w:rPr>
             </w:pPr>
-            <w:proofErr w:type="spellStart"/>
             <w:r>
               <w:rPr>
                 <w:rFonts w:asciiTheme="minorHAnsi" w:hAnsiTheme="minorHAnsi"/>
@@ -6901,7 +6930,6 @@
               </w:rPr>
               <w:t>strat_bsc_persp</w:t>
             </w:r>
-            <w:proofErr w:type="spellEnd"/>
           </w:p>
         </w:tc>
         <w:tc>
@@ -6964,23 +6992,13 @@
                 <w:szCs w:val="16"/>
               </w:rPr>
             </w:pPr>
-            <w:proofErr w:type="gramStart"/>
-            <w:r>
-              <w:rPr>
-                <w:rFonts w:asciiTheme="minorHAnsi" w:hAnsiTheme="minorHAnsi"/>
-                <w:sz w:val="16"/>
-                <w:szCs w:val="16"/>
-              </w:rPr>
-              <w:t>e.g</w:t>
-            </w:r>
-            <w:proofErr w:type="gramEnd"/>
-            <w:r>
-              <w:rPr>
-                <w:rFonts w:asciiTheme="minorHAnsi" w:hAnsiTheme="minorHAnsi"/>
-                <w:sz w:val="16"/>
-                <w:szCs w:val="16"/>
-              </w:rPr>
-              <w:t>. the “Customer” perspective.</w:t>
+            <w:r>
+              <w:rPr>
+                <w:rFonts w:asciiTheme="minorHAnsi" w:hAnsiTheme="minorHAnsi"/>
+                <w:sz w:val="16"/>
+                <w:szCs w:val="16"/>
+              </w:rPr>
+              <w:t>e.g. the “Customer” perspective.</w:t>
             </w:r>
           </w:p>
         </w:tc>
@@ -7159,7 +7177,6 @@
                 <w:szCs w:val="16"/>
               </w:rPr>
             </w:pPr>
-            <w:proofErr w:type="spellStart"/>
             <w:r>
               <w:rPr>
                 <w:rFonts w:asciiTheme="minorHAnsi" w:hAnsiTheme="minorHAnsi"/>
@@ -7168,7 +7185,6 @@
               </w:rPr>
               <w:t>strat_kpi</w:t>
             </w:r>
-            <w:proofErr w:type="spellEnd"/>
           </w:p>
         </w:tc>
         <w:tc>
@@ -7325,7 +7341,6 @@
                 <w:szCs w:val="16"/>
               </w:rPr>
             </w:pPr>
-            <w:proofErr w:type="spellStart"/>
             <w:r>
               <w:rPr>
                 <w:rFonts w:asciiTheme="minorHAnsi" w:hAnsiTheme="minorHAnsi"/>
@@ -7334,7 +7349,6 @@
               </w:rPr>
               <w:t>strat_kpi_target</w:t>
             </w:r>
-            <w:proofErr w:type="spellEnd"/>
           </w:p>
         </w:tc>
         <w:tc>
@@ -7349,23 +7363,13 @@
                 <w:szCs w:val="16"/>
               </w:rPr>
             </w:pPr>
-            <w:proofErr w:type="spellStart"/>
-            <w:r>
-              <w:rPr>
-                <w:rFonts w:asciiTheme="minorHAnsi" w:hAnsiTheme="minorHAnsi"/>
-                <w:sz w:val="16"/>
-                <w:szCs w:val="16"/>
-              </w:rPr>
-              <w:t>Subobject</w:t>
-            </w:r>
-            <w:proofErr w:type="spellEnd"/>
-            <w:r>
-              <w:rPr>
-                <w:rFonts w:asciiTheme="minorHAnsi" w:hAnsiTheme="minorHAnsi"/>
-                <w:sz w:val="16"/>
-                <w:szCs w:val="16"/>
-              </w:rPr>
-              <w:t xml:space="preserve"> to Strategic KPI</w:t>
+            <w:r>
+              <w:rPr>
+                <w:rFonts w:asciiTheme="minorHAnsi" w:hAnsiTheme="minorHAnsi"/>
+                <w:sz w:val="16"/>
+                <w:szCs w:val="16"/>
+              </w:rPr>
+              <w:t>Subobject to Strategic KPI</w:t>
             </w:r>
           </w:p>
         </w:tc>
@@ -7475,7 +7479,6 @@
                 <w:szCs w:val="16"/>
               </w:rPr>
             </w:pPr>
-            <w:proofErr w:type="spellStart"/>
             <w:r>
               <w:rPr>
                 <w:rFonts w:asciiTheme="minorHAnsi" w:hAnsiTheme="minorHAnsi"/>
@@ -7484,7 +7487,6 @@
               </w:rPr>
               <w:t>strat_kpi_measure</w:t>
             </w:r>
-            <w:proofErr w:type="spellEnd"/>
           </w:p>
         </w:tc>
         <w:tc>
@@ -7499,23 +7501,22 @@
                 <w:szCs w:val="16"/>
               </w:rPr>
             </w:pPr>
-            <w:proofErr w:type="spellStart"/>
-            <w:r>
-              <w:rPr>
-                <w:rFonts w:asciiTheme="minorHAnsi" w:hAnsiTheme="minorHAnsi"/>
-                <w:sz w:val="16"/>
-                <w:szCs w:val="16"/>
-              </w:rPr>
-              <w:t>Subobject</w:t>
-            </w:r>
-            <w:proofErr w:type="spellEnd"/>
-            <w:r>
-              <w:rPr>
-                <w:rFonts w:asciiTheme="minorHAnsi" w:hAnsiTheme="minorHAnsi"/>
-                <w:sz w:val="16"/>
-                <w:szCs w:val="16"/>
-              </w:rPr>
-              <w:t xml:space="preserve"> to Strategic KPI</w:t>
+            <w:r>
+              <w:rPr>
+                <w:rFonts w:asciiTheme="minorHAnsi" w:hAnsiTheme="minorHAnsi"/>
+                <w:sz w:val="16"/>
+                <w:szCs w:val="16"/>
+              </w:rPr>
+              <w:t xml:space="preserve">Subobject to </w:t>
+            </w:r>
+            <w:r>
+              <w:rPr>
+                <w:rFonts w:asciiTheme="minorHAnsi" w:hAnsiTheme="minorHAnsi"/>
+                <w:sz w:val="16"/>
+                <w:szCs w:val="16"/>
+              </w:rPr>
+              <w:lastRenderedPageBreak/>
+              <w:t>Strategic KPI</w:t>
             </w:r>
           </w:p>
         </w:tc>
@@ -7537,6 +7538,7 @@
                 <w:sz w:val="16"/>
                 <w:szCs w:val="16"/>
               </w:rPr>
+              <w:lastRenderedPageBreak/>
               <w:t>Measurements are used to assess how we’re comparing to our targets</w:t>
             </w:r>
           </w:p>
@@ -7585,7 +7587,17 @@
                 <w:sz w:val="16"/>
                 <w:szCs w:val="16"/>
               </w:rPr>
-              <w:t>Measurements are delivered as “Demo Data”. Demo measures are set by Year, Quarter or Month, depending on the nature of the KPI.</w:t>
+              <w:lastRenderedPageBreak/>
+              <w:t xml:space="preserve">Measurements are delivered as “Demo </w:t>
+            </w:r>
+            <w:r>
+              <w:rPr>
+                <w:rFonts w:asciiTheme="minorHAnsi" w:hAnsiTheme="minorHAnsi"/>
+                <w:sz w:val="16"/>
+                <w:szCs w:val="16"/>
+              </w:rPr>
+              <w:lastRenderedPageBreak/>
+              <w:t>Data”. Demo measures are set by Year, Quarter or Month, depending on the nature of the KPI.</w:t>
             </w:r>
           </w:p>
         </w:tc>
@@ -7626,7 +7638,6 @@
                 <w:szCs w:val="16"/>
               </w:rPr>
             </w:pPr>
-            <w:proofErr w:type="spellStart"/>
             <w:r>
               <w:rPr>
                 <w:rFonts w:asciiTheme="minorHAnsi" w:hAnsiTheme="minorHAnsi"/>
@@ -7635,7 +7646,6 @@
               </w:rPr>
               <w:t>strat_item_scale</w:t>
             </w:r>
-            <w:proofErr w:type="spellEnd"/>
           </w:p>
         </w:tc>
         <w:tc>
@@ -7650,23 +7660,13 @@
                 <w:szCs w:val="16"/>
               </w:rPr>
             </w:pPr>
-            <w:proofErr w:type="spellStart"/>
-            <w:r>
-              <w:rPr>
-                <w:rFonts w:asciiTheme="minorHAnsi" w:hAnsiTheme="minorHAnsi"/>
-                <w:sz w:val="16"/>
-                <w:szCs w:val="16"/>
-              </w:rPr>
-              <w:t>Subobject</w:t>
-            </w:r>
-            <w:proofErr w:type="spellEnd"/>
-            <w:r>
-              <w:rPr>
-                <w:rFonts w:asciiTheme="minorHAnsi" w:hAnsiTheme="minorHAnsi"/>
-                <w:sz w:val="16"/>
-                <w:szCs w:val="16"/>
-              </w:rPr>
-              <w:t xml:space="preserve"> to Strategic KPI</w:t>
+            <w:r>
+              <w:rPr>
+                <w:rFonts w:asciiTheme="minorHAnsi" w:hAnsiTheme="minorHAnsi"/>
+                <w:sz w:val="16"/>
+                <w:szCs w:val="16"/>
+              </w:rPr>
+              <w:t>Subobject to Strategic KPI</w:t>
             </w:r>
           </w:p>
         </w:tc>
@@ -7776,7 +7776,6 @@
                 <w:szCs w:val="16"/>
               </w:rPr>
             </w:pPr>
-            <w:proofErr w:type="spellStart"/>
             <w:r>
               <w:rPr>
                 <w:rFonts w:asciiTheme="minorHAnsi" w:hAnsiTheme="minorHAnsi"/>
@@ -7785,7 +7784,6 @@
               </w:rPr>
               <w:t>strategic_item</w:t>
             </w:r>
-            <w:proofErr w:type="spellEnd"/>
           </w:p>
         </w:tc>
         <w:tc>
@@ -8020,7 +8018,6 @@
                 <w:szCs w:val="16"/>
               </w:rPr>
             </w:pPr>
-            <w:proofErr w:type="spellStart"/>
             <w:r>
               <w:rPr>
                 <w:rFonts w:asciiTheme="minorHAnsi" w:hAnsiTheme="minorHAnsi"/>
@@ -8029,7 +8026,6 @@
               </w:rPr>
               <w:t>strat_align_metric</w:t>
             </w:r>
-            <w:proofErr w:type="spellEnd"/>
           </w:p>
         </w:tc>
         <w:tc>
@@ -8072,25 +8068,7 @@
                 <w:sz w:val="16"/>
                 <w:szCs w:val="16"/>
               </w:rPr>
-              <w:t xml:space="preserve">Alignment Metrics are used to assess Investments (Ideas, Projects, Programs, </w:t>
-            </w:r>
-            <w:proofErr w:type="spellStart"/>
-            <w:r>
-              <w:rPr>
-                <w:rFonts w:asciiTheme="minorHAnsi" w:hAnsiTheme="minorHAnsi"/>
-                <w:sz w:val="16"/>
-                <w:szCs w:val="16"/>
-              </w:rPr>
-              <w:t>etc</w:t>
-            </w:r>
-            <w:proofErr w:type="spellEnd"/>
-            <w:r>
-              <w:rPr>
-                <w:rFonts w:asciiTheme="minorHAnsi" w:hAnsiTheme="minorHAnsi"/>
-                <w:sz w:val="16"/>
-                <w:szCs w:val="16"/>
-              </w:rPr>
-              <w:t>) against the Strategic Items in your Strategic Plan.</w:t>
+              <w:t>Alignment Metrics are used to assess Investments (Ideas, Projects, Programs, etc) against the Strategic Items in your Strategic Plan.</w:t>
             </w:r>
           </w:p>
           <w:p>
@@ -8178,7 +8156,6 @@
                 <w:szCs w:val="16"/>
               </w:rPr>
             </w:pPr>
-            <w:proofErr w:type="spellStart"/>
             <w:r>
               <w:rPr>
                 <w:rFonts w:asciiTheme="minorHAnsi" w:hAnsiTheme="minorHAnsi"/>
@@ -8187,7 +8164,6 @@
               </w:rPr>
               <w:t>strat_metric_scale</w:t>
             </w:r>
-            <w:proofErr w:type="spellEnd"/>
           </w:p>
         </w:tc>
         <w:tc>
@@ -8202,23 +8178,13 @@
                 <w:szCs w:val="16"/>
               </w:rPr>
             </w:pPr>
-            <w:proofErr w:type="spellStart"/>
-            <w:r>
-              <w:rPr>
-                <w:rFonts w:asciiTheme="minorHAnsi" w:hAnsiTheme="minorHAnsi"/>
-                <w:sz w:val="16"/>
-                <w:szCs w:val="16"/>
-              </w:rPr>
-              <w:t>Subobject</w:t>
-            </w:r>
-            <w:proofErr w:type="spellEnd"/>
-            <w:r>
-              <w:rPr>
-                <w:rFonts w:asciiTheme="minorHAnsi" w:hAnsiTheme="minorHAnsi"/>
-                <w:sz w:val="16"/>
-                <w:szCs w:val="16"/>
-              </w:rPr>
-              <w:t xml:space="preserve"> to Investment Alignment Metric </w:t>
+            <w:r>
+              <w:rPr>
+                <w:rFonts w:asciiTheme="minorHAnsi" w:hAnsiTheme="minorHAnsi"/>
+                <w:sz w:val="16"/>
+                <w:szCs w:val="16"/>
+              </w:rPr>
+              <w:t xml:space="preserve">Subobject to Investment Alignment Metric </w:t>
             </w:r>
           </w:p>
         </w:tc>
@@ -8344,7 +8310,6 @@
                 <w:szCs w:val="16"/>
               </w:rPr>
             </w:pPr>
-            <w:proofErr w:type="spellStart"/>
             <w:r>
               <w:rPr>
                 <w:rFonts w:asciiTheme="minorHAnsi" w:hAnsiTheme="minorHAnsi"/>
@@ -8353,7 +8318,6 @@
               </w:rPr>
               <w:t>strat_eval_cycle</w:t>
             </w:r>
-            <w:proofErr w:type="spellEnd"/>
           </w:p>
         </w:tc>
         <w:tc>
@@ -8458,7 +8422,6 @@
                 <w:szCs w:val="16"/>
               </w:rPr>
             </w:pPr>
-            <w:proofErr w:type="spellStart"/>
             <w:r>
               <w:rPr>
                 <w:rFonts w:asciiTheme="minorHAnsi" w:hAnsiTheme="minorHAnsi"/>
@@ -8467,7 +8430,6 @@
               </w:rPr>
               <w:t>strat_evaluation</w:t>
             </w:r>
-            <w:proofErr w:type="spellEnd"/>
           </w:p>
         </w:tc>
         <w:tc>
@@ -8572,7 +8534,6 @@
                 <w:szCs w:val="16"/>
               </w:rPr>
             </w:pPr>
-            <w:proofErr w:type="spellStart"/>
             <w:r>
               <w:rPr>
                 <w:rFonts w:asciiTheme="minorHAnsi" w:hAnsiTheme="minorHAnsi"/>
@@ -8581,7 +8542,6 @@
               </w:rPr>
               <w:t>strat_tree_flat</w:t>
             </w:r>
-            <w:proofErr w:type="spellEnd"/>
           </w:p>
         </w:tc>
         <w:tc>
@@ -8624,25 +8584,7 @@
                 <w:sz w:val="16"/>
                 <w:szCs w:val="16"/>
               </w:rPr>
-              <w:t xml:space="preserve">This object is generated automatically via Workflow and is just used as an auxiliary table for building Multi-Scope </w:t>
-            </w:r>
-            <w:proofErr w:type="spellStart"/>
-            <w:r>
-              <w:rPr>
-                <w:rFonts w:asciiTheme="minorHAnsi" w:hAnsiTheme="minorHAnsi"/>
-                <w:sz w:val="16"/>
-                <w:szCs w:val="16"/>
-              </w:rPr>
-              <w:t>Portlets</w:t>
-            </w:r>
-            <w:proofErr w:type="spellEnd"/>
-            <w:r>
-              <w:rPr>
-                <w:rFonts w:asciiTheme="minorHAnsi" w:hAnsiTheme="minorHAnsi"/>
-                <w:sz w:val="16"/>
-                <w:szCs w:val="16"/>
-              </w:rPr>
-              <w:t>. Users should NOT have access to this object in the UI.</w:t>
+              <w:t>This object is generated automatically via Workflow and is just used as an auxiliary table for building Multi-Scope Portlets. Users should NOT have access to this object in the UI.</w:t>
             </w:r>
           </w:p>
         </w:tc>
@@ -8681,11 +8623,11 @@
       <w:pPr>
         <w:pStyle w:val="Heading2"/>
       </w:pPr>
-      <w:bookmarkStart w:id="11" w:name="_Toc408959849"/>
+      <w:bookmarkStart w:id="12" w:name="_Toc415489071"/>
       <w:r>
         <w:t>Pages</w:t>
       </w:r>
-      <w:bookmarkEnd w:id="11"/>
+      <w:bookmarkEnd w:id="12"/>
     </w:p>
     <w:tbl>
       <w:tblPr>
@@ -8811,7 +8753,7 @@
                 <w:szCs w:val="16"/>
               </w:rPr>
             </w:pPr>
-            <w:hyperlink r:id="rId15" w:anchor="action:npt.getPage&amp;pageId=odf.strat_bsc_perspFrame&amp;id=5009062&amp;obsType=Page&amp;principal_type=SYSTEM&amp;principal_id=0" w:tooltip="BSC Perspective Default Layout" w:history="1">
+            <w:hyperlink r:id="rId16" w:anchor="action:npt.getPage&amp;pageId=odf.strat_bsc_perspFrame&amp;id=5009062&amp;obsType=Page&amp;principal_type=SYSTEM&amp;principal_id=0" w:tooltip="BSC Perspective Default Layout" w:history="1">
               <w:r>
                 <w:rPr>
                   <w:rFonts w:asciiTheme="minorHAnsi" w:hAnsiTheme="minorHAnsi"/>
@@ -8835,7 +8777,6 @@
                 <w:szCs w:val="16"/>
               </w:rPr>
             </w:pPr>
-            <w:proofErr w:type="spellStart"/>
             <w:r>
               <w:rPr>
                 <w:rFonts w:asciiTheme="minorHAnsi" w:hAnsiTheme="minorHAnsi"/>
@@ -8844,7 +8785,6 @@
               </w:rPr>
               <w:t>odf.strat_bsc_perspFrame</w:t>
             </w:r>
-            <w:proofErr w:type="spellEnd"/>
           </w:p>
         </w:tc>
         <w:tc>
@@ -8881,23 +8821,13 @@
                 <w:szCs w:val="16"/>
               </w:rPr>
             </w:pPr>
-            <w:proofErr w:type="spellStart"/>
-            <w:r>
-              <w:rPr>
-                <w:rFonts w:asciiTheme="minorHAnsi" w:hAnsiTheme="minorHAnsi"/>
-                <w:sz w:val="16"/>
-                <w:szCs w:val="16"/>
-              </w:rPr>
-              <w:t>Portlets</w:t>
-            </w:r>
-            <w:proofErr w:type="spellEnd"/>
-            <w:r>
-              <w:rPr>
-                <w:rFonts w:asciiTheme="minorHAnsi" w:hAnsiTheme="minorHAnsi"/>
-                <w:sz w:val="16"/>
-                <w:szCs w:val="16"/>
-              </w:rPr>
-              <w:t xml:space="preserve"> showing Strategic Items Hierarchy and Projects Hierarchy related to that BSC Perspective</w:t>
+            <w:r>
+              <w:rPr>
+                <w:rFonts w:asciiTheme="minorHAnsi" w:hAnsiTheme="minorHAnsi"/>
+                <w:sz w:val="16"/>
+                <w:szCs w:val="16"/>
+              </w:rPr>
+              <w:t>Portlets showing Strategic Items Hierarchy and Projects Hierarchy related to that BSC Perspective</w:t>
             </w:r>
           </w:p>
         </w:tc>
@@ -8915,7 +8845,7 @@
                 <w:szCs w:val="16"/>
               </w:rPr>
             </w:pPr>
-            <w:hyperlink r:id="rId16" w:anchor="action:npt.getPage&amp;pageId=odf.strat_eval_cycleFrame&amp;id=5009056&amp;obsType=Page&amp;principal_type=SYSTEM&amp;principal_id=0" w:tooltip="Evaluation Cycle Default Layout" w:history="1">
+            <w:hyperlink r:id="rId17" w:anchor="action:npt.getPage&amp;pageId=odf.strat_eval_cycleFrame&amp;id=5009056&amp;obsType=Page&amp;principal_type=SYSTEM&amp;principal_id=0" w:tooltip="Evaluation Cycle Default Layout" w:history="1">
               <w:r>
                 <w:rPr>
                   <w:rFonts w:asciiTheme="minorHAnsi" w:hAnsiTheme="minorHAnsi"/>
@@ -8939,7 +8869,6 @@
                 <w:szCs w:val="16"/>
               </w:rPr>
             </w:pPr>
-            <w:proofErr w:type="spellStart"/>
             <w:r>
               <w:rPr>
                 <w:rFonts w:asciiTheme="minorHAnsi" w:hAnsiTheme="minorHAnsi"/>
@@ -8948,7 +8877,6 @@
               </w:rPr>
               <w:t>odf.strat_eval_cycleFrame</w:t>
             </w:r>
-            <w:proofErr w:type="spellEnd"/>
           </w:p>
         </w:tc>
         <w:tc>
@@ -9001,7 +8929,7 @@
                 <w:szCs w:val="16"/>
               </w:rPr>
             </w:pPr>
-            <w:hyperlink r:id="rId17" w:anchor="action:npt.getPage&amp;pageId=odf.strat_align_metricFrame&amp;id=5009038&amp;obsType=Page&amp;principal_type=SYSTEM&amp;principal_id=0" w:tooltip="Investment Alignment Metric Default Layout" w:history="1">
+            <w:hyperlink r:id="rId18" w:anchor="action:npt.getPage&amp;pageId=odf.strat_align_metricFrame&amp;id=5009038&amp;obsType=Page&amp;principal_type=SYSTEM&amp;principal_id=0" w:tooltip="Investment Alignment Metric Default Layout" w:history="1">
               <w:r>
                 <w:rPr>
                   <w:rFonts w:asciiTheme="minorHAnsi" w:hAnsiTheme="minorHAnsi"/>
@@ -9025,7 +8953,6 @@
                 <w:szCs w:val="16"/>
               </w:rPr>
             </w:pPr>
-            <w:proofErr w:type="spellStart"/>
             <w:r>
               <w:rPr>
                 <w:rFonts w:asciiTheme="minorHAnsi" w:hAnsiTheme="minorHAnsi"/>
@@ -9034,7 +8961,6 @@
               </w:rPr>
               <w:t>odf.strat_align_metricFrame</w:t>
             </w:r>
-            <w:proofErr w:type="spellEnd"/>
           </w:p>
         </w:tc>
         <w:tc>
@@ -9087,7 +9013,7 @@
                 <w:szCs w:val="16"/>
               </w:rPr>
             </w:pPr>
-            <w:hyperlink r:id="rId18" w:anchor="action:npt.getPage&amp;pageId=odf.strat_dimFrame&amp;id=5009044&amp;obsType=Page&amp;principal_type=SYSTEM&amp;principal_id=0" w:tooltip="Strategic Dimension Default Layout" w:history="1">
+            <w:hyperlink r:id="rId19" w:anchor="action:npt.getPage&amp;pageId=odf.strat_dimFrame&amp;id=5009044&amp;obsType=Page&amp;principal_type=SYSTEM&amp;principal_id=0" w:tooltip="Strategic Dimension Default Layout" w:history="1">
               <w:r>
                 <w:rPr>
                   <w:rFonts w:asciiTheme="minorHAnsi" w:hAnsiTheme="minorHAnsi"/>
@@ -9111,7 +9037,6 @@
                 <w:szCs w:val="16"/>
               </w:rPr>
             </w:pPr>
-            <w:proofErr w:type="spellStart"/>
             <w:r>
               <w:rPr>
                 <w:rFonts w:asciiTheme="minorHAnsi" w:hAnsiTheme="minorHAnsi"/>
@@ -9120,7 +9045,6 @@
               </w:rPr>
               <w:t>odf.strat_dimFrame</w:t>
             </w:r>
-            <w:proofErr w:type="spellEnd"/>
           </w:p>
         </w:tc>
         <w:tc>
@@ -9173,7 +9097,7 @@
                 <w:szCs w:val="16"/>
               </w:rPr>
             </w:pPr>
-            <w:hyperlink r:id="rId19" w:anchor="action:npt.getPage&amp;pageId=odf.strat_evaluationFrame&amp;id=5009050&amp;obsType=Page&amp;principal_type=SYSTEM&amp;principal_id=0" w:tooltip="Strategic Evaluation Default Layout" w:history="1">
+            <w:hyperlink r:id="rId20" w:anchor="action:npt.getPage&amp;pageId=odf.strat_evaluationFrame&amp;id=5009050&amp;obsType=Page&amp;principal_type=SYSTEM&amp;principal_id=0" w:tooltip="Strategic Evaluation Default Layout" w:history="1">
               <w:r>
                 <w:rPr>
                   <w:rFonts w:asciiTheme="minorHAnsi" w:hAnsiTheme="minorHAnsi"/>
@@ -9197,7 +9121,6 @@
                 <w:szCs w:val="16"/>
               </w:rPr>
             </w:pPr>
-            <w:proofErr w:type="spellStart"/>
             <w:r>
               <w:rPr>
                 <w:rFonts w:asciiTheme="minorHAnsi" w:hAnsiTheme="minorHAnsi"/>
@@ -9206,7 +9129,6 @@
               </w:rPr>
               <w:t>odf.strat_evaluationFrame</w:t>
             </w:r>
-            <w:proofErr w:type="spellEnd"/>
           </w:p>
         </w:tc>
         <w:tc>
@@ -9259,7 +9181,7 @@
                 <w:szCs w:val="16"/>
               </w:rPr>
             </w:pPr>
-            <w:hyperlink r:id="rId20" w:anchor="action:npt.getPage&amp;pageId=odf.strategic_itemFrame&amp;id=5009020&amp;obsType=Page&amp;principal_type=SYSTEM&amp;principal_id=0" w:tooltip="Strategic Item Default Layout" w:history="1">
+            <w:hyperlink r:id="rId21" w:anchor="action:npt.getPage&amp;pageId=odf.strategic_itemFrame&amp;id=5009020&amp;obsType=Page&amp;principal_type=SYSTEM&amp;principal_id=0" w:tooltip="Strategic Item Default Layout" w:history="1">
               <w:r>
                 <w:rPr>
                   <w:rFonts w:asciiTheme="minorHAnsi" w:hAnsiTheme="minorHAnsi"/>
@@ -9283,7 +9205,6 @@
                 <w:szCs w:val="16"/>
               </w:rPr>
             </w:pPr>
-            <w:proofErr w:type="spellStart"/>
             <w:r>
               <w:rPr>
                 <w:rFonts w:asciiTheme="minorHAnsi" w:hAnsiTheme="minorHAnsi"/>
@@ -9292,7 +9213,6 @@
               </w:rPr>
               <w:t>odf.strategic_itemFrame</w:t>
             </w:r>
-            <w:proofErr w:type="spellEnd"/>
           </w:p>
         </w:tc>
         <w:tc>
@@ -9421,7 +9341,7 @@
                 <w:szCs w:val="16"/>
               </w:rPr>
             </w:pPr>
-            <w:hyperlink r:id="rId21" w:anchor="action:npt.getPage&amp;pageId=odf.strat_kpiFrame&amp;id=5009026&amp;obsType=Page&amp;principal_type=SYSTEM&amp;principal_id=0" w:tooltip="Strategic KPI Default Layout" w:history="1">
+            <w:hyperlink r:id="rId22" w:anchor="action:npt.getPage&amp;pageId=odf.strat_kpiFrame&amp;id=5009026&amp;obsType=Page&amp;principal_type=SYSTEM&amp;principal_id=0" w:tooltip="Strategic KPI Default Layout" w:history="1">
               <w:r>
                 <w:rPr>
                   <w:rFonts w:asciiTheme="minorHAnsi" w:hAnsiTheme="minorHAnsi"/>
@@ -9445,7 +9365,6 @@
                 <w:szCs w:val="16"/>
               </w:rPr>
             </w:pPr>
-            <w:proofErr w:type="spellStart"/>
             <w:r>
               <w:rPr>
                 <w:rFonts w:asciiTheme="minorHAnsi" w:hAnsiTheme="minorHAnsi"/>
@@ -9454,7 +9373,6 @@
               </w:rPr>
               <w:t>odf.strat_kpiFrame</w:t>
             </w:r>
-            <w:proofErr w:type="spellEnd"/>
           </w:p>
         </w:tc>
         <w:tc>
@@ -9549,7 +9467,7 @@
                 <w:szCs w:val="16"/>
               </w:rPr>
             </w:pPr>
-            <w:hyperlink r:id="rId22" w:anchor="action:npt.getPage&amp;pageId=strat_ReviewFRAME&amp;id=5009067&amp;obsType=Page&amp;principal_type=SYSTEM&amp;principal_id=0" w:tooltip="Strategic Review" w:history="1">
+            <w:hyperlink r:id="rId23" w:anchor="action:npt.getPage&amp;pageId=strat_ReviewFRAME&amp;id=5009067&amp;obsType=Page&amp;principal_type=SYSTEM&amp;principal_id=0" w:tooltip="Strategic Review" w:history="1">
               <w:r>
                 <w:rPr>
                   <w:rFonts w:asciiTheme="minorHAnsi" w:hAnsiTheme="minorHAnsi"/>
@@ -9573,7 +9491,6 @@
                 <w:szCs w:val="16"/>
               </w:rPr>
             </w:pPr>
-            <w:proofErr w:type="spellStart"/>
             <w:r>
               <w:rPr>
                 <w:rFonts w:asciiTheme="minorHAnsi" w:hAnsiTheme="minorHAnsi"/>
@@ -9582,7 +9499,6 @@
               </w:rPr>
               <w:t>strat_ReviewFRAME</w:t>
             </w:r>
-            <w:proofErr w:type="spellEnd"/>
           </w:p>
         </w:tc>
         <w:tc>
@@ -9620,7 +9536,6 @@
                 <w:sz w:val="16"/>
                 <w:szCs w:val="16"/>
               </w:rPr>
-              <w:lastRenderedPageBreak/>
               <w:t>Top-Down Planning</w:t>
             </w:r>
           </w:p>
@@ -9694,7 +9609,6 @@
                 <w:sz w:val="16"/>
                 <w:szCs w:val="16"/>
               </w:rPr>
-              <w:lastRenderedPageBreak/>
               <w:t>Hierarchy of Strategic Items with their KPIs</w:t>
             </w:r>
           </w:p>
@@ -9712,7 +9626,6 @@
                 <w:sz w:val="16"/>
                 <w:szCs w:val="16"/>
               </w:rPr>
-              <w:lastRenderedPageBreak/>
               <w:t>Hierarchy of Strategic Items with their Top-Down info</w:t>
             </w:r>
           </w:p>
@@ -9782,7 +9695,7 @@
                 <w:szCs w:val="16"/>
               </w:rPr>
             </w:pPr>
-            <w:hyperlink r:id="rId23" w:anchor="action:npt.getPage&amp;pageId=odf.strat_scopeFrame&amp;id=5009032&amp;obsType=Page&amp;principal_type=SYSTEM&amp;principal_id=0" w:tooltip="Strategic Scope Default Layout" w:history="1">
+            <w:hyperlink r:id="rId24" w:anchor="action:npt.getPage&amp;pageId=odf.strat_scopeFrame&amp;id=5009032&amp;obsType=Page&amp;principal_type=SYSTEM&amp;principal_id=0" w:tooltip="Strategic Scope Default Layout" w:history="1">
               <w:r>
                 <w:rPr>
                   <w:rFonts w:asciiTheme="minorHAnsi" w:hAnsiTheme="minorHAnsi"/>
@@ -9806,7 +9719,6 @@
                 <w:szCs w:val="16"/>
               </w:rPr>
             </w:pPr>
-            <w:proofErr w:type="spellStart"/>
             <w:r>
               <w:rPr>
                 <w:rFonts w:asciiTheme="minorHAnsi" w:hAnsiTheme="minorHAnsi"/>
@@ -9815,7 +9727,6 @@
               </w:rPr>
               <w:t>odf.strat_scopeFrame</w:t>
             </w:r>
-            <w:proofErr w:type="spellEnd"/>
           </w:p>
         </w:tc>
         <w:tc>
@@ -9868,7 +9779,7 @@
                 <w:szCs w:val="16"/>
               </w:rPr>
             </w:pPr>
-            <w:hyperlink r:id="rId24" w:anchor="action:npt.getPage&amp;pageId=odf.strat_tree_flatFrame&amp;id=5009014&amp;obsType=Page&amp;principal_type=SYSTEM&amp;principal_id=0" w:tooltip="Strategic Tree Flat Default Layout" w:history="1">
+            <w:hyperlink r:id="rId25" w:anchor="action:npt.getPage&amp;pageId=odf.strat_tree_flatFrame&amp;id=5009014&amp;obsType=Page&amp;principal_type=SYSTEM&amp;principal_id=0" w:tooltip="Strategic Tree Flat Default Layout" w:history="1">
               <w:r>
                 <w:rPr>
                   <w:rFonts w:asciiTheme="minorHAnsi" w:hAnsiTheme="minorHAnsi"/>
@@ -9892,7 +9803,6 @@
                 <w:szCs w:val="16"/>
               </w:rPr>
             </w:pPr>
-            <w:proofErr w:type="spellStart"/>
             <w:r>
               <w:rPr>
                 <w:rFonts w:asciiTheme="minorHAnsi" w:hAnsiTheme="minorHAnsi"/>
@@ -9901,7 +9811,6 @@
               </w:rPr>
               <w:t>odf.strat_tree_flatFrame</w:t>
             </w:r>
-            <w:proofErr w:type="spellEnd"/>
           </w:p>
         </w:tc>
         <w:tc>
@@ -9960,11 +9869,11 @@
       <w:pPr>
         <w:pStyle w:val="Heading2"/>
       </w:pPr>
-      <w:bookmarkStart w:id="12" w:name="_Toc408959850"/>
+      <w:bookmarkStart w:id="13" w:name="_Toc415489072"/>
       <w:r>
         <w:t>Processes</w:t>
       </w:r>
-      <w:bookmarkEnd w:id="12"/>
+      <w:bookmarkEnd w:id="13"/>
     </w:p>
     <w:tbl>
       <w:tblPr>
@@ -10748,25 +10657,7 @@
                 <w:sz w:val="16"/>
                 <w:szCs w:val="16"/>
               </w:rPr>
-              <w:t xml:space="preserve">This process will distribute funds from the associated Strategic Item -&gt; Downwards using the % Allocation </w:t>
-            </w:r>
-            <w:proofErr w:type="spellStart"/>
-            <w:r>
-              <w:rPr>
-                <w:rFonts w:asciiTheme="minorHAnsi" w:hAnsiTheme="minorHAnsi"/>
-                <w:sz w:val="16"/>
-                <w:szCs w:val="16"/>
-              </w:rPr>
-              <w:t>defined.The</w:t>
-            </w:r>
-            <w:proofErr w:type="spellEnd"/>
-            <w:r>
-              <w:rPr>
-                <w:rFonts w:asciiTheme="minorHAnsi" w:hAnsiTheme="minorHAnsi"/>
-                <w:sz w:val="16"/>
-                <w:szCs w:val="16"/>
-              </w:rPr>
-              <w:t xml:space="preserve"> values will go both to the Top-Down </w:t>
+              <w:t xml:space="preserve">This process will distribute funds from the associated Strategic Item -&gt; Downwards using the % Allocation defined.The values will go both to the Top-Down </w:t>
             </w:r>
             <w:r>
               <w:rPr>
@@ -10875,8 +10766,8 @@
       </w:pPr>
     </w:p>
     <w:sectPr>
-      <w:footerReference w:type="even" r:id="rId25"/>
-      <w:footerReference w:type="default" r:id="rId26"/>
+      <w:footerReference w:type="even" r:id="rId26"/>
+      <w:footerReference w:type="default" r:id="rId27"/>
       <w:pgSz w:w="15840" w:h="12240" w:orient="landscape"/>
       <w:pgMar w:top="864" w:right="864" w:bottom="864" w:left="1440" w:header="720" w:footer="720" w:gutter="0"/>
       <w:cols w:space="720"/>
@@ -10976,7 +10867,7 @@
         <w:rStyle w:val="PageNumber"/>
         <w:noProof/>
       </w:rPr>
-      <w:t>13</w:t>
+      <w:t>11</w:t>
     </w:r>
     <w:r>
       <w:rPr>
@@ -14092,6 +13983,11 @@
       <w:sz w:val="22"/>
     </w:rPr>
   </w:style>
+  <w:style w:type="character" w:customStyle="1" w:styleId="ppmreadonlyvalue">
+    <w:name w:val="ppm_read_only_value"/>
+    <w:basedOn w:val="DefaultParagraphFont"/>
+    <w:rsid w:val="00BE3083"/>
+  </w:style>
 </w:styles>
 </file>
 
@@ -14383,7 +14279,7 @@
 </file>
 
 <file path=customXml/itemProps1.xml><?xml version="1.0" encoding="utf-8"?>
-<ds:datastoreItem xmlns:ds="http://schemas.openxmlformats.org/officeDocument/2006/customXml" ds:itemID="{3A740568-92D3-4D51-A9AC-D73075808D41}">
+<ds:datastoreItem xmlns:ds="http://schemas.openxmlformats.org/officeDocument/2006/customXml" ds:itemID="{EE08722C-6CA2-45E0-87B6-30F97632078B}">
   <ds:schemaRefs>
     <ds:schemaRef ds:uri="http://schemas.openxmlformats.org/officeDocument/2006/bibliography"/>
   </ds:schemaRefs>

</xml_diff>

<commit_message>
4.1.1 bugs corrigidos e documentação concluída
</commit_message>
<xml_diff>
--- a/Documentation/CA PPM v14 - Strategic_Alignment_v4-Installation.docx
+++ b/Documentation/CA PPM v14 - Strategic_Alignment_v4-Installation.docx
@@ -253,6 +253,14 @@
         <w:rPr>
           <w:rFonts w:asciiTheme="minorHAnsi" w:hAnsiTheme="minorHAnsi"/>
         </w:rPr>
+        <w:t>.1</w:t>
+      </w:r>
+      <w:bookmarkStart w:id="0" w:name="_GoBack"/>
+      <w:bookmarkEnd w:id="0"/>
+      <w:r>
+        <w:rPr>
+          <w:rFonts w:asciiTheme="minorHAnsi" w:hAnsiTheme="minorHAnsi"/>
+        </w:rPr>
         <w:t xml:space="preserve"> – Installation Procedure</w:t>
       </w:r>
     </w:p>
@@ -345,11 +353,11 @@
         </w:rPr>
         <w:br w:type="page"/>
       </w:r>
-      <w:bookmarkStart w:id="0" w:name="_Toc200338367"/>
-      <w:bookmarkStart w:id="1" w:name="_Toc207437664"/>
-    </w:p>
-    <w:bookmarkEnd w:id="0"/>
+      <w:bookmarkStart w:id="1" w:name="_Toc200338367"/>
+      <w:bookmarkStart w:id="2" w:name="_Toc207437664"/>
+    </w:p>
     <w:bookmarkEnd w:id="1"/>
+    <w:bookmarkEnd w:id="2"/>
     <w:p>
       <w:pPr>
         <w:rPr>
@@ -1442,22 +1450,22 @@
       <w:pPr>
         <w:pStyle w:val="Heading1"/>
       </w:pPr>
-      <w:bookmarkStart w:id="2" w:name="_Toc415489062"/>
+      <w:bookmarkStart w:id="3" w:name="_Toc415489062"/>
       <w:r>
         <w:lastRenderedPageBreak/>
         <w:t>Installation Instructions</w:t>
       </w:r>
-      <w:bookmarkEnd w:id="2"/>
+      <w:bookmarkEnd w:id="3"/>
     </w:p>
     <w:p>
       <w:pPr>
         <w:pStyle w:val="Heading2"/>
       </w:pPr>
-      <w:bookmarkStart w:id="3" w:name="_Toc415489063"/>
+      <w:bookmarkStart w:id="4" w:name="_Toc415489063"/>
       <w:r>
         <w:t>Pre-reqs</w:t>
       </w:r>
-      <w:bookmarkEnd w:id="3"/>
+      <w:bookmarkEnd w:id="4"/>
     </w:p>
     <w:p>
       <w:pPr>
@@ -1813,11 +1821,11 @@
       <w:pPr>
         <w:pStyle w:val="Heading2"/>
       </w:pPr>
-      <w:bookmarkStart w:id="4" w:name="_Toc415489064"/>
+      <w:bookmarkStart w:id="5" w:name="_Toc415489064"/>
       <w:r>
         <w:t>Installing the Application</w:t>
       </w:r>
-      <w:bookmarkEnd w:id="4"/>
+      <w:bookmarkEnd w:id="5"/>
     </w:p>
     <w:p>
       <w:pPr>
@@ -2186,7 +2194,7 @@
     <w:p>
       <w:pPr>
         <w:numPr>
-          <w:ilvl w:val="1"/>
+          <w:ilvl w:val="0"/>
           <w:numId w:val="16"/>
         </w:numPr>
         <w:rPr>
@@ -2197,82 +2205,7 @@
         <w:rPr>
           <w:rStyle w:val="StyleBodyCalibri"/>
         </w:rPr>
-        <w:t>Manually change the Idea and the Project Views to add the following:</w:t>
-      </w:r>
-    </w:p>
-    <w:p>
-      <w:pPr>
-        <w:numPr>
-          <w:ilvl w:val="2"/>
-          <w:numId w:val="16"/>
-        </w:numPr>
-        <w:rPr>
-          <w:rStyle w:val="StyleBodyCalibri"/>
-        </w:rPr>
-      </w:pPr>
-      <w:r>
-        <w:rPr>
-          <w:rStyle w:val="StyleBodyCalibri"/>
-        </w:rPr>
-        <w:t>Add “Strategic Alignment” section to Alignment &amp; Risk (on Ideas) and Business alignment (on Projects)</w:t>
-      </w:r>
-    </w:p>
-    <w:p>
-      <w:pPr>
-        <w:numPr>
-          <w:ilvl w:val="2"/>
-          <w:numId w:val="16"/>
-        </w:numPr>
-        <w:rPr>
-          <w:rStyle w:val="StyleBodyCalibri"/>
-        </w:rPr>
-      </w:pPr>
-      <w:r>
-        <w:rPr>
-          <w:rStyle w:val="StyleBodyCalibri"/>
-        </w:rPr>
-        <w:t>Add Overall Strategic Score, Corporate Alignment, Business Unit Alignment and Department Alignment to the Left Column</w:t>
-      </w:r>
-    </w:p>
-    <w:p>
-      <w:pPr>
-        <w:numPr>
-          <w:ilvl w:val="2"/>
-          <w:numId w:val="16"/>
-        </w:numPr>
-        <w:rPr>
-          <w:rStyle w:val="StyleBodyCalibri"/>
-        </w:rPr>
-      </w:pPr>
-      <w:r>
-        <w:rPr>
-          <w:rStyle w:val="StyleBodyCalibri"/>
-        </w:rPr>
-        <w:t>Add Strategic Funding Source and Supported Goals to the Right Column.</w:t>
-      </w:r>
-    </w:p>
-    <w:p>
-      <w:pPr>
-        <w:numPr>
-          <w:ilvl w:val="2"/>
-          <w:numId w:val="16"/>
-        </w:numPr>
-        <w:rPr>
-          <w:rStyle w:val="StyleBodyCalibri"/>
-        </w:rPr>
-      </w:pPr>
-      <w:r>
-        <w:rPr>
-          <w:rStyle w:val="StyleBodyCalibri"/>
-        </w:rPr>
-        <w:lastRenderedPageBreak/>
-        <w:t>On the View’s “Fields”</w:t>
-      </w:r>
-      <w:r>
-        <w:rPr>
-          <w:rStyle w:val="StyleBodyCalibri"/>
-        </w:rPr>
-        <w:t xml:space="preserve"> add the Image Icons to the Alignment Attributes.</w:t>
+        <w:t>Save this file</w:t>
       </w:r>
     </w:p>
     <w:p>
@@ -2289,7 +2222,7 @@
         <w:rPr>
           <w:rStyle w:val="StyleBodyCalibri"/>
         </w:rPr>
-        <w:t>Save this file</w:t>
+        <w:t>If there are any additional instructions inside the file – please follow those instructions</w:t>
       </w:r>
     </w:p>
     <w:p>
@@ -2306,7 +2239,7 @@
         <w:rPr>
           <w:rStyle w:val="StyleBodyCalibri"/>
         </w:rPr>
-        <w:t>If there are any additional instructions inside the file – please follow those instructions</w:t>
+        <w:t>Run the file by double-clicking it.</w:t>
       </w:r>
     </w:p>
     <w:p>
@@ -2323,7 +2256,31 @@
         <w:rPr>
           <w:rStyle w:val="StyleBodyCalibri"/>
         </w:rPr>
-        <w:t>Run the file by double-clicking it.</w:t>
+        <w:t>Navigate to C:\Temp\StratAlignment_</w:t>
+      </w:r>
+      <w:r>
+        <w:rPr>
+          <w:rStyle w:val="StyleBodyCalibri"/>
+        </w:rPr>
+        <w:t>v</w:t>
+      </w:r>
+      <w:r>
+        <w:rPr>
+          <w:rStyle w:val="StyleBodyCalibri"/>
+        </w:rPr>
+        <w:t>4</w:t>
+      </w:r>
+      <w:r>
+        <w:rPr>
+          <w:rStyle w:val="StyleBodyCalibri"/>
+        </w:rPr>
+        <w:t>_1</w:t>
+      </w:r>
+      <w:r>
+        <w:rPr>
+          <w:rStyle w:val="StyleBodyCalibri"/>
+        </w:rPr>
+        <w:t>\output</w:t>
       </w:r>
     </w:p>
     <w:p>
@@ -2340,31 +2297,8 @@
         <w:rPr>
           <w:rStyle w:val="StyleBodyCalibri"/>
         </w:rPr>
-        <w:t>Navigate to C:\Temp\StratAlignment_</w:t>
-      </w:r>
-      <w:r>
-        <w:rPr>
-          <w:rStyle w:val="StyleBodyCalibri"/>
-        </w:rPr>
-        <w:t>v</w:t>
-      </w:r>
-      <w:r>
-        <w:rPr>
-          <w:rStyle w:val="StyleBodyCalibri"/>
-        </w:rPr>
-        <w:t>4</w:t>
-      </w:r>
-      <w:r>
-        <w:rPr>
-          <w:rStyle w:val="StyleBodyCalibri"/>
-        </w:rPr>
-        <w:t>_1</w:t>
-      </w:r>
-      <w:r>
-        <w:rPr>
-          <w:rStyle w:val="StyleBodyCalibri"/>
-        </w:rPr>
-        <w:t>\output</w:t>
+        <w:lastRenderedPageBreak/>
+        <w:t xml:space="preserve">Check all the output files for errors. </w:t>
       </w:r>
     </w:p>
     <w:p>
@@ -2381,7 +2315,7 @@
         <w:rPr>
           <w:rStyle w:val="StyleBodyCalibri"/>
         </w:rPr>
-        <w:t xml:space="preserve">Check all the output files for errors. </w:t>
+        <w:t>You shouldn’t see any errors. If you do, try to verify the reason and correct it. It’s ok to run it again after you correct something. If you don’t find the problem, drop me a note and I’ll try to help you out.</w:t>
       </w:r>
     </w:p>
     <w:p>
@@ -2398,7 +2332,7 @@
         <w:rPr>
           <w:rStyle w:val="StyleBodyCalibri"/>
         </w:rPr>
-        <w:t>You shouldn’t see any errors. If you do, try to verify the reason and correct it. It’s ok to run it again after you correct something. If you don’t find the problem, drop me a note and I’ll try to help you out.</w:t>
+        <w:t>If you find an empty file it may be because XOG Timed Out before writing the log file. Normally, the file will have been executed correctly after a while. You may run only that file again, just to be sure, or you can check CA PPM and see if the changes were correctly applied.</w:t>
       </w:r>
     </w:p>
     <w:p>
@@ -2415,7 +2349,7 @@
         <w:rPr>
           <w:rStyle w:val="StyleBodyCalibri"/>
         </w:rPr>
-        <w:t>If you find an empty file it may be because XOG Timed Out before writing the log file. Normally, the file will have been executed correctly after a while. You may run only that file again, just to be sure, or you can check CA PPM and see if the changes were correctly applied.</w:t>
+        <w:t>Security warnings for Pages and Portlets are normal – they will be corrected when the Groups are loaded. Security warnings for Groups are also normal – they will be corrected when Seed Data is loaded.</w:t>
       </w:r>
     </w:p>
     <w:p>
@@ -2426,23 +2360,6 @@
         </w:numPr>
         <w:rPr>
           <w:rStyle w:val="StyleBodyCalibri"/>
-        </w:rPr>
-      </w:pPr>
-      <w:r>
-        <w:rPr>
-          <w:rStyle w:val="StyleBodyCalibri"/>
-        </w:rPr>
-        <w:t>Security warnings for Pages and Portlets are normal – they will be corrected when the Groups are loaded. Security warnings for Groups are also normal – they will be corrected when Seed Data is loaded.</w:t>
-      </w:r>
-    </w:p>
-    <w:p>
-      <w:pPr>
-        <w:numPr>
-          <w:ilvl w:val="0"/>
-          <w:numId w:val="16"/>
-        </w:numPr>
-        <w:rPr>
-          <w:rStyle w:val="StyleBodyCalibri"/>
           <w:b/>
         </w:rPr>
       </w:pPr>
@@ -2503,12 +2420,12 @@
       <w:pPr>
         <w:pStyle w:val="Heading2"/>
       </w:pPr>
-      <w:bookmarkStart w:id="5" w:name="_Toc415489065"/>
+      <w:bookmarkStart w:id="6" w:name="_Toc415489065"/>
       <w:r>
         <w:lastRenderedPageBreak/>
         <w:t>Post-installation procedures</w:t>
       </w:r>
-      <w:bookmarkEnd w:id="5"/>
+      <w:bookmarkEnd w:id="6"/>
     </w:p>
     <w:p>
       <w:pPr>
@@ -4433,14 +4350,6 @@
     </w:p>
     <w:p>
       <w:pPr>
-        <w:ind w:left="1440"/>
-        <w:rPr>
-          <w:rStyle w:val="StyleBodyCalibri"/>
-        </w:rPr>
-      </w:pPr>
-    </w:p>
-    <w:p>
-      <w:pPr>
         <w:numPr>
           <w:ilvl w:val="0"/>
           <w:numId w:val="11"/>
@@ -4453,19 +4362,7 @@
         <w:rPr>
           <w:rStyle w:val="StyleBodyCalibri"/>
         </w:rPr>
-        <w:t xml:space="preserve">If you are not using </w:t>
-      </w:r>
-      <w:r>
-        <w:rPr>
-          <w:rStyle w:val="StyleBodyCalibri"/>
-        </w:rPr>
-        <w:t>the Hierarchical Views (Strategic Heat Map and Hierarchy portlets)</w:t>
-      </w:r>
-      <w:r>
-        <w:rPr>
-          <w:rStyle w:val="StyleBodyCalibri"/>
-        </w:rPr>
-        <w:t>, perform these additional steps:</w:t>
+        <w:t>Manually change the Idea and the Project Views to add the following:</w:t>
       </w:r>
     </w:p>
     <w:p>
@@ -4482,7 +4379,7 @@
         <w:rPr>
           <w:rStyle w:val="StyleBodyCalibri"/>
         </w:rPr>
-        <w:t>Go to Portlet Pages</w:t>
+        <w:t>Add “Strategic Alignment” section to Alignment &amp; Risk (on Ideas) and Business alignment (on Projects)</w:t>
       </w:r>
     </w:p>
     <w:p>
@@ -4499,7 +4396,7 @@
         <w:rPr>
           <w:rStyle w:val="StyleBodyCalibri"/>
         </w:rPr>
-        <w:t>Find “Strategic Item Default Layout”</w:t>
+        <w:t>Add Overall Strategic Score, Corporate Alignment, Business Unit Alignment and Department Alignment to the Left Column</w:t>
       </w:r>
     </w:p>
     <w:p>
@@ -4516,7 +4413,7 @@
         <w:rPr>
           <w:rStyle w:val="StyleBodyCalibri"/>
         </w:rPr>
-        <w:t>Click “Tabs”</w:t>
+        <w:t>Add Strategic Funding Source and Supported Goals to the Right Column.</w:t>
       </w:r>
     </w:p>
     <w:p>
@@ -4533,7 +4430,24 @@
         <w:rPr>
           <w:rStyle w:val="StyleBodyCalibri"/>
         </w:rPr>
-        <w:t>On the “Strategic Map” tab de-select the “Active” column</w:t>
+        <w:t>On the View’s “Fields” add the Image Icons to the Alignment Attributes.</w:t>
+      </w:r>
+    </w:p>
+    <w:p>
+      <w:pPr>
+        <w:numPr>
+          <w:ilvl w:val="0"/>
+          <w:numId w:val="11"/>
+        </w:numPr>
+        <w:rPr>
+          <w:rStyle w:val="StyleBodyCalibri"/>
+        </w:rPr>
+      </w:pPr>
+      <w:r>
+        <w:rPr>
+          <w:rStyle w:val="StyleBodyCalibri"/>
+        </w:rPr>
+        <w:t>You need to go to the Administration Menu and configure two new Time-Slices:</w:t>
       </w:r>
     </w:p>
     <w:p>
@@ -4550,6 +4464,202 @@
         <w:rPr>
           <w:rStyle w:val="StyleBodyCalibri"/>
         </w:rPr>
+        <w:t xml:space="preserve">Request Name must be “Planned Cost for Top-Down Plan”; </w:t>
+      </w:r>
+      <w:r>
+        <w:rPr>
+          <w:rStyle w:val="StyleBodyCalibri"/>
+        </w:rPr>
+        <w:t xml:space="preserve">field Investment Cost Plan; </w:t>
+      </w:r>
+      <w:r>
+        <w:rPr>
+          <w:rStyle w:val="StyleBodyCalibri"/>
+        </w:rPr>
+        <w:t>monthly rollover; monthly period; 30 periods; Start Jan 1</w:t>
+      </w:r>
+      <w:r>
+        <w:rPr>
+          <w:rStyle w:val="StyleBodyCalibri"/>
+          <w:vertAlign w:val="superscript"/>
+        </w:rPr>
+        <w:t>st</w:t>
+      </w:r>
+      <w:r>
+        <w:rPr>
+          <w:rStyle w:val="StyleBodyCalibri"/>
+        </w:rPr>
+        <w:t xml:space="preserve"> </w:t>
+      </w:r>
+      <w:r>
+        <w:rPr>
+          <w:rStyle w:val="StyleBodyCalibri"/>
+        </w:rPr>
+        <w:t xml:space="preserve">2015 </w:t>
+      </w:r>
+    </w:p>
+    <w:p>
+      <w:pPr>
+        <w:numPr>
+          <w:ilvl w:val="1"/>
+          <w:numId w:val="11"/>
+        </w:numPr>
+        <w:rPr>
+          <w:rStyle w:val="StyleBodyCalibri"/>
+        </w:rPr>
+      </w:pPr>
+      <w:r>
+        <w:rPr>
+          <w:rStyle w:val="StyleBodyCalibri"/>
+        </w:rPr>
+        <w:t xml:space="preserve">Request Name must be “Planned Benefit for Top-Down Plan”; </w:t>
+      </w:r>
+      <w:r>
+        <w:rPr>
+          <w:rStyle w:val="StyleBodyCalibri"/>
+        </w:rPr>
+        <w:t xml:space="preserve">field Investment Benefit Plan; </w:t>
+      </w:r>
+      <w:r>
+        <w:rPr>
+          <w:rStyle w:val="StyleBodyCalibri"/>
+        </w:rPr>
+        <w:t>monthly rollover; monthly period; 30 periods; Start Jan 1</w:t>
+      </w:r>
+      <w:r>
+        <w:rPr>
+          <w:rStyle w:val="StyleBodyCalibri"/>
+          <w:vertAlign w:val="superscript"/>
+        </w:rPr>
+        <w:t>st</w:t>
+      </w:r>
+      <w:r>
+        <w:rPr>
+          <w:rStyle w:val="StyleBodyCalibri"/>
+        </w:rPr>
+        <w:t xml:space="preserve"> 2015</w:t>
+      </w:r>
+    </w:p>
+    <w:p>
+      <w:pPr>
+        <w:ind w:left="1440"/>
+        <w:rPr>
+          <w:rStyle w:val="StyleBodyCalibri"/>
+        </w:rPr>
+      </w:pPr>
+    </w:p>
+    <w:p>
+      <w:pPr>
+        <w:numPr>
+          <w:ilvl w:val="0"/>
+          <w:numId w:val="11"/>
+        </w:numPr>
+        <w:rPr>
+          <w:rStyle w:val="StyleBodyCalibri"/>
+        </w:rPr>
+      </w:pPr>
+      <w:r>
+        <w:rPr>
+          <w:rStyle w:val="StyleBodyCalibri"/>
+        </w:rPr>
+        <w:lastRenderedPageBreak/>
+        <w:t xml:space="preserve">If you are not using </w:t>
+      </w:r>
+      <w:r>
+        <w:rPr>
+          <w:rStyle w:val="StyleBodyCalibri"/>
+        </w:rPr>
+        <w:t>the Hierarchical Views (Strategic Heat Map and Hierarchy portlets)</w:t>
+      </w:r>
+      <w:r>
+        <w:rPr>
+          <w:rStyle w:val="StyleBodyCalibri"/>
+        </w:rPr>
+        <w:t>, perform these additional steps:</w:t>
+      </w:r>
+    </w:p>
+    <w:p>
+      <w:pPr>
+        <w:numPr>
+          <w:ilvl w:val="1"/>
+          <w:numId w:val="11"/>
+        </w:numPr>
+        <w:rPr>
+          <w:rStyle w:val="StyleBodyCalibri"/>
+        </w:rPr>
+      </w:pPr>
+      <w:r>
+        <w:rPr>
+          <w:rStyle w:val="StyleBodyCalibri"/>
+        </w:rPr>
+        <w:t>Go to Portlet Pages</w:t>
+      </w:r>
+    </w:p>
+    <w:p>
+      <w:pPr>
+        <w:numPr>
+          <w:ilvl w:val="1"/>
+          <w:numId w:val="11"/>
+        </w:numPr>
+        <w:rPr>
+          <w:rStyle w:val="StyleBodyCalibri"/>
+        </w:rPr>
+      </w:pPr>
+      <w:r>
+        <w:rPr>
+          <w:rStyle w:val="StyleBodyCalibri"/>
+        </w:rPr>
+        <w:t>Find “Strategic Item Default Layout”</w:t>
+      </w:r>
+    </w:p>
+    <w:p>
+      <w:pPr>
+        <w:numPr>
+          <w:ilvl w:val="1"/>
+          <w:numId w:val="11"/>
+        </w:numPr>
+        <w:rPr>
+          <w:rStyle w:val="StyleBodyCalibri"/>
+        </w:rPr>
+      </w:pPr>
+      <w:r>
+        <w:rPr>
+          <w:rStyle w:val="StyleBodyCalibri"/>
+        </w:rPr>
+        <w:t>Click “Tabs”</w:t>
+      </w:r>
+    </w:p>
+    <w:p>
+      <w:pPr>
+        <w:numPr>
+          <w:ilvl w:val="1"/>
+          <w:numId w:val="11"/>
+        </w:numPr>
+        <w:rPr>
+          <w:rStyle w:val="StyleBodyCalibri"/>
+        </w:rPr>
+      </w:pPr>
+      <w:r>
+        <w:rPr>
+          <w:rStyle w:val="StyleBodyCalibri"/>
+        </w:rPr>
+        <w:t>On the “Strategic Map” tab de-select the “Active” column</w:t>
+      </w:r>
+    </w:p>
+    <w:p>
+      <w:pPr>
+        <w:numPr>
+          <w:ilvl w:val="1"/>
+          <w:numId w:val="11"/>
+        </w:numPr>
+        <w:rPr>
+          <w:rStyle w:val="StyleBodyCalibri"/>
+        </w:rPr>
+      </w:pPr>
+      <w:r>
+        <w:rPr>
+          <w:rStyle w:val="StyleBodyCalibri"/>
+        </w:rPr>
         <w:t>Repeat the same process for the “Hierarchy” tab of the “Strategic Indicator Default Layout” Portlet Page</w:t>
       </w:r>
     </w:p>
@@ -4566,7 +4676,6 @@
           <w:noProof/>
           <w:lang w:val="pt-BR" w:eastAsia="pt-BR"/>
         </w:rPr>
-        <w:lastRenderedPageBreak/>
         <mc:AlternateContent>
           <mc:Choice Requires="wps">
             <w:drawing>
@@ -4635,7 +4744,7 @@
           </mc:Choice>
           <mc:Fallback>
             <w:pict>
-              <v:rect w14:anchorId="539B1EA3" id="Rectangle 71" o:spid="_x0000_s1026" style="position:absolute;margin-left:444.9pt;margin-top:43.2pt;width:51.7pt;height:64.6pt;z-index:251838976;visibility:visible;mso-wrap-style:square;mso-width-percent:0;mso-height-percent:0;mso-wrap-distance-left:9pt;mso-wrap-distance-top:0;mso-wrap-distance-right:9pt;mso-wrap-distance-bottom:0;mso-position-horizontal:absolute;mso-position-horizontal-relative:text;mso-position-vertical:absolute;mso-position-vertical-relative:text;mso-width-percent:0;mso-height-percent:0;mso-width-relative:page;mso-height-relative:page;v-text-anchor:top" o:gfxdata="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" filled="f" strokecolor="#943634" strokeweight="3pt"/>
+              <v:rect w14:anchorId="35FBB38F" id="Rectangle 71" o:spid="_x0000_s1026" style="position:absolute;margin-left:444.9pt;margin-top:43.2pt;width:51.7pt;height:64.6pt;z-index:251838976;visibility:visible;mso-wrap-style:square;mso-width-percent:0;mso-height-percent:0;mso-wrap-distance-left:9pt;mso-wrap-distance-top:0;mso-wrap-distance-right:9pt;mso-wrap-distance-bottom:0;mso-position-horizontal:absolute;mso-position-horizontal-relative:text;mso-position-vertical:absolute;mso-position-vertical-relative:text;mso-width-percent:0;mso-height-percent:0;mso-width-relative:page;mso-height-relative:page;v-text-anchor:top" o:gfxdata="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" filled="f" strokecolor="#943634" strokeweight="3pt"/>
             </w:pict>
           </mc:Fallback>
         </mc:AlternateContent>
@@ -4805,11 +4914,11 @@
       <w:pPr>
         <w:pStyle w:val="Heading2"/>
       </w:pPr>
-      <w:bookmarkStart w:id="6" w:name="_Toc415489066"/>
+      <w:bookmarkStart w:id="7" w:name="_Toc415489066"/>
       <w:r>
         <w:t>Installing Demo Data</w:t>
       </w:r>
-      <w:bookmarkEnd w:id="6"/>
+      <w:bookmarkEnd w:id="7"/>
       <w:r>
         <w:t xml:space="preserve"> </w:t>
       </w:r>
@@ -5018,11 +5127,11 @@
       <w:pPr>
         <w:pStyle w:val="Heading2"/>
       </w:pPr>
-      <w:bookmarkStart w:id="7" w:name="_Toc415489067"/>
+      <w:bookmarkStart w:id="8" w:name="_Toc415489067"/>
       <w:r>
         <w:t>Demo Data Post-Installation</w:t>
       </w:r>
-      <w:bookmarkEnd w:id="7"/>
+      <w:bookmarkEnd w:id="8"/>
     </w:p>
     <w:p>
       <w:pPr>
@@ -5203,7 +5312,7 @@
           </mc:Choice>
           <mc:Fallback>
             <w:pict>
-              <v:rect w14:anchorId="16D3D240" id="Rectangle 71" o:spid="_x0000_s1026" style="position:absolute;margin-left:251.05pt;margin-top:69.7pt;width:77.55pt;height:48.05pt;z-index:251535872;visibility:visible;mso-wrap-style:square;mso-width-percent:0;mso-height-percent:0;mso-wrap-distance-left:9pt;mso-wrap-distance-top:0;mso-wrap-distance-right:9pt;mso-wrap-distance-bottom:0;mso-position-horizontal:absolute;mso-position-horizontal-relative:text;mso-position-vertical:absolute;mso-position-vertical-relative:text;mso-width-percent:0;mso-height-percent:0;mso-width-relative:page;mso-height-relative:page;v-text-anchor:top" o:gfxdata="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" filled="f" strokecolor="#943634" strokeweight="3pt"/>
+              <v:rect w14:anchorId="24BFB7F2" id="Rectangle 71" o:spid="_x0000_s1026" style="position:absolute;margin-left:251.05pt;margin-top:69.7pt;width:77.55pt;height:48.05pt;z-index:251535872;visibility:visible;mso-wrap-style:square;mso-width-percent:0;mso-height-percent:0;mso-wrap-distance-left:9pt;mso-wrap-distance-top:0;mso-wrap-distance-right:9pt;mso-wrap-distance-bottom:0;mso-position-horizontal:absolute;mso-position-horizontal-relative:text;mso-position-vertical:absolute;mso-position-vertical-relative:text;mso-width-percent:0;mso-height-percent:0;mso-width-relative:page;mso-height-relative:page;v-text-anchor:top" o:gfxdata="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" filled="f" strokecolor="#943634" strokeweight="3pt"/>
             </w:pict>
           </mc:Fallback>
         </mc:AlternateContent>
@@ -5282,7 +5391,7 @@
           </mc:Choice>
           <mc:Fallback>
             <w:pict>
-              <v:rect w14:anchorId="439D3E66" id="Rectangle 71" o:spid="_x0000_s1026" style="position:absolute;margin-left:42.45pt;margin-top:116.75pt;width:33.25pt;height:17.6pt;z-index:251545088;visibility:visible;mso-wrap-style:square;mso-width-percent:0;mso-height-percent:0;mso-wrap-distance-left:9pt;mso-wrap-distance-top:0;mso-wrap-distance-right:9pt;mso-wrap-distance-bottom:0;mso-position-horizontal:absolute;mso-position-horizontal-relative:text;mso-position-vertical:absolute;mso-position-vertical-relative:text;mso-width-percent:0;mso-height-percent:0;mso-width-relative:page;mso-height-relative:page;v-text-anchor:top" o:gfxdata="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" filled="f" strokecolor="#943634" strokeweight="3pt"/>
+              <v:rect w14:anchorId="4888ACD9" id="Rectangle 71" o:spid="_x0000_s1026" style="position:absolute;margin-left:42.45pt;margin-top:116.75pt;width:33.25pt;height:17.6pt;z-index:251545088;visibility:visible;mso-wrap-style:square;mso-width-percent:0;mso-height-percent:0;mso-wrap-distance-left:9pt;mso-wrap-distance-top:0;mso-wrap-distance-right:9pt;mso-wrap-distance-bottom:0;mso-position-horizontal:absolute;mso-position-horizontal-relative:text;mso-position-vertical:absolute;mso-position-vertical-relative:text;mso-width-percent:0;mso-height-percent:0;mso-width-relative:page;mso-height-relative:page;v-text-anchor:top" o:gfxdata="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" filled="f" strokecolor="#943634" strokeweight="3pt"/>
             </w:pict>
           </mc:Fallback>
         </mc:AlternateContent>
@@ -5361,7 +5470,7 @@
           </mc:Choice>
           <mc:Fallback>
             <w:pict>
-              <v:rect w14:anchorId="4510A6FB" id="Rectangle 71" o:spid="_x0000_s1026" style="position:absolute;margin-left:40.8pt;margin-top:68.95pt;width:154.5pt;height:48.05pt;z-index:251512320;visibility:visible;mso-wrap-style:square;mso-width-percent:0;mso-height-percent:0;mso-wrap-distance-left:9pt;mso-wrap-distance-top:0;mso-wrap-distance-right:9pt;mso-wrap-distance-bottom:0;mso-position-horizontal:absolute;mso-position-horizontal-relative:text;mso-position-vertical:absolute;mso-position-vertical-relative:text;mso-width-percent:0;mso-height-percent:0;mso-width-relative:page;mso-height-relative:page;v-text-anchor:top" o:gfxdata="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" filled="f" strokecolor="#943634" strokeweight="3pt"/>
+              <v:rect w14:anchorId="44F70802" id="Rectangle 71" o:spid="_x0000_s1026" style="position:absolute;margin-left:40.8pt;margin-top:68.95pt;width:154.5pt;height:48.05pt;z-index:251512320;visibility:visible;mso-wrap-style:square;mso-width-percent:0;mso-height-percent:0;mso-wrap-distance-left:9pt;mso-wrap-distance-top:0;mso-wrap-distance-right:9pt;mso-wrap-distance-bottom:0;mso-position-horizontal:absolute;mso-position-horizontal-relative:text;mso-position-vertical:absolute;mso-position-vertical-relative:text;mso-width-percent:0;mso-height-percent:0;mso-width-relative:page;mso-height-relative:page;v-text-anchor:top" o:gfxdata="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" filled="f" strokecolor="#943634" strokeweight="3pt"/>
             </w:pict>
           </mc:Fallback>
         </mc:AlternateContent>
@@ -5574,7 +5683,7 @@
           </mc:Choice>
           <mc:Fallback>
             <w:pict>
-              <v:rect w14:anchorId="025C1EC5" id="Rectangle 61" o:spid="_x0000_s1026" style="position:absolute;margin-left:427.4pt;margin-top:127.35pt;width:36pt;height:41.55pt;z-index:251485696;visibility:visible;mso-wrap-style:square;mso-width-percent:0;mso-height-percent:0;mso-wrap-distance-left:9pt;mso-wrap-distance-top:0;mso-wrap-distance-right:9pt;mso-wrap-distance-bottom:0;mso-position-horizontal:absolute;mso-position-horizontal-relative:text;mso-position-vertical:absolute;mso-position-vertical-relative:text;mso-width-percent:0;mso-height-percent:0;mso-width-relative:page;mso-height-relative:page;v-text-anchor:top" o:gfxdata="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" filled="f" strokecolor="#943634" strokeweight="3pt"/>
+              <v:rect w14:anchorId="0718038B" id="Rectangle 61" o:spid="_x0000_s1026" style="position:absolute;margin-left:427.4pt;margin-top:127.35pt;width:36pt;height:41.55pt;z-index:251485696;visibility:visible;mso-wrap-style:square;mso-width-percent:0;mso-height-percent:0;mso-wrap-distance-left:9pt;mso-wrap-distance-top:0;mso-wrap-distance-right:9pt;mso-wrap-distance-bottom:0;mso-position-horizontal:absolute;mso-position-horizontal-relative:text;mso-position-vertical:absolute;mso-position-vertical-relative:text;mso-width-percent:0;mso-height-percent:0;mso-width-relative:page;mso-height-relative:page;v-text-anchor:top" o:gfxdata="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" filled="f" strokecolor="#943634" strokeweight="3pt"/>
             </w:pict>
           </mc:Fallback>
         </mc:AlternateContent>
@@ -5752,7 +5861,7 @@
           </mc:Choice>
           <mc:Fallback>
             <w:pict>
-              <v:rect w14:anchorId="515C5012" id="Rectangle 71" o:spid="_x0000_s1026" style="position:absolute;margin-left:528.55pt;margin-top:27.8pt;width:33.25pt;height:17.6pt;z-index:251659776;visibility:visible;mso-wrap-style:square;mso-width-percent:0;mso-height-percent:0;mso-wrap-distance-left:9pt;mso-wrap-distance-top:0;mso-wrap-distance-right:9pt;mso-wrap-distance-bottom:0;mso-position-horizontal:absolute;mso-position-horizontal-relative:text;mso-position-vertical:absolute;mso-position-vertical-relative:text;mso-width-percent:0;mso-height-percent:0;mso-width-relative:page;mso-height-relative:page;v-text-anchor:top" o:gfxdata="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" filled="f" strokecolor="#943634" strokeweight="3pt"/>
+              <v:rect w14:anchorId="369B756A" id="Rectangle 71" o:spid="_x0000_s1026" style="position:absolute;margin-left:528.55pt;margin-top:27.8pt;width:33.25pt;height:17.6pt;z-index:251659776;visibility:visible;mso-wrap-style:square;mso-width-percent:0;mso-height-percent:0;mso-wrap-distance-left:9pt;mso-wrap-distance-top:0;mso-wrap-distance-right:9pt;mso-wrap-distance-bottom:0;mso-position-horizontal:absolute;mso-position-horizontal-relative:text;mso-position-vertical:absolute;mso-position-vertical-relative:text;mso-width-percent:0;mso-height-percent:0;mso-width-relative:page;mso-height-relative:page;v-text-anchor:top" o:gfxdata="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" filled="f" strokecolor="#943634" strokeweight="3pt"/>
             </w:pict>
           </mc:Fallback>
         </mc:AlternateContent>
@@ -5831,7 +5940,7 @@
           </mc:Choice>
           <mc:Fallback>
             <w:pict>
-              <v:rect w14:anchorId="5C1A01EE" id="Rectangle 71" o:spid="_x0000_s1026" style="position:absolute;margin-left:37.8pt;margin-top:51.35pt;width:154.5pt;height:48.05pt;z-index:251655680;visibility:visible;mso-wrap-style:square;mso-width-percent:0;mso-height-percent:0;mso-wrap-distance-left:9pt;mso-wrap-distance-top:0;mso-wrap-distance-right:9pt;mso-wrap-distance-bottom:0;mso-position-horizontal:absolute;mso-position-horizontal-relative:text;mso-position-vertical:absolute;mso-position-vertical-relative:text;mso-width-percent:0;mso-height-percent:0;mso-width-relative:page;mso-height-relative:page;v-text-anchor:top" o:gfxdata="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" filled="f" strokecolor="#943634" strokeweight="3pt"/>
+              <v:rect w14:anchorId="49281774" id="Rectangle 71" o:spid="_x0000_s1026" style="position:absolute;margin-left:37.8pt;margin-top:51.35pt;width:154.5pt;height:48.05pt;z-index:251655680;visibility:visible;mso-wrap-style:square;mso-width-percent:0;mso-height-percent:0;mso-wrap-distance-left:9pt;mso-wrap-distance-top:0;mso-wrap-distance-right:9pt;mso-wrap-distance-bottom:0;mso-position-horizontal:absolute;mso-position-horizontal-relative:text;mso-position-vertical:absolute;mso-position-vertical-relative:text;mso-width-percent:0;mso-height-percent:0;mso-width-relative:page;mso-height-relative:page;v-text-anchor:top" o:gfxdata="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" filled="f" strokecolor="#943634" strokeweight="3pt"/>
             </w:pict>
           </mc:Fallback>
         </mc:AlternateContent>
@@ -5910,7 +6019,7 @@
           </mc:Choice>
           <mc:Fallback>
             <w:pict>
-              <v:rect w14:anchorId="2FD388C6" id="Rectangle 71" o:spid="_x0000_s1026" style="position:absolute;margin-left:248.05pt;margin-top:51.85pt;width:77.5pt;height:48.05pt;z-index:251656704;visibility:visible;mso-wrap-style:square;mso-width-percent:0;mso-height-percent:0;mso-wrap-distance-left:9pt;mso-wrap-distance-top:0;mso-wrap-distance-right:9pt;mso-wrap-distance-bottom:0;mso-position-horizontal:absolute;mso-position-horizontal-relative:text;mso-position-vertical:absolute;mso-position-vertical-relative:text;mso-width-percent:0;mso-height-percent:0;mso-width-relative:page;mso-height-relative:page;v-text-anchor:top" o:gfxdata="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" filled="f" strokecolor="#943634" strokeweight="3pt"/>
+              <v:rect w14:anchorId="5E93C9CE" id="Rectangle 71" o:spid="_x0000_s1026" style="position:absolute;margin-left:248.05pt;margin-top:51.85pt;width:77.5pt;height:48.05pt;z-index:251656704;visibility:visible;mso-wrap-style:square;mso-width-percent:0;mso-height-percent:0;mso-wrap-distance-left:9pt;mso-wrap-distance-top:0;mso-wrap-distance-right:9pt;mso-wrap-distance-bottom:0;mso-position-horizontal:absolute;mso-position-horizontal-relative:text;mso-position-vertical:absolute;mso-position-vertical-relative:text;mso-width-percent:0;mso-height-percent:0;mso-width-relative:page;mso-height-relative:page;v-text-anchor:top" o:gfxdata="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" filled="f" strokecolor="#943634" strokeweight="3pt"/>
             </w:pict>
           </mc:Fallback>
         </mc:AlternateContent>
@@ -5989,7 +6098,7 @@
           </mc:Choice>
           <mc:Fallback>
             <w:pict>
-              <v:rect w14:anchorId="55DD3D33" id="Rectangle 71" o:spid="_x0000_s1026" style="position:absolute;margin-left:39.5pt;margin-top:99pt;width:33.25pt;height:17.6pt;z-index:251657728;visibility:visible;mso-wrap-style:square;mso-width-percent:0;mso-height-percent:0;mso-wrap-distance-left:9pt;mso-wrap-distance-top:0;mso-wrap-distance-right:9pt;mso-wrap-distance-bottom:0;mso-position-horizontal:absolute;mso-position-horizontal-relative:text;mso-position-vertical:absolute;mso-position-vertical-relative:text;mso-width-percent:0;mso-height-percent:0;mso-width-relative:page;mso-height-relative:page;v-text-anchor:top" o:gfxdata="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" filled="f" strokecolor="#943634" strokeweight="3pt"/>
+              <v:rect w14:anchorId="59F5E7BF" id="Rectangle 71" o:spid="_x0000_s1026" style="position:absolute;margin-left:39.5pt;margin-top:99pt;width:33.25pt;height:17.6pt;z-index:251657728;visibility:visible;mso-wrap-style:square;mso-width-percent:0;mso-height-percent:0;mso-wrap-distance-left:9pt;mso-wrap-distance-top:0;mso-wrap-distance-right:9pt;mso-wrap-distance-bottom:0;mso-position-horizontal:absolute;mso-position-horizontal-relative:text;mso-position-vertical:absolute;mso-position-vertical-relative:text;mso-width-percent:0;mso-height-percent:0;mso-width-relative:page;mso-height-relative:page;v-text-anchor:top" o:gfxdata="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" filled="f" strokecolor="#943634" strokeweight="3pt"/>
             </w:pict>
           </mc:Fallback>
         </mc:AlternateContent>
@@ -6158,7 +6267,7 @@
           </mc:Choice>
           <mc:Fallback>
             <w:pict>
-              <v:rect w14:anchorId="575DA768" id="Rectangle 73" o:spid="_x0000_s1026" style="position:absolute;margin-left:454.1pt;margin-top:130.3pt;width:47.1pt;height:39.2pt;z-index:251525632;visibility:visible;mso-wrap-style:square;mso-width-percent:0;mso-height-percent:0;mso-wrap-distance-left:9pt;mso-wrap-distance-top:0;mso-wrap-distance-right:9pt;mso-wrap-distance-bottom:0;mso-position-horizontal:absolute;mso-position-horizontal-relative:text;mso-position-vertical:absolute;mso-position-vertical-relative:text;mso-width-percent:0;mso-height-percent:0;mso-width-relative:page;mso-height-relative:page;v-text-anchor:top" o:gfxdata="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" filled="f" strokecolor="#943634" strokeweight="3pt"/>
+              <v:rect w14:anchorId="6E560433" id="Rectangle 73" o:spid="_x0000_s1026" style="position:absolute;margin-left:454.1pt;margin-top:130.3pt;width:47.1pt;height:39.2pt;z-index:251525632;visibility:visible;mso-wrap-style:square;mso-width-percent:0;mso-height-percent:0;mso-wrap-distance-left:9pt;mso-wrap-distance-top:0;mso-wrap-distance-right:9pt;mso-wrap-distance-bottom:0;mso-position-horizontal:absolute;mso-position-horizontal-relative:text;mso-position-vertical:absolute;mso-position-vertical-relative:text;mso-width-percent:0;mso-height-percent:0;mso-width-relative:page;mso-height-relative:page;v-text-anchor:top" o:gfxdata="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" filled="f" strokecolor="#943634" strokeweight="3pt"/>
             </w:pict>
           </mc:Fallback>
         </mc:AlternateContent>
@@ -6282,12 +6391,12 @@
       <w:pPr>
         <w:pStyle w:val="Heading1"/>
       </w:pPr>
-      <w:bookmarkStart w:id="8" w:name="_Toc415489068"/>
+      <w:bookmarkStart w:id="9" w:name="_Toc415489068"/>
       <w:r>
         <w:lastRenderedPageBreak/>
         <w:t>Known Issues</w:t>
       </w:r>
-      <w:bookmarkEnd w:id="8"/>
+      <w:bookmarkEnd w:id="9"/>
     </w:p>
     <w:p/>
     <w:p>
@@ -6303,7 +6412,6 @@
       <w:r>
         <w:t xml:space="preserve"> </w:t>
       </w:r>
-      <w:bookmarkStart w:id="9" w:name="_GoBack"/>
       <w:r>
         <w:rPr>
           <w:b/>
@@ -6313,7 +6421,6 @@
       <w:r>
         <w:t xml:space="preserve"> </w:t>
       </w:r>
-      <w:bookmarkEnd w:id="9"/>
       <w:r>
         <w:rPr>
           <w:b/>
@@ -10867,7 +10974,7 @@
         <w:rStyle w:val="PageNumber"/>
         <w:noProof/>
       </w:rPr>
-      <w:t>11</w:t>
+      <w:t>1</w:t>
     </w:r>
     <w:r>
       <w:rPr>
@@ -14279,7 +14386,7 @@
 </file>
 
 <file path=customXml/itemProps1.xml><?xml version="1.0" encoding="utf-8"?>
-<ds:datastoreItem xmlns:ds="http://schemas.openxmlformats.org/officeDocument/2006/customXml" ds:itemID="{EE08722C-6CA2-45E0-87B6-30F97632078B}">
+<ds:datastoreItem xmlns:ds="http://schemas.openxmlformats.org/officeDocument/2006/customXml" ds:itemID="{5F1CF8A3-1A81-46EB-91C0-A3442E4F1DF8}">
   <ds:schemaRefs>
     <ds:schemaRef ds:uri="http://schemas.openxmlformats.org/officeDocument/2006/bibliography"/>
   </ds:schemaRefs>

</xml_diff>